<commit_message>
restructure tags in mongodb for k: values
</commit_message>
<xml_diff>
--- a/C750-MongoDB/OSM Wrangling Process.docx
+++ b/C750-MongoDB/OSM Wrangling Process.docx
@@ -388,17 +388,7 @@
         <w:ind w:left="720"/>
       </w:pPr>
       <w:r>
-        <w:t xml:space="preserve">&gt; </w:t>
-      </w:r>
-      <w:proofErr w:type="spellStart"/>
-      <w:proofErr w:type="gramStart"/>
-      <w:r>
-        <w:t>db.map.find</w:t>
-      </w:r>
-      <w:proofErr w:type="spellEnd"/>
-      <w:proofErr w:type="gramEnd"/>
-      <w:r>
-        <w:t>({}, {"_id":0, "name":1, "nested_elements":1}).pretty()</w:t>
+        <w:t>&gt; db.map.find({}, {"_id":0, "name":1, "nested_elements":1}).pretty()</w:t>
       </w:r>
     </w:p>
     <w:p>
@@ -409,505 +399,1789 @@
           <w:color w:val="2E74B5" w:themeColor="accent5" w:themeShade="BF"/>
         </w:rPr>
       </w:pPr>
-      <w:proofErr w:type="gramStart"/>
       <w:r>
         <w:rPr>
           <w:color w:val="2E74B5" w:themeColor="accent5" w:themeShade="BF"/>
         </w:rPr>
-        <w:t>{ "</w:t>
-      </w:r>
-      <w:proofErr w:type="gramEnd"/>
-      <w:r>
+        <w:t>{ "name" : "note", "nested_elements" : null }</w:t>
+      </w:r>
+    </w:p>
+    <w:p>
+      <w:pPr>
+        <w:spacing w:after="0"/>
+        <w:ind w:left="720"/>
         <w:rPr>
           <w:color w:val="2E74B5" w:themeColor="accent5" w:themeShade="BF"/>
         </w:rPr>
-        <w:t>name" : "note", "</w:t>
-      </w:r>
-      <w:proofErr w:type="spellStart"/>
+      </w:pPr>
       <w:r>
         <w:rPr>
           <w:color w:val="2E74B5" w:themeColor="accent5" w:themeShade="BF"/>
         </w:rPr>
-        <w:t>nested_elements</w:t>
-      </w:r>
-      <w:proofErr w:type="spellEnd"/>
-      <w:r>
+        <w:t>{ "name" : "meta", "nested_elements" : null }</w:t>
+      </w:r>
+    </w:p>
+    <w:p>
+      <w:pPr>
+        <w:spacing w:after="0"/>
+        <w:ind w:left="720"/>
         <w:rPr>
           <w:color w:val="2E74B5" w:themeColor="accent5" w:themeShade="BF"/>
         </w:rPr>
-        <w:t>" : null }</w:t>
-      </w:r>
-    </w:p>
-    <w:p>
-      <w:pPr>
-        <w:spacing w:after="0"/>
-        <w:ind w:left="720"/>
+      </w:pPr>
+      <w:r>
         <w:rPr>
           <w:color w:val="2E74B5" w:themeColor="accent5" w:themeShade="BF"/>
         </w:rPr>
-      </w:pPr>
-      <w:proofErr w:type="gramStart"/>
-      <w:r>
+        <w:t>{ "name" : "bounds", "nested_elements" : null }</w:t>
+      </w:r>
+    </w:p>
+    <w:p>
+      <w:pPr>
+        <w:spacing w:after="0"/>
+        <w:ind w:left="720"/>
+        <w:rPr>
+          <w:color w:val="FF0000"/>
+        </w:rPr>
+      </w:pPr>
+      <w:r>
+        <w:rPr>
+          <w:color w:val="FF0000"/>
+        </w:rPr>
+        <w:t>{ "name" : "node", "nested_elements" : [ "tag" ] }</w:t>
+      </w:r>
+    </w:p>
+    <w:p>
+      <w:pPr>
+        <w:spacing w:after="0"/>
+        <w:ind w:left="720"/>
+        <w:rPr>
+          <w:color w:val="00B050"/>
+        </w:rPr>
+      </w:pPr>
+      <w:r>
+        <w:rPr>
+          <w:color w:val="00B050"/>
+        </w:rPr>
+        <w:t>{ "name" : "tag", "nested_elements" : null }</w:t>
+      </w:r>
+    </w:p>
+    <w:p>
+      <w:pPr>
+        <w:spacing w:after="0"/>
+        <w:ind w:left="720"/>
+        <w:rPr>
+          <w:color w:val="00B050"/>
+        </w:rPr>
+      </w:pPr>
+      <w:r>
+        <w:rPr>
+          <w:color w:val="00B050"/>
+        </w:rPr>
+        <w:t>{ "name" : "nd", "nested_elements" : null }</w:t>
+      </w:r>
+    </w:p>
+    <w:p>
+      <w:pPr>
+        <w:spacing w:after="0"/>
+        <w:ind w:left="720"/>
+        <w:rPr>
+          <w:color w:val="FF0000"/>
+        </w:rPr>
+      </w:pPr>
+      <w:r>
+        <w:rPr>
+          <w:color w:val="FF0000"/>
+        </w:rPr>
+        <w:t>{ "name" : "way", "nested_elements" : [ "nd", "tag" ] }</w:t>
+      </w:r>
+    </w:p>
+    <w:p>
+      <w:pPr>
+        <w:spacing w:after="0"/>
+        <w:ind w:left="720"/>
+        <w:rPr>
+          <w:color w:val="00B050"/>
+        </w:rPr>
+      </w:pPr>
+      <w:r>
+        <w:rPr>
+          <w:color w:val="00B050"/>
+        </w:rPr>
+        <w:t>{ "name" : "member", "nested_elements" : null }</w:t>
+      </w:r>
+    </w:p>
+    <w:p>
+      <w:pPr>
+        <w:spacing w:after="0"/>
+        <w:ind w:left="720"/>
+        <w:rPr>
+          <w:color w:val="FF0000"/>
+        </w:rPr>
+      </w:pPr>
+      <w:r>
+        <w:rPr>
+          <w:color w:val="FF0000"/>
+        </w:rPr>
+        <w:t>{ "name" : "relation", "nested_elements" : [ "tag", "member" ] }</w:t>
+      </w:r>
+    </w:p>
+    <w:p>
+      <w:pPr>
+        <w:spacing w:after="0"/>
+        <w:ind w:left="720"/>
         <w:rPr>
           <w:color w:val="2E74B5" w:themeColor="accent5" w:themeShade="BF"/>
         </w:rPr>
-        <w:t>{ "</w:t>
-      </w:r>
-      <w:proofErr w:type="gramEnd"/>
+      </w:pPr>
       <w:r>
         <w:rPr>
           <w:color w:val="2E74B5" w:themeColor="accent5" w:themeShade="BF"/>
         </w:rPr>
-        <w:t>name" : "meta", "</w:t>
-      </w:r>
-      <w:proofErr w:type="spellStart"/>
-      <w:r>
+        <w:t>{ "name" : "osm", "nested_elements" : null }</w:t>
+      </w:r>
+    </w:p>
+    <w:p>
+      <w:pPr>
+        <w:spacing w:after="0"/>
+        <w:ind w:left="720"/>
+      </w:pPr>
+      <w:r>
+        <w:t>&gt;</w:t>
+      </w:r>
+    </w:p>
+    <w:p>
+      <w:pPr>
+        <w:spacing w:after="0"/>
+        <w:ind w:left="720"/>
         <w:rPr>
           <w:color w:val="2E74B5" w:themeColor="accent5" w:themeShade="BF"/>
         </w:rPr>
-        <w:t>nested_elements</w:t>
-      </w:r>
-      <w:proofErr w:type="spellEnd"/>
+      </w:pPr>
       <w:r>
         <w:rPr>
           <w:color w:val="2E74B5" w:themeColor="accent5" w:themeShade="BF"/>
         </w:rPr>
-        <w:t>" : null }</w:t>
-      </w:r>
-    </w:p>
-    <w:p>
-      <w:pPr>
-        <w:spacing w:after="0"/>
-        <w:ind w:left="720"/>
-        <w:rPr>
-          <w:color w:val="2E74B5" w:themeColor="accent5" w:themeShade="BF"/>
-        </w:rPr>
-      </w:pPr>
-      <w:proofErr w:type="gramStart"/>
-      <w:r>
-        <w:rPr>
-          <w:color w:val="2E74B5" w:themeColor="accent5" w:themeShade="BF"/>
-        </w:rPr>
-        <w:t>{ "</w:t>
-      </w:r>
-      <w:proofErr w:type="gramEnd"/>
-      <w:r>
-        <w:rPr>
-          <w:color w:val="2E74B5" w:themeColor="accent5" w:themeShade="BF"/>
-        </w:rPr>
-        <w:t>name" : "bounds", "</w:t>
-      </w:r>
-      <w:proofErr w:type="spellStart"/>
-      <w:r>
-        <w:rPr>
-          <w:color w:val="2E74B5" w:themeColor="accent5" w:themeShade="BF"/>
-        </w:rPr>
-        <w:t>nested_elements</w:t>
-      </w:r>
-      <w:proofErr w:type="spellEnd"/>
-      <w:r>
-        <w:rPr>
-          <w:color w:val="2E74B5" w:themeColor="accent5" w:themeShade="BF"/>
-        </w:rPr>
-        <w:t>" : null }</w:t>
+        <w:t>Document Descriptors</w:t>
+      </w:r>
+    </w:p>
+    <w:p>
+      <w:pPr>
+        <w:spacing w:after="0"/>
+        <w:ind w:left="720"/>
+        <w:rPr>
+          <w:color w:val="FF0000"/>
+        </w:rPr>
+      </w:pPr>
+      <w:r>
+        <w:rPr>
+          <w:color w:val="FF0000"/>
+        </w:rPr>
+        <w:t>Map Elements</w:t>
+      </w:r>
+    </w:p>
+    <w:p>
+      <w:pPr>
+        <w:spacing w:after="0"/>
+        <w:ind w:left="720"/>
+        <w:rPr>
+          <w:color w:val="00B050"/>
+        </w:rPr>
+      </w:pPr>
+      <w:r>
+        <w:rPr>
+          <w:color w:val="00B050"/>
+        </w:rPr>
+        <w:t>Element Descriptors</w:t>
+      </w:r>
+    </w:p>
+    <w:p>
+      <w:pPr>
+        <w:spacing w:after="0"/>
+        <w:ind w:left="720"/>
+      </w:pPr>
+    </w:p>
+    <w:p>
+      <w:pPr>
+        <w:spacing w:after="0"/>
+        <w:ind w:left="720"/>
+      </w:pPr>
+    </w:p>
+    <w:p>
+      <w:pPr>
+        <w:spacing w:after="0"/>
+        <w:ind w:left="720"/>
+      </w:pPr>
+      <w:r>
+        <w:t>Conclude/Predict</w:t>
+      </w:r>
+    </w:p>
+    <w:p>
+      <w:pPr>
+        <w:spacing w:after="0"/>
+        <w:ind w:left="720"/>
+      </w:pPr>
+      <w:r>
+        <w:t>Communicate</w:t>
+      </w:r>
+    </w:p>
+    <w:p>
+      <w:pPr>
+        <w:spacing w:after="0"/>
+      </w:pPr>
+    </w:p>
+    <w:p>
+      <w:r>
+        <w:br w:type="page"/>
+      </w:r>
+    </w:p>
+    <w:p>
+      <w:pPr>
+        <w:spacing w:after="0"/>
+      </w:pPr>
+      <w:r>
+        <w:lastRenderedPageBreak/>
+        <w:t xml:space="preserve">Determining volume of tag keys </w:t>
+      </w:r>
+    </w:p>
+    <w:p>
+      <w:pPr>
+        <w:spacing w:after="0"/>
+      </w:pPr>
+      <w:r>
+        <w:rPr>
+          <w:noProof/>
+        </w:rPr>
+        <w:drawing>
+          <wp:inline distT="0" distB="0" distL="0" distR="0" wp14:anchorId="15498188" wp14:editId="1F6024AB">
+            <wp:extent cx="5943600" cy="5252720"/>
+            <wp:effectExtent l="0" t="0" r="0" b="5080"/>
+            <wp:docPr id="4" name="Picture 4"/>
+            <wp:cNvGraphicFramePr>
+              <a:graphicFrameLocks xmlns:a="http://schemas.openxmlformats.org/drawingml/2006/main" noChangeAspect="1"/>
+            </wp:cNvGraphicFramePr>
+            <a:graphic xmlns:a="http://schemas.openxmlformats.org/drawingml/2006/main">
+              <a:graphicData uri="http://schemas.openxmlformats.org/drawingml/2006/picture">
+                <pic:pic xmlns:pic="http://schemas.openxmlformats.org/drawingml/2006/picture">
+                  <pic:nvPicPr>
+                    <pic:cNvPr id="1" name=""/>
+                    <pic:cNvPicPr/>
+                  </pic:nvPicPr>
+                  <pic:blipFill>
+                    <a:blip r:embed="rId9"/>
+                    <a:stretch>
+                      <a:fillRect/>
+                    </a:stretch>
+                  </pic:blipFill>
+                  <pic:spPr>
+                    <a:xfrm>
+                      <a:off x="0" y="0"/>
+                      <a:ext cx="5943600" cy="5252720"/>
+                    </a:xfrm>
+                    <a:prstGeom prst="rect">
+                      <a:avLst/>
+                    </a:prstGeom>
+                  </pic:spPr>
+                </pic:pic>
+              </a:graphicData>
+            </a:graphic>
+          </wp:inline>
+        </w:drawing>
+      </w:r>
+    </w:p>
+    <w:p>
+      <w:pPr>
+        <w:spacing w:after="0"/>
+      </w:pPr>
+    </w:p>
+    <w:p>
+      <w:pPr>
+        <w:spacing w:after="0"/>
+      </w:pPr>
+      <w:r>
+        <w:t>Tiger data</w:t>
+      </w:r>
+      <w:r>
+        <w:t>:</w:t>
+      </w:r>
+    </w:p>
+    <w:p>
+      <w:pPr>
+        <w:spacing w:after="0"/>
+      </w:pPr>
+      <w:hyperlink r:id="rId10" w:history="1">
+        <w:r>
+          <w:rPr>
+            <w:rStyle w:val="Hyperlink"/>
+          </w:rPr>
+          <w:t>https://wiki.openstreetmap.org/wiki/TIGER_to_OSM_Attribute_Map#TIGER_CFCC_to_OSM_Attribute_Pair</w:t>
+        </w:r>
+      </w:hyperlink>
+    </w:p>
+    <w:p>
+      <w:pPr>
+        <w:spacing w:after="0"/>
+      </w:pPr>
+      <w:r>
+        <w:rPr>
+          <w:noProof/>
+        </w:rPr>
+        <w:drawing>
+          <wp:inline distT="0" distB="0" distL="0" distR="0" wp14:anchorId="1B290804" wp14:editId="7100C074">
+            <wp:extent cx="5541369" cy="1644650"/>
+            <wp:effectExtent l="0" t="0" r="2540" b="0"/>
+            <wp:docPr id="6" name="Picture 6"/>
+            <wp:cNvGraphicFramePr>
+              <a:graphicFrameLocks xmlns:a="http://schemas.openxmlformats.org/drawingml/2006/main" noChangeAspect="1"/>
+            </wp:cNvGraphicFramePr>
+            <a:graphic xmlns:a="http://schemas.openxmlformats.org/drawingml/2006/main">
+              <a:graphicData uri="http://schemas.openxmlformats.org/drawingml/2006/picture">
+                <pic:pic xmlns:pic="http://schemas.openxmlformats.org/drawingml/2006/picture">
+                  <pic:nvPicPr>
+                    <pic:cNvPr id="1" name=""/>
+                    <pic:cNvPicPr/>
+                  </pic:nvPicPr>
+                  <pic:blipFill>
+                    <a:blip r:embed="rId11"/>
+                    <a:stretch>
+                      <a:fillRect/>
+                    </a:stretch>
+                  </pic:blipFill>
+                  <pic:spPr>
+                    <a:xfrm>
+                      <a:off x="0" y="0"/>
+                      <a:ext cx="5547721" cy="1646535"/>
+                    </a:xfrm>
+                    <a:prstGeom prst="rect">
+                      <a:avLst/>
+                    </a:prstGeom>
+                  </pic:spPr>
+                </pic:pic>
+              </a:graphicData>
+            </a:graphic>
+          </wp:inline>
+        </w:drawing>
+      </w:r>
+    </w:p>
+    <w:p>
+      <w:pPr>
+        <w:spacing w:after="0"/>
+      </w:pPr>
+    </w:p>
+    <w:p>
+      <w:pPr>
+        <w:spacing w:after="0"/>
+      </w:pPr>
+      <w:r>
+        <w:t>Investigating unreviewed tiger data:</w:t>
+      </w:r>
+    </w:p>
+    <w:p>
+      <w:pPr>
+        <w:spacing w:after="0"/>
+      </w:pPr>
+      <w:r>
+        <w:rPr>
+          <w:noProof/>
+        </w:rPr>
+        <w:lastRenderedPageBreak/>
+        <w:drawing>
+          <wp:inline distT="0" distB="0" distL="0" distR="0" wp14:anchorId="6253FB5E" wp14:editId="67718D48">
+            <wp:extent cx="2889250" cy="3897092"/>
+            <wp:effectExtent l="0" t="0" r="6350" b="8255"/>
+            <wp:docPr id="7" name="Picture 7"/>
+            <wp:cNvGraphicFramePr>
+              <a:graphicFrameLocks xmlns:a="http://schemas.openxmlformats.org/drawingml/2006/main" noChangeAspect="1"/>
+            </wp:cNvGraphicFramePr>
+            <a:graphic xmlns:a="http://schemas.openxmlformats.org/drawingml/2006/main">
+              <a:graphicData uri="http://schemas.openxmlformats.org/drawingml/2006/picture">
+                <pic:pic xmlns:pic="http://schemas.openxmlformats.org/drawingml/2006/picture">
+                  <pic:nvPicPr>
+                    <pic:cNvPr id="1" name=""/>
+                    <pic:cNvPicPr/>
+                  </pic:nvPicPr>
+                  <pic:blipFill>
+                    <a:blip r:embed="rId12"/>
+                    <a:stretch>
+                      <a:fillRect/>
+                    </a:stretch>
+                  </pic:blipFill>
+                  <pic:spPr>
+                    <a:xfrm>
+                      <a:off x="0" y="0"/>
+                      <a:ext cx="2902864" cy="3915455"/>
+                    </a:xfrm>
+                    <a:prstGeom prst="rect">
+                      <a:avLst/>
+                    </a:prstGeom>
+                  </pic:spPr>
+                </pic:pic>
+              </a:graphicData>
+            </a:graphic>
+          </wp:inline>
+        </w:drawing>
+      </w:r>
+    </w:p>
+    <w:p>
+      <w:pPr>
+        <w:spacing w:after="0"/>
+      </w:pPr>
+    </w:p>
+    <w:p>
+      <w:pPr>
+        <w:spacing w:after="0"/>
+      </w:pPr>
+      <w:r>
+        <w:rPr>
+          <w:noProof/>
+        </w:rPr>
+        <w:drawing>
+          <wp:inline distT="0" distB="0" distL="0" distR="0" wp14:anchorId="298D6406" wp14:editId="775B915A">
+            <wp:extent cx="5943600" cy="944245"/>
+            <wp:effectExtent l="0" t="0" r="0" b="8255"/>
+            <wp:docPr id="8" name="Picture 8"/>
+            <wp:cNvGraphicFramePr>
+              <a:graphicFrameLocks xmlns:a="http://schemas.openxmlformats.org/drawingml/2006/main" noChangeAspect="1"/>
+            </wp:cNvGraphicFramePr>
+            <a:graphic xmlns:a="http://schemas.openxmlformats.org/drawingml/2006/main">
+              <a:graphicData uri="http://schemas.openxmlformats.org/drawingml/2006/picture">
+                <pic:pic xmlns:pic="http://schemas.openxmlformats.org/drawingml/2006/picture">
+                  <pic:nvPicPr>
+                    <pic:cNvPr id="1" name=""/>
+                    <pic:cNvPicPr/>
+                  </pic:nvPicPr>
+                  <pic:blipFill>
+                    <a:blip r:embed="rId13"/>
+                    <a:stretch>
+                      <a:fillRect/>
+                    </a:stretch>
+                  </pic:blipFill>
+                  <pic:spPr>
+                    <a:xfrm>
+                      <a:off x="0" y="0"/>
+                      <a:ext cx="5943600" cy="944245"/>
+                    </a:xfrm>
+                    <a:prstGeom prst="rect">
+                      <a:avLst/>
+                    </a:prstGeom>
+                  </pic:spPr>
+                </pic:pic>
+              </a:graphicData>
+            </a:graphic>
+          </wp:inline>
+        </w:drawing>
+      </w:r>
+    </w:p>
+    <w:p>
+      <w:pPr>
+        <w:spacing w:after="0"/>
+      </w:pPr>
+    </w:p>
+    <w:p>
+      <w:pPr>
+        <w:spacing w:after="0"/>
+      </w:pPr>
+      <w:r>
+        <w:t>&gt; db.ways.aggregate([{$match: {"tags.k":{$regex: ":"}}}, {$sample : {size: 1}}])</w:t>
+      </w:r>
+    </w:p>
+    <w:p>
+      <w:pPr>
+        <w:spacing w:after="0"/>
+      </w:pPr>
+      <w:r>
+        <w:t>{ "_id" : ObjectId("5bcdd9f14aa1034cc841bc30"), "type" : "way", "tags" : [ { "k" : "addr:city", "v" : "Salt Lake City" }, { "k" : "addr:housenumber", "v" : "1969" }, { "k" : "addr:postcode", "v" : "84108" }, { "k" : "addr:state", "v" : "UT" }, { "k" : "addr:street", "v" : "Scenic Drive" }, { "k" : "building", "v" : "house" }, { "k" : "utahagrc:parcelid", "v" : "16143530050000" } ], "nd_ref" : [ "5341987664", "5341986271", "5341974743", "5341973158", "5341973145", "5341981915", "5341980899", "5341972624", "5341972360", "5341984221", "5341986221", "5341987664" ], "id" : "553403504", "version" : "1", "timestamp" : "2018-01-16T04:02:41Z", "changeset" : "55480909", "uid" : "7426959", "user" : "UtahBuildingsImport" }</w:t>
+      </w:r>
+    </w:p>
+    <w:p>
+      <w:pPr>
+        <w:spacing w:after="0"/>
+      </w:pPr>
+      <w:r>
+        <w:t>&gt; db.ways.aggregate([{$match: {"tags.k":{$regex: ":"}}}, {$sample : {size: 1}}])</w:t>
+      </w:r>
+    </w:p>
+    <w:p>
+      <w:r>
+        <w:br w:type="page"/>
+      </w:r>
+    </w:p>
+    <w:p>
+      <w:pPr>
+        <w:spacing w:after="0"/>
+      </w:pPr>
+      <w:r>
+        <w:lastRenderedPageBreak/>
+        <w:t>Leaving Tiger data.</w:t>
+      </w:r>
+    </w:p>
+    <w:p>
+      <w:pPr>
+        <w:spacing w:after="0"/>
+      </w:pPr>
+      <w:r>
+        <w:t>Looking at addr data:</w:t>
+      </w:r>
+    </w:p>
+    <w:p>
+      <w:pPr>
+        <w:spacing w:after="0"/>
+      </w:pPr>
+    </w:p>
+    <w:p>
+      <w:pPr>
+        <w:spacing w:after="0"/>
+      </w:pPr>
+      <w:r>
+        <w:t>&gt; db.ways.aggregate([{$unwind: "$tags"}, {$match: {"tags.k": {$regex: "^addr:"}}}, {$project: {"tag_key":"$tags.k"}}, {$group: {"_id": "$tag_key", "count": {"$sum": 1}}}, {$sort: {"count": -1}}])</w:t>
+      </w:r>
+    </w:p>
+    <w:p>
+      <w:pPr>
+        <w:spacing w:after="0"/>
+      </w:pPr>
+      <w:r>
+        <w:t>{ "_id" : "addr:housenumber", "count" : 33599 }</w:t>
+      </w:r>
+    </w:p>
+    <w:p>
+      <w:pPr>
+        <w:spacing w:after="0"/>
+      </w:pPr>
+      <w:r>
+        <w:t>{ "_id" : "addr:postcode", "count" : 33371 }</w:t>
+      </w:r>
+    </w:p>
+    <w:p>
+      <w:pPr>
+        <w:spacing w:after="0"/>
+      </w:pPr>
+      <w:r>
+        <w:t>{ "_id" : "addr:street", "count" : 33346 }</w:t>
+      </w:r>
+    </w:p>
+    <w:p>
+      <w:pPr>
+        <w:spacing w:after="0"/>
+      </w:pPr>
+      <w:r>
+        <w:t>{ "_id" : "addr:city", "count" : 32408 }</w:t>
+      </w:r>
+    </w:p>
+    <w:p>
+      <w:pPr>
+        <w:spacing w:after="0"/>
+      </w:pPr>
+      <w:r>
+        <w:t>{ "_id" : "addr:state", "count" : 32106 }</w:t>
+      </w:r>
+    </w:p>
+    <w:p>
+      <w:pPr>
+        <w:spacing w:after="0"/>
+      </w:pPr>
+      <w:r>
+        <w:t>{ "_id" : "addr:country", "count" : 1017 }</w:t>
+      </w:r>
+    </w:p>
+    <w:p>
+      <w:pPr>
+        <w:spacing w:after="0"/>
+      </w:pPr>
+      <w:r>
+        <w:t>{ "_id" : "addr:housename", "count" : 14 }</w:t>
+      </w:r>
+    </w:p>
+    <w:p>
+      <w:pPr>
+        <w:spacing w:after="0"/>
+      </w:pPr>
+      <w:r>
+        <w:t>{ "_id" : "addr:place", "count" : 1 }</w:t>
+      </w:r>
+    </w:p>
+    <w:p>
+      <w:pPr>
+        <w:spacing w:after="0"/>
+      </w:pPr>
+      <w:r>
+        <w:t>{ "_id" : "addr:county", "count" : 1 }</w:t>
+      </w:r>
+    </w:p>
+    <w:p>
+      <w:pPr>
+        <w:spacing w:after="0"/>
+      </w:pPr>
+      <w:r>
+        <w:t>{ "_id" : "addr:unit", "count" : 1 }</w:t>
+      </w:r>
+    </w:p>
+    <w:p>
+      <w:pPr>
+        <w:spacing w:after="0"/>
+      </w:pPr>
+      <w:r>
+        <w:t>{ "_id" : "addr:full", "count" : 1 }</w:t>
+      </w:r>
+    </w:p>
+    <w:p>
+      <w:pPr>
+        <w:spacing w:after="0"/>
+      </w:pPr>
+      <w:r>
+        <w:t>&gt;</w:t>
+      </w:r>
+    </w:p>
+    <w:p>
+      <w:pPr>
+        <w:spacing w:after="0"/>
+      </w:pPr>
+    </w:p>
+    <w:p>
+      <w:pPr>
+        <w:spacing w:after="0"/>
+      </w:pPr>
+      <w:r>
+        <w:t>&gt; db.ways.aggregate([{$unwind: "$tags"}, {$match: {"tags.k": {$regex: "^addr:housename"}}}, {$project: {"housename":"$tags.v"}}])</w:t>
+      </w:r>
+    </w:p>
+    <w:p>
+      <w:pPr>
+        <w:spacing w:after="0"/>
+      </w:pPr>
+      <w:r>
+        <w:t>{ "_id" : ObjectId("5bcdd9f04aa1034cc84138ab"), "housename" : "Scott M. Matheson Courthouse" }</w:t>
+      </w:r>
+    </w:p>
+    <w:p>
+      <w:pPr>
+        <w:spacing w:after="0"/>
+      </w:pPr>
+      <w:r>
+        <w:t>{ "_id" : ObjectId("5bcdd9f04aa1034cc8413943"), "housename" : "Williams Building" }</w:t>
+      </w:r>
+    </w:p>
+    <w:p>
+      <w:pPr>
+        <w:spacing w:after="0"/>
+      </w:pPr>
+      <w:r>
+        <w:t>{ "_id" : ObjectId("5bcdd9f04aa1034cc8413fa0"), "housename" : "585 Komas" }</w:t>
+      </w:r>
+    </w:p>
+    <w:p>
+      <w:pPr>
+        <w:spacing w:after="0"/>
+      </w:pPr>
+      <w:r>
+        <w:t>{ "_id" : ObjectId("5bcdd9f04aa1034cc841451e"), "housename" : "Mountain America Credit Union" }</w:t>
+      </w:r>
+    </w:p>
+    <w:p>
+      <w:pPr>
+        <w:spacing w:after="0"/>
+      </w:pPr>
+      <w:r>
+        <w:t>{ "_id" : ObjectId("5bcdd9f04aa1034cc84147f8"), "housename" : "Hightower Apartments" }</w:t>
+      </w:r>
+    </w:p>
+    <w:p>
+      <w:pPr>
+        <w:spacing w:after="0"/>
+      </w:pPr>
+      <w:r>
+        <w:t>{ "_id" : ObjectId("5bcdd9f04aa1034cc84150a6"), "housename" : "633" }</w:t>
+      </w:r>
+    </w:p>
+    <w:p>
+      <w:pPr>
+        <w:spacing w:after="0"/>
+      </w:pPr>
+      <w:r>
+        <w:t>{ "_id" : ObjectId("5bcdd9f04aa1034cc84150aa"), "housename" : "The Sundown Apartments" }</w:t>
+      </w:r>
+    </w:p>
+    <w:p>
+      <w:pPr>
+        <w:spacing w:after="0"/>
+      </w:pPr>
+      <w:r>
+        <w:t>{ "_id" : ObjectId("5bcdd9f04aa1034cc84150ab"), "housename" : "The Sundown Apartments" }</w:t>
+      </w:r>
+    </w:p>
+    <w:p>
+      <w:pPr>
+        <w:spacing w:after="0"/>
+      </w:pPr>
+      <w:r>
+        <w:t>{ "_id" : ObjectId("5bcdd9f04aa1034cc84151b6"), "housename" : "Roland Hall" }</w:t>
+      </w:r>
+    </w:p>
+    <w:p>
+      <w:pPr>
+        <w:spacing w:after="0"/>
+      </w:pPr>
+      <w:r>
+        <w:t>{ "_id" : ObjectId("5bcdd9f14aa1034cc841d855"), "housename" : "The Drayton" }</w:t>
+      </w:r>
+    </w:p>
+    <w:p>
+      <w:pPr>
+        <w:spacing w:after="0"/>
+      </w:pPr>
+      <w:r>
+        <w:t>{ "_id" : ObjectId("5bcdd9f14aa1034cc841d9d3"), "housename" : "Emma" }</w:t>
+      </w:r>
+    </w:p>
+    <w:p>
+      <w:pPr>
+        <w:spacing w:after="0"/>
+      </w:pPr>
+      <w:r>
+        <w:t>{ "_id" : ObjectId("5bcdd9f14aa1034cc841eb96"), "housename" : "633" }</w:t>
+      </w:r>
+    </w:p>
+    <w:p>
+      <w:pPr>
+        <w:spacing w:after="0"/>
+      </w:pPr>
+      <w:r>
+        <w:t>{ "_id" : ObjectId("5bcdd9f14aa1034cc841ec3a"), "housename" : "First Fleet Condos" }</w:t>
+      </w:r>
+    </w:p>
+    <w:p>
+      <w:pPr>
+        <w:spacing w:after="0"/>
+      </w:pPr>
+      <w:r>
+        <w:t>{ "_id" : ObjectId("5bcdd9f14aa1034cc8422615"), "housename" : "Chateau Normandie" }</w:t>
+      </w:r>
+    </w:p>
+    <w:p>
+      <w:pPr>
+        <w:spacing w:after="0"/>
+      </w:pPr>
+      <w:r>
+        <w:t>&gt;</w:t>
+      </w:r>
+    </w:p>
+    <w:p>
+      <w:pPr>
+        <w:spacing w:after="0"/>
+      </w:pPr>
+    </w:p>
+    <w:p>
+      <w:pPr>
+        <w:spacing w:after="0"/>
+      </w:pPr>
+      <w:r>
+        <w:t>&gt; db.ways.find({"tags.v": "633", "tags.k": "addr:housename"})</w:t>
+      </w:r>
+    </w:p>
+    <w:p>
+      <w:pPr>
+        <w:spacing w:after="0"/>
+      </w:pPr>
+      <w:r>
+        <w:t xml:space="preserve">{ "_id" : ObjectId("5bcdd9f04aa1034cc84150a6"), "type" : "way", "tags" : [ { "k" : "addr:city", "v" : "Salt Lake City" }, { "k" : "addr:housename", "v" : "633" }, { "k" : "addr:housenumber", "v" : "75" }, { "k" : "addr:postcode", "v" : "84102" }, { "k" : "addr:state", "v" : "UT" }, { "k" : "addr:street", "v" : "900 East" }, { "k" : "building", "v" : "retail" }, { "k" : "building:levels", "v" : "1" }, { "k" : "name", "v" : "Tesoro Quick Stop" }, { "k" : "shop", "v" : "convenience" }, { "k" : "source", "v" : "survey" }, { "k" : "utahagrc:parcelid", "v" : "16051270330000" } ], "nd_ref" : [ "5504527754", "4519715233", "4519715234", "4519715231", </w:t>
+      </w:r>
+      <w:r>
+        <w:lastRenderedPageBreak/>
+        <w:t>"5504527753", "5504527754" ], "id" : "455580054", "version" : "2", "timestamp" : "2018-03-26T06:04:39Z", "changeset" : "57523498", "uid" : "7426959", "user" : "UtahBuildingsImport" }</w:t>
+      </w:r>
+    </w:p>
+    <w:p>
+      <w:pPr>
+        <w:spacing w:after="0"/>
+      </w:pPr>
+      <w:r>
+        <w:t>{ "_id" : ObjectId("5bcdd9f14aa1034cc841eb96"), "type" : "way", "tags" : [ { "k" : "addr:city", "v" : "Salt Lake City" }, { "k" : "addr:housename", "v" : "633" }, { "k" : "addr:postcode", "v" : "84102" }, { "k" : "addr:state", "v" : "UT" }, { "k" : "addr:street", "v" : "900 East" }, { "k" : "building", "v" : "retail" }, { "k" : "building:levels", "v" : "1" }, { "k" : "source", "v" : "survey" } ], "nd_ref" : [ "5504527753", "4519715232", "5504527755", "5504527754", "5504527753" ], "id" : "573000859", "version" : "1", "timestamp" : "2018-03-26T06:02:37Z", "changeset" : "57523498", "uid" : "7426959", "user" : "UtahBuildingsImport" }</w:t>
+      </w:r>
+    </w:p>
+    <w:p>
+      <w:pPr>
+        <w:spacing w:after="0"/>
+      </w:pPr>
+      <w:r>
+        <w:t>&gt;</w:t>
+      </w:r>
+    </w:p>
+    <w:p>
+      <w:pPr>
+        <w:spacing w:after="0"/>
+      </w:pPr>
+    </w:p>
+    <w:p>
+      <w:pPr>
+        <w:spacing w:after="0"/>
+      </w:pPr>
+      <w:r>
+        <w:t>&gt; db.ways.find({"tags.v": "633", "tags.k": "addr:housename"}).pretty()</w:t>
+      </w:r>
+    </w:p>
+    <w:p>
+      <w:pPr>
+        <w:spacing w:after="0"/>
+      </w:pPr>
+      <w:r>
+        <w:t>{</w:t>
+      </w:r>
+    </w:p>
+    <w:p>
+      <w:pPr>
+        <w:spacing w:after="0"/>
+      </w:pPr>
+      <w:r>
+        <w:t xml:space="preserve">        "_id" : ObjectId("5bcdd9f04aa1034cc84150a6"),</w:t>
+      </w:r>
+    </w:p>
+    <w:p>
+      <w:pPr>
+        <w:spacing w:after="0"/>
+      </w:pPr>
+      <w:r>
+        <w:t xml:space="preserve">        "type" : "way",</w:t>
+      </w:r>
+    </w:p>
+    <w:p>
+      <w:pPr>
+        <w:spacing w:after="0"/>
+      </w:pPr>
+      <w:r>
+        <w:t xml:space="preserve">        "tags" : [</w:t>
+      </w:r>
+    </w:p>
+    <w:p>
+      <w:pPr>
+        <w:spacing w:after="0"/>
+      </w:pPr>
+      <w:r>
+        <w:t xml:space="preserve">                {</w:t>
+      </w:r>
+    </w:p>
+    <w:p>
+      <w:pPr>
+        <w:spacing w:after="0"/>
+      </w:pPr>
+      <w:r>
+        <w:t xml:space="preserve">                        "k" : "addr:city",</w:t>
+      </w:r>
+    </w:p>
+    <w:p>
+      <w:pPr>
+        <w:spacing w:after="0"/>
+      </w:pPr>
+      <w:r>
+        <w:t xml:space="preserve">                        "v" : "Salt Lake City"</w:t>
+      </w:r>
+    </w:p>
+    <w:p>
+      <w:pPr>
+        <w:spacing w:after="0"/>
+      </w:pPr>
+      <w:r>
+        <w:t xml:space="preserve">                },</w:t>
+      </w:r>
+    </w:p>
+    <w:p>
+      <w:pPr>
+        <w:spacing w:after="0"/>
+      </w:pPr>
+      <w:r>
+        <w:t xml:space="preserve">                {</w:t>
+      </w:r>
+    </w:p>
+    <w:p>
+      <w:pPr>
+        <w:spacing w:after="0"/>
+      </w:pPr>
+      <w:r>
+        <w:t xml:space="preserve">                        "k" : "addr:housename",</w:t>
+      </w:r>
+    </w:p>
+    <w:p>
+      <w:pPr>
+        <w:spacing w:after="0"/>
+      </w:pPr>
+      <w:r>
+        <w:t xml:space="preserve">                        "v" : "633"</w:t>
+      </w:r>
+    </w:p>
+    <w:p>
+      <w:pPr>
+        <w:spacing w:after="0"/>
+      </w:pPr>
+      <w:r>
+        <w:t xml:space="preserve">                },</w:t>
+      </w:r>
+    </w:p>
+    <w:p>
+      <w:pPr>
+        <w:spacing w:after="0"/>
+      </w:pPr>
+      <w:r>
+        <w:t xml:space="preserve">                {</w:t>
+      </w:r>
+    </w:p>
+    <w:p>
+      <w:pPr>
+        <w:spacing w:after="0"/>
+      </w:pPr>
+      <w:r>
+        <w:t xml:space="preserve">                        "k" : "addr:housenumber",</w:t>
+      </w:r>
+    </w:p>
+    <w:p>
+      <w:pPr>
+        <w:spacing w:after="0"/>
+      </w:pPr>
+      <w:r>
+        <w:t xml:space="preserve">                        "v" : "75"</w:t>
+      </w:r>
+    </w:p>
+    <w:p>
+      <w:pPr>
+        <w:spacing w:after="0"/>
+      </w:pPr>
+      <w:r>
+        <w:t xml:space="preserve">                },</w:t>
+      </w:r>
+    </w:p>
+    <w:p>
+      <w:pPr>
+        <w:spacing w:after="0"/>
+      </w:pPr>
+      <w:r>
+        <w:t xml:space="preserve">                {</w:t>
+      </w:r>
+    </w:p>
+    <w:p>
+      <w:pPr>
+        <w:spacing w:after="0"/>
+      </w:pPr>
+      <w:r>
+        <w:t xml:space="preserve">                        "k" : "addr:postcode",</w:t>
+      </w:r>
+    </w:p>
+    <w:p>
+      <w:pPr>
+        <w:spacing w:after="0"/>
+      </w:pPr>
+      <w:r>
+        <w:t xml:space="preserve">                        "v" : "84102"</w:t>
+      </w:r>
+    </w:p>
+    <w:p>
+      <w:pPr>
+        <w:spacing w:after="0"/>
+      </w:pPr>
+      <w:r>
+        <w:t xml:space="preserve">                },</w:t>
+      </w:r>
+    </w:p>
+    <w:p>
+      <w:pPr>
+        <w:spacing w:after="0"/>
+      </w:pPr>
+      <w:r>
+        <w:t xml:space="preserve">                {</w:t>
+      </w:r>
+    </w:p>
+    <w:p>
+      <w:pPr>
+        <w:spacing w:after="0"/>
+      </w:pPr>
+      <w:r>
+        <w:t xml:space="preserve">                        "k" : "addr:state",</w:t>
+      </w:r>
+    </w:p>
+    <w:p>
+      <w:pPr>
+        <w:spacing w:after="0"/>
+      </w:pPr>
+      <w:r>
+        <w:t xml:space="preserve">                        "v" : "UT"</w:t>
+      </w:r>
+    </w:p>
+    <w:p>
+      <w:pPr>
+        <w:spacing w:after="0"/>
+      </w:pPr>
+      <w:r>
+        <w:t xml:space="preserve">                },</w:t>
+      </w:r>
+    </w:p>
+    <w:p>
+      <w:pPr>
+        <w:spacing w:after="0"/>
+      </w:pPr>
+      <w:r>
+        <w:t xml:space="preserve">                {</w:t>
+      </w:r>
+    </w:p>
+    <w:p>
+      <w:pPr>
+        <w:spacing w:after="0"/>
+      </w:pPr>
+      <w:r>
+        <w:t xml:space="preserve">                        "k" : "addr:street",</w:t>
+      </w:r>
+    </w:p>
+    <w:p>
+      <w:pPr>
+        <w:spacing w:after="0"/>
+      </w:pPr>
+      <w:r>
+        <w:t xml:space="preserve">                        "v" : "900 East"</w:t>
+      </w:r>
+    </w:p>
+    <w:p>
+      <w:pPr>
+        <w:spacing w:after="0"/>
+      </w:pPr>
+      <w:r>
+        <w:t xml:space="preserve">                },</w:t>
+      </w:r>
+    </w:p>
+    <w:p>
+      <w:pPr>
+        <w:spacing w:after="0"/>
+      </w:pPr>
+      <w:r>
+        <w:t xml:space="preserve">                {</w:t>
+      </w:r>
+    </w:p>
+    <w:p>
+      <w:pPr>
+        <w:spacing w:after="0"/>
+      </w:pPr>
+      <w:r>
+        <w:t xml:space="preserve">                        "k" : "building",</w:t>
+      </w:r>
+    </w:p>
+    <w:p>
+      <w:pPr>
+        <w:spacing w:after="0"/>
+      </w:pPr>
+      <w:r>
+        <w:t xml:space="preserve">                        "v" : "retail"</w:t>
+      </w:r>
+    </w:p>
+    <w:p>
+      <w:pPr>
+        <w:spacing w:after="0"/>
+      </w:pPr>
+      <w:r>
+        <w:t xml:space="preserve">                },</w:t>
+      </w:r>
+    </w:p>
+    <w:p>
+      <w:pPr>
+        <w:spacing w:after="0"/>
+      </w:pPr>
+      <w:r>
+        <w:t xml:space="preserve">                {</w:t>
+      </w:r>
+    </w:p>
+    <w:p>
+      <w:pPr>
+        <w:spacing w:after="0"/>
+      </w:pPr>
+      <w:r>
+        <w:lastRenderedPageBreak/>
+        <w:t xml:space="preserve">                        "k" : "building:levels",</w:t>
+      </w:r>
+    </w:p>
+    <w:p>
+      <w:pPr>
+        <w:spacing w:after="0"/>
+      </w:pPr>
+      <w:r>
+        <w:t xml:space="preserve">                        "v" : "1"</w:t>
+      </w:r>
+    </w:p>
+    <w:p>
+      <w:pPr>
+        <w:spacing w:after="0"/>
+      </w:pPr>
+      <w:r>
+        <w:t xml:space="preserve">                },</w:t>
+      </w:r>
+    </w:p>
+    <w:p>
+      <w:pPr>
+        <w:spacing w:after="0"/>
+      </w:pPr>
+      <w:r>
+        <w:t xml:space="preserve">                {</w:t>
+      </w:r>
+    </w:p>
+    <w:p>
+      <w:pPr>
+        <w:spacing w:after="0"/>
+      </w:pPr>
+      <w:r>
+        <w:t xml:space="preserve">                        "k" : "name",</w:t>
+      </w:r>
+    </w:p>
+    <w:p>
+      <w:pPr>
+        <w:spacing w:after="0"/>
+      </w:pPr>
+      <w:r>
+        <w:t xml:space="preserve">                        "v" : "Tesoro Quick Stop"</w:t>
+      </w:r>
+    </w:p>
+    <w:p>
+      <w:pPr>
+        <w:spacing w:after="0"/>
+      </w:pPr>
+      <w:r>
+        <w:t xml:space="preserve">                },</w:t>
+      </w:r>
+    </w:p>
+    <w:p>
+      <w:pPr>
+        <w:spacing w:after="0"/>
+      </w:pPr>
+      <w:r>
+        <w:t xml:space="preserve">                {</w:t>
+      </w:r>
+    </w:p>
+    <w:p>
+      <w:pPr>
+        <w:spacing w:after="0"/>
+      </w:pPr>
+      <w:r>
+        <w:t xml:space="preserve">                        "k" : "shop",</w:t>
+      </w:r>
+    </w:p>
+    <w:p>
+      <w:pPr>
+        <w:spacing w:after="0"/>
+      </w:pPr>
+      <w:r>
+        <w:t xml:space="preserve">                        "v" : "convenience"</w:t>
+      </w:r>
+    </w:p>
+    <w:p>
+      <w:pPr>
+        <w:spacing w:after="0"/>
+      </w:pPr>
+      <w:r>
+        <w:t xml:space="preserve">                },</w:t>
+      </w:r>
+    </w:p>
+    <w:p>
+      <w:pPr>
+        <w:spacing w:after="0"/>
+      </w:pPr>
+      <w:r>
+        <w:t xml:space="preserve">                {</w:t>
+      </w:r>
+    </w:p>
+    <w:p>
+      <w:pPr>
+        <w:spacing w:after="0"/>
+      </w:pPr>
+      <w:r>
+        <w:t xml:space="preserve">                        "k" : "source",</w:t>
+      </w:r>
+    </w:p>
+    <w:p>
+      <w:pPr>
+        <w:spacing w:after="0"/>
+      </w:pPr>
+      <w:r>
+        <w:t xml:space="preserve">                        "v" : "survey"</w:t>
+      </w:r>
+    </w:p>
+    <w:p>
+      <w:pPr>
+        <w:spacing w:after="0"/>
+      </w:pPr>
+      <w:r>
+        <w:t xml:space="preserve">                },</w:t>
+      </w:r>
+    </w:p>
+    <w:p>
+      <w:pPr>
+        <w:spacing w:after="0"/>
+      </w:pPr>
+      <w:r>
+        <w:t xml:space="preserve">                {</w:t>
+      </w:r>
+    </w:p>
+    <w:p>
+      <w:pPr>
+        <w:spacing w:after="0"/>
+      </w:pPr>
+      <w:r>
+        <w:t xml:space="preserve">                        "k" : "utahagrc:parcelid",</w:t>
+      </w:r>
+    </w:p>
+    <w:p>
+      <w:pPr>
+        <w:spacing w:after="0"/>
+      </w:pPr>
+      <w:r>
+        <w:t xml:space="preserve">                        "v" : "16051270330000"</w:t>
+      </w:r>
+    </w:p>
+    <w:p>
+      <w:pPr>
+        <w:spacing w:after="0"/>
+      </w:pPr>
+      <w:r>
+        <w:t xml:space="preserve">                }</w:t>
+      </w:r>
+    </w:p>
+    <w:p>
+      <w:pPr>
+        <w:spacing w:after="0"/>
+      </w:pPr>
+      <w:r>
+        <w:t xml:space="preserve">        ],</w:t>
+      </w:r>
+    </w:p>
+    <w:p>
+      <w:pPr>
+        <w:spacing w:after="0"/>
+      </w:pPr>
+      <w:r>
+        <w:t xml:space="preserve">        "nd_ref" : [</w:t>
+      </w:r>
+    </w:p>
+    <w:p>
+      <w:pPr>
+        <w:spacing w:after="0"/>
+      </w:pPr>
+      <w:r>
+        <w:t xml:space="preserve">                "5504527754",</w:t>
+      </w:r>
+    </w:p>
+    <w:p>
+      <w:pPr>
+        <w:spacing w:after="0"/>
+      </w:pPr>
+      <w:r>
+        <w:t xml:space="preserve">                "4519715233",</w:t>
+      </w:r>
+    </w:p>
+    <w:p>
+      <w:pPr>
+        <w:spacing w:after="0"/>
+      </w:pPr>
+      <w:r>
+        <w:t xml:space="preserve">                "4519715234",</w:t>
+      </w:r>
+    </w:p>
+    <w:p>
+      <w:pPr>
+        <w:spacing w:after="0"/>
+      </w:pPr>
+      <w:r>
+        <w:t xml:space="preserve">                "4519715231",</w:t>
+      </w:r>
+    </w:p>
+    <w:p>
+      <w:pPr>
+        <w:spacing w:after="0"/>
+      </w:pPr>
+      <w:r>
+        <w:t xml:space="preserve">                "5504527753",</w:t>
+      </w:r>
+    </w:p>
+    <w:p>
+      <w:pPr>
+        <w:spacing w:after="0"/>
+      </w:pPr>
+      <w:r>
+        <w:t xml:space="preserve">                "5504527754"</w:t>
+      </w:r>
+    </w:p>
+    <w:p>
+      <w:pPr>
+        <w:spacing w:after="0"/>
+      </w:pPr>
+      <w:r>
+        <w:t xml:space="preserve">        ],</w:t>
+      </w:r>
+    </w:p>
+    <w:p>
+      <w:pPr>
+        <w:spacing w:after="0"/>
+      </w:pPr>
+      <w:r>
+        <w:t xml:space="preserve">        "id" : "455580054",</w:t>
+      </w:r>
+    </w:p>
+    <w:p>
+      <w:pPr>
+        <w:spacing w:after="0"/>
+      </w:pPr>
+      <w:r>
+        <w:t xml:space="preserve">        "version" : "2",</w:t>
+      </w:r>
+    </w:p>
+    <w:p>
+      <w:pPr>
+        <w:spacing w:after="0"/>
+      </w:pPr>
+      <w:r>
+        <w:t xml:space="preserve">        "timestamp" : "2018-03-26T06:04:39Z",</w:t>
+      </w:r>
+    </w:p>
+    <w:p>
+      <w:pPr>
+        <w:spacing w:after="0"/>
+      </w:pPr>
+      <w:r>
+        <w:t xml:space="preserve">        "changeset" : "57523498",</w:t>
+      </w:r>
+    </w:p>
+    <w:p>
+      <w:pPr>
+        <w:spacing w:after="0"/>
+      </w:pPr>
+      <w:r>
+        <w:t xml:space="preserve">        "uid" : "7426959",</w:t>
+      </w:r>
+    </w:p>
+    <w:p>
+      <w:pPr>
+        <w:spacing w:after="0"/>
+      </w:pPr>
+      <w:r>
+        <w:t xml:space="preserve">        "user" : "UtahBuildingsImport"</w:t>
+      </w:r>
+    </w:p>
+    <w:p>
+      <w:pPr>
+        <w:spacing w:after="0"/>
+      </w:pPr>
+      <w:r>
+        <w:t>}</w:t>
+      </w:r>
+    </w:p>
+    <w:p>
+      <w:pPr>
+        <w:spacing w:after="0"/>
+      </w:pPr>
+      <w:r>
+        <w:t>{</w:t>
+      </w:r>
+    </w:p>
+    <w:p>
+      <w:pPr>
+        <w:spacing w:after="0"/>
+      </w:pPr>
+      <w:r>
+        <w:t xml:space="preserve">        "_id" : ObjectId("5bcdd9f14aa1034cc841eb96"),</w:t>
+      </w:r>
+    </w:p>
+    <w:p>
+      <w:pPr>
+        <w:spacing w:after="0"/>
+      </w:pPr>
+      <w:r>
+        <w:t xml:space="preserve">        "type" : "way",</w:t>
+      </w:r>
+    </w:p>
+    <w:p>
+      <w:pPr>
+        <w:spacing w:after="0"/>
+      </w:pPr>
+      <w:r>
+        <w:t xml:space="preserve">        "tags" : [</w:t>
+      </w:r>
+    </w:p>
+    <w:p>
+      <w:pPr>
+        <w:spacing w:after="0"/>
+      </w:pPr>
+      <w:r>
+        <w:t xml:space="preserve">                {</w:t>
+      </w:r>
+    </w:p>
+    <w:p>
+      <w:pPr>
+        <w:spacing w:after="0"/>
+      </w:pPr>
+      <w:r>
+        <w:t xml:space="preserve">                        "k" : "addr:city",</w:t>
+      </w:r>
+    </w:p>
+    <w:p>
+      <w:pPr>
+        <w:spacing w:after="0"/>
+      </w:pPr>
+      <w:r>
+        <w:t xml:space="preserve">                        "v" : "Salt Lake City"</w:t>
+      </w:r>
+    </w:p>
+    <w:p>
+      <w:pPr>
+        <w:spacing w:after="0"/>
+      </w:pPr>
+      <w:r>
+        <w:t xml:space="preserve">                },</w:t>
+      </w:r>
+    </w:p>
+    <w:p>
+      <w:pPr>
+        <w:spacing w:after="0"/>
+      </w:pPr>
+      <w:r>
+        <w:t xml:space="preserve">                {</w:t>
+      </w:r>
+    </w:p>
+    <w:p>
+      <w:pPr>
+        <w:spacing w:after="0"/>
+      </w:pPr>
+      <w:r>
+        <w:lastRenderedPageBreak/>
+        <w:t xml:space="preserve">                        "k" : "addr:housename",</w:t>
+      </w:r>
+    </w:p>
+    <w:p>
+      <w:pPr>
+        <w:spacing w:after="0"/>
+      </w:pPr>
+      <w:r>
+        <w:t xml:space="preserve">                        "v" : "633"</w:t>
+      </w:r>
+    </w:p>
+    <w:p>
+      <w:pPr>
+        <w:spacing w:after="0"/>
+      </w:pPr>
+      <w:r>
+        <w:t xml:space="preserve">                },</w:t>
+      </w:r>
+    </w:p>
+    <w:p>
+      <w:pPr>
+        <w:spacing w:after="0"/>
+      </w:pPr>
+      <w:r>
+        <w:t xml:space="preserve">                {</w:t>
+      </w:r>
+    </w:p>
+    <w:p>
+      <w:pPr>
+        <w:spacing w:after="0"/>
+      </w:pPr>
+      <w:r>
+        <w:t xml:space="preserve">                        "k" : "addr:postcode",</w:t>
+      </w:r>
+    </w:p>
+    <w:p>
+      <w:pPr>
+        <w:spacing w:after="0"/>
+      </w:pPr>
+      <w:r>
+        <w:t xml:space="preserve">                        "v" : "84102"</w:t>
+      </w:r>
+    </w:p>
+    <w:p>
+      <w:pPr>
+        <w:spacing w:after="0"/>
+      </w:pPr>
+      <w:r>
+        <w:t xml:space="preserve">                },</w:t>
+      </w:r>
+    </w:p>
+    <w:p>
+      <w:pPr>
+        <w:spacing w:after="0"/>
+      </w:pPr>
+      <w:r>
+        <w:t xml:space="preserve">                {</w:t>
+      </w:r>
+    </w:p>
+    <w:p>
+      <w:pPr>
+        <w:spacing w:after="0"/>
+      </w:pPr>
+      <w:r>
+        <w:t xml:space="preserve">                        "k" : "addr:state",</w:t>
+      </w:r>
+    </w:p>
+    <w:p>
+      <w:pPr>
+        <w:spacing w:after="0"/>
+      </w:pPr>
+      <w:r>
+        <w:t xml:space="preserve">                        "v" : "UT"</w:t>
+      </w:r>
+    </w:p>
+    <w:p>
+      <w:pPr>
+        <w:spacing w:after="0"/>
+      </w:pPr>
+      <w:r>
+        <w:t xml:space="preserve">                },</w:t>
+      </w:r>
+    </w:p>
+    <w:p>
+      <w:pPr>
+        <w:spacing w:after="0"/>
+      </w:pPr>
+      <w:r>
+        <w:t xml:space="preserve">                {</w:t>
+      </w:r>
+    </w:p>
+    <w:p>
+      <w:pPr>
+        <w:spacing w:after="0"/>
+      </w:pPr>
+      <w:r>
+        <w:t xml:space="preserve">                        "k" : "addr:street",</w:t>
+      </w:r>
+    </w:p>
+    <w:p>
+      <w:pPr>
+        <w:spacing w:after="0"/>
+      </w:pPr>
+      <w:r>
+        <w:t xml:space="preserve">                        "v" : "900 East"</w:t>
+      </w:r>
+    </w:p>
+    <w:p>
+      <w:pPr>
+        <w:spacing w:after="0"/>
+      </w:pPr>
+      <w:r>
+        <w:t xml:space="preserve">                },</w:t>
+      </w:r>
+    </w:p>
+    <w:p>
+      <w:pPr>
+        <w:spacing w:after="0"/>
+      </w:pPr>
+      <w:r>
+        <w:t xml:space="preserve">                {</w:t>
+      </w:r>
+    </w:p>
+    <w:p>
+      <w:pPr>
+        <w:spacing w:after="0"/>
+      </w:pPr>
+      <w:r>
+        <w:t xml:space="preserve">                        "k" : "building",</w:t>
+      </w:r>
+    </w:p>
+    <w:p>
+      <w:pPr>
+        <w:spacing w:after="0"/>
+      </w:pPr>
+      <w:r>
+        <w:t xml:space="preserve">                        "v" : "retail"</w:t>
+      </w:r>
+    </w:p>
+    <w:p>
+      <w:pPr>
+        <w:spacing w:after="0"/>
+      </w:pPr>
+      <w:r>
+        <w:t xml:space="preserve">                },</w:t>
+      </w:r>
+    </w:p>
+    <w:p>
+      <w:pPr>
+        <w:spacing w:after="0"/>
+      </w:pPr>
+      <w:r>
+        <w:t xml:space="preserve">                {</w:t>
+      </w:r>
+    </w:p>
+    <w:p>
+      <w:pPr>
+        <w:spacing w:after="0"/>
+      </w:pPr>
+      <w:r>
+        <w:t xml:space="preserve">                        "k" : "building:levels",</w:t>
+      </w:r>
+    </w:p>
+    <w:p>
+      <w:pPr>
+        <w:spacing w:after="0"/>
+      </w:pPr>
+      <w:r>
+        <w:t xml:space="preserve">                        "v" : "1"</w:t>
+      </w:r>
+    </w:p>
+    <w:p>
+      <w:pPr>
+        <w:spacing w:after="0"/>
+      </w:pPr>
+      <w:r>
+        <w:t xml:space="preserve">                },</w:t>
+      </w:r>
+    </w:p>
+    <w:p>
+      <w:pPr>
+        <w:spacing w:after="0"/>
+      </w:pPr>
+      <w:r>
+        <w:t xml:space="preserve">                {</w:t>
+      </w:r>
+    </w:p>
+    <w:p>
+      <w:pPr>
+        <w:spacing w:after="0"/>
+      </w:pPr>
+      <w:r>
+        <w:t xml:space="preserve">                        "k" : "source",</w:t>
+      </w:r>
+    </w:p>
+    <w:p>
+      <w:pPr>
+        <w:spacing w:after="0"/>
+      </w:pPr>
+      <w:r>
+        <w:t xml:space="preserve">                        "v" : "survey"</w:t>
+      </w:r>
+    </w:p>
+    <w:p>
+      <w:pPr>
+        <w:spacing w:after="0"/>
+      </w:pPr>
+      <w:r>
+        <w:t xml:space="preserve">                }</w:t>
+      </w:r>
+    </w:p>
+    <w:p>
+      <w:pPr>
+        <w:spacing w:after="0"/>
+      </w:pPr>
+      <w:r>
+        <w:t xml:space="preserve">        ],</w:t>
+      </w:r>
+    </w:p>
+    <w:p>
+      <w:pPr>
+        <w:spacing w:after="0"/>
+      </w:pPr>
+      <w:r>
+        <w:t xml:space="preserve">        "nd_ref" : [</w:t>
+      </w:r>
+    </w:p>
+    <w:p>
+      <w:pPr>
+        <w:spacing w:after="0"/>
+      </w:pPr>
+      <w:r>
+        <w:t xml:space="preserve">                "5504527753",</w:t>
+      </w:r>
+    </w:p>
+    <w:p>
+      <w:pPr>
+        <w:spacing w:after="0"/>
+      </w:pPr>
+      <w:r>
+        <w:t xml:space="preserve">                "4519715232",</w:t>
+      </w:r>
+    </w:p>
+    <w:p>
+      <w:pPr>
+        <w:spacing w:after="0"/>
+      </w:pPr>
+      <w:r>
+        <w:t xml:space="preserve">                "5504527755",</w:t>
+      </w:r>
+    </w:p>
+    <w:p>
+      <w:pPr>
+        <w:spacing w:after="0"/>
+      </w:pPr>
+      <w:r>
+        <w:t xml:space="preserve">                "5504527754",</w:t>
+      </w:r>
+    </w:p>
+    <w:p>
+      <w:pPr>
+        <w:spacing w:after="0"/>
+      </w:pPr>
+      <w:r>
+        <w:t xml:space="preserve">                "5504527753"</w:t>
+      </w:r>
+    </w:p>
+    <w:p>
+      <w:pPr>
+        <w:spacing w:after="0"/>
+      </w:pPr>
+      <w:r>
+        <w:t xml:space="preserve">        ],</w:t>
+      </w:r>
+    </w:p>
+    <w:p>
+      <w:pPr>
+        <w:spacing w:after="0"/>
+      </w:pPr>
+      <w:r>
+        <w:t xml:space="preserve">        "id" : "573000859",</w:t>
+      </w:r>
+    </w:p>
+    <w:p>
+      <w:pPr>
+        <w:spacing w:after="0"/>
+      </w:pPr>
+      <w:r>
+        <w:t xml:space="preserve">        "version" : "1",</w:t>
+      </w:r>
+    </w:p>
+    <w:p>
+      <w:pPr>
+        <w:spacing w:after="0"/>
+      </w:pPr>
+      <w:r>
+        <w:t xml:space="preserve">        "timestamp" : "2018-03-26T06:02:37Z",</w:t>
+      </w:r>
+    </w:p>
+    <w:p>
+      <w:pPr>
+        <w:spacing w:after="0"/>
+      </w:pPr>
+      <w:r>
+        <w:t xml:space="preserve">        "changeset" : "57523498",</w:t>
+      </w:r>
+    </w:p>
+    <w:p>
+      <w:pPr>
+        <w:spacing w:after="0"/>
+      </w:pPr>
+      <w:r>
+        <w:t xml:space="preserve">        "uid" : "7426959",</w:t>
+      </w:r>
+    </w:p>
+    <w:p>
+      <w:pPr>
+        <w:spacing w:after="0"/>
+      </w:pPr>
+      <w:r>
+        <w:t xml:space="preserve">        "user" : "UtahBuildingsImport"</w:t>
+      </w:r>
+    </w:p>
+    <w:p>
+      <w:pPr>
+        <w:spacing w:after="0"/>
+      </w:pPr>
+      <w:r>
+        <w:t>}</w:t>
+      </w:r>
+    </w:p>
+    <w:p>
+      <w:pPr>
+        <w:spacing w:after="0"/>
+      </w:pPr>
+      <w:r>
+        <w:t>&gt;</w:t>
       </w:r>
       <w:bookmarkStart w:id="0" w:name="_GoBack"/>
       <w:bookmarkEnd w:id="0"/>
-    </w:p>
-    <w:p>
-      <w:pPr>
-        <w:spacing w:after="0"/>
-        <w:ind w:left="720"/>
-        <w:rPr>
-          <w:color w:val="FF0000"/>
-        </w:rPr>
-      </w:pPr>
-      <w:proofErr w:type="gramStart"/>
-      <w:r>
-        <w:rPr>
-          <w:color w:val="FF0000"/>
-        </w:rPr>
-        <w:t>{ "</w:t>
-      </w:r>
-      <w:proofErr w:type="gramEnd"/>
-      <w:r>
-        <w:rPr>
-          <w:color w:val="FF0000"/>
-        </w:rPr>
-        <w:t>name" : "node", "</w:t>
-      </w:r>
-      <w:proofErr w:type="spellStart"/>
-      <w:r>
-        <w:rPr>
-          <w:color w:val="FF0000"/>
-        </w:rPr>
-        <w:t>nested_elements</w:t>
-      </w:r>
-      <w:proofErr w:type="spellEnd"/>
-      <w:r>
-        <w:rPr>
-          <w:color w:val="FF0000"/>
-        </w:rPr>
-        <w:t>" : [ "tag" ] }</w:t>
-      </w:r>
-    </w:p>
-    <w:p>
-      <w:pPr>
-        <w:spacing w:after="0"/>
-        <w:ind w:left="720"/>
-        <w:rPr>
-          <w:color w:val="00B050"/>
-        </w:rPr>
-      </w:pPr>
-      <w:proofErr w:type="gramStart"/>
-      <w:r>
-        <w:rPr>
-          <w:color w:val="00B050"/>
-        </w:rPr>
-        <w:t>{ "</w:t>
-      </w:r>
-      <w:proofErr w:type="gramEnd"/>
-      <w:r>
-        <w:rPr>
-          <w:color w:val="00B050"/>
-        </w:rPr>
-        <w:t>name" : "tag", "</w:t>
-      </w:r>
-      <w:proofErr w:type="spellStart"/>
-      <w:r>
-        <w:rPr>
-          <w:color w:val="00B050"/>
-        </w:rPr>
-        <w:t>nested_elements</w:t>
-      </w:r>
-      <w:proofErr w:type="spellEnd"/>
-      <w:r>
-        <w:rPr>
-          <w:color w:val="00B050"/>
-        </w:rPr>
-        <w:t>" : null }</w:t>
-      </w:r>
-    </w:p>
-    <w:p>
-      <w:pPr>
-        <w:spacing w:after="0"/>
-        <w:ind w:left="720"/>
-        <w:rPr>
-          <w:color w:val="00B050"/>
-        </w:rPr>
-      </w:pPr>
-      <w:proofErr w:type="gramStart"/>
-      <w:r>
-        <w:rPr>
-          <w:color w:val="00B050"/>
-        </w:rPr>
-        <w:t>{ "</w:t>
-      </w:r>
-      <w:proofErr w:type="gramEnd"/>
-      <w:r>
-        <w:rPr>
-          <w:color w:val="00B050"/>
-        </w:rPr>
-        <w:t>name" : "</w:t>
-      </w:r>
-      <w:proofErr w:type="spellStart"/>
-      <w:r>
-        <w:rPr>
-          <w:color w:val="00B050"/>
-        </w:rPr>
-        <w:t>nd</w:t>
-      </w:r>
-      <w:proofErr w:type="spellEnd"/>
-      <w:r>
-        <w:rPr>
-          <w:color w:val="00B050"/>
-        </w:rPr>
-        <w:t>", "</w:t>
-      </w:r>
-      <w:proofErr w:type="spellStart"/>
-      <w:r>
-        <w:rPr>
-          <w:color w:val="00B050"/>
-        </w:rPr>
-        <w:t>nested_elements</w:t>
-      </w:r>
-      <w:proofErr w:type="spellEnd"/>
-      <w:r>
-        <w:rPr>
-          <w:color w:val="00B050"/>
-        </w:rPr>
-        <w:t>" : null }</w:t>
-      </w:r>
-    </w:p>
-    <w:p>
-      <w:pPr>
-        <w:spacing w:after="0"/>
-        <w:ind w:left="720"/>
-        <w:rPr>
-          <w:color w:val="FF0000"/>
-        </w:rPr>
-      </w:pPr>
-      <w:proofErr w:type="gramStart"/>
-      <w:r>
-        <w:rPr>
-          <w:color w:val="FF0000"/>
-        </w:rPr>
-        <w:t>{ "</w:t>
-      </w:r>
-      <w:proofErr w:type="gramEnd"/>
-      <w:r>
-        <w:rPr>
-          <w:color w:val="FF0000"/>
-        </w:rPr>
-        <w:t>name" : "way", "</w:t>
-      </w:r>
-      <w:proofErr w:type="spellStart"/>
-      <w:r>
-        <w:rPr>
-          <w:color w:val="FF0000"/>
-        </w:rPr>
-        <w:t>nested_elements</w:t>
-      </w:r>
-      <w:proofErr w:type="spellEnd"/>
-      <w:r>
-        <w:rPr>
-          <w:color w:val="FF0000"/>
-        </w:rPr>
-        <w:t>" : [ "</w:t>
-      </w:r>
-      <w:proofErr w:type="spellStart"/>
-      <w:r>
-        <w:rPr>
-          <w:color w:val="FF0000"/>
-        </w:rPr>
-        <w:t>nd</w:t>
-      </w:r>
-      <w:proofErr w:type="spellEnd"/>
-      <w:r>
-        <w:rPr>
-          <w:color w:val="FF0000"/>
-        </w:rPr>
-        <w:t>", "tag" ] }</w:t>
-      </w:r>
-    </w:p>
-    <w:p>
-      <w:pPr>
-        <w:spacing w:after="0"/>
-        <w:ind w:left="720"/>
-        <w:rPr>
-          <w:color w:val="00B050"/>
-        </w:rPr>
-      </w:pPr>
-      <w:proofErr w:type="gramStart"/>
-      <w:r>
-        <w:rPr>
-          <w:color w:val="00B050"/>
-        </w:rPr>
-        <w:t>{ "</w:t>
-      </w:r>
-      <w:proofErr w:type="gramEnd"/>
-      <w:r>
-        <w:rPr>
-          <w:color w:val="00B050"/>
-        </w:rPr>
-        <w:t>name" : "member", "</w:t>
-      </w:r>
-      <w:proofErr w:type="spellStart"/>
-      <w:r>
-        <w:rPr>
-          <w:color w:val="00B050"/>
-        </w:rPr>
-        <w:t>nested_elements</w:t>
-      </w:r>
-      <w:proofErr w:type="spellEnd"/>
-      <w:r>
-        <w:rPr>
-          <w:color w:val="00B050"/>
-        </w:rPr>
-        <w:t>" : null }</w:t>
-      </w:r>
-    </w:p>
-    <w:p>
-      <w:pPr>
-        <w:spacing w:after="0"/>
-        <w:ind w:left="720"/>
-        <w:rPr>
-          <w:color w:val="FF0000"/>
-        </w:rPr>
-      </w:pPr>
-      <w:proofErr w:type="gramStart"/>
-      <w:r>
-        <w:rPr>
-          <w:color w:val="FF0000"/>
-        </w:rPr>
-        <w:t>{ "</w:t>
-      </w:r>
-      <w:proofErr w:type="gramEnd"/>
-      <w:r>
-        <w:rPr>
-          <w:color w:val="FF0000"/>
-        </w:rPr>
-        <w:t>name" : "relation", "</w:t>
-      </w:r>
-      <w:proofErr w:type="spellStart"/>
-      <w:r>
-        <w:rPr>
-          <w:color w:val="FF0000"/>
-        </w:rPr>
-        <w:t>nested_elements</w:t>
-      </w:r>
-      <w:proofErr w:type="spellEnd"/>
-      <w:r>
-        <w:rPr>
-          <w:color w:val="FF0000"/>
-        </w:rPr>
-        <w:t>" : [ "tag", "member" ] }</w:t>
-      </w:r>
-    </w:p>
-    <w:p>
-      <w:pPr>
-        <w:spacing w:after="0"/>
-        <w:ind w:left="720"/>
-        <w:rPr>
-          <w:color w:val="2E74B5" w:themeColor="accent5" w:themeShade="BF"/>
-        </w:rPr>
-      </w:pPr>
-      <w:proofErr w:type="gramStart"/>
-      <w:r>
-        <w:rPr>
-          <w:color w:val="2E74B5" w:themeColor="accent5" w:themeShade="BF"/>
-        </w:rPr>
-        <w:t>{ "</w:t>
-      </w:r>
-      <w:proofErr w:type="gramEnd"/>
-      <w:r>
-        <w:rPr>
-          <w:color w:val="2E74B5" w:themeColor="accent5" w:themeShade="BF"/>
-        </w:rPr>
-        <w:t>name" : "</w:t>
-      </w:r>
-      <w:proofErr w:type="spellStart"/>
-      <w:r>
-        <w:rPr>
-          <w:color w:val="2E74B5" w:themeColor="accent5" w:themeShade="BF"/>
-        </w:rPr>
-        <w:t>osm</w:t>
-      </w:r>
-      <w:proofErr w:type="spellEnd"/>
-      <w:r>
-        <w:rPr>
-          <w:color w:val="2E74B5" w:themeColor="accent5" w:themeShade="BF"/>
-        </w:rPr>
-        <w:t>", "</w:t>
-      </w:r>
-      <w:proofErr w:type="spellStart"/>
-      <w:r>
-        <w:rPr>
-          <w:color w:val="2E74B5" w:themeColor="accent5" w:themeShade="BF"/>
-        </w:rPr>
-        <w:t>nested_elements</w:t>
-      </w:r>
-      <w:proofErr w:type="spellEnd"/>
-      <w:r>
-        <w:rPr>
-          <w:color w:val="2E74B5" w:themeColor="accent5" w:themeShade="BF"/>
-        </w:rPr>
-        <w:t>" : null }</w:t>
-      </w:r>
-    </w:p>
-    <w:p>
-      <w:pPr>
-        <w:spacing w:after="0"/>
-        <w:ind w:left="720"/>
-      </w:pPr>
-      <w:r>
-        <w:t>&gt;</w:t>
-      </w:r>
-    </w:p>
-    <w:p>
-      <w:pPr>
-        <w:spacing w:after="0"/>
-        <w:ind w:left="720"/>
-        <w:rPr>
-          <w:color w:val="2E74B5" w:themeColor="accent5" w:themeShade="BF"/>
-        </w:rPr>
-      </w:pPr>
-      <w:r>
-        <w:rPr>
-          <w:color w:val="2E74B5" w:themeColor="accent5" w:themeShade="BF"/>
-        </w:rPr>
-        <w:t>Document Descriptors</w:t>
-      </w:r>
-    </w:p>
-    <w:p>
-      <w:pPr>
-        <w:spacing w:after="0"/>
-        <w:ind w:left="720"/>
-        <w:rPr>
-          <w:color w:val="FF0000"/>
-        </w:rPr>
-      </w:pPr>
-      <w:r>
-        <w:rPr>
-          <w:color w:val="FF0000"/>
-        </w:rPr>
-        <w:t>Map Elements</w:t>
-      </w:r>
-    </w:p>
-    <w:p>
-      <w:pPr>
-        <w:spacing w:after="0"/>
-        <w:ind w:left="720"/>
-        <w:rPr>
-          <w:color w:val="00B050"/>
-        </w:rPr>
-      </w:pPr>
-      <w:r>
-        <w:rPr>
-          <w:color w:val="00B050"/>
-        </w:rPr>
-        <w:t>Element Descriptors</w:t>
-      </w:r>
-    </w:p>
-    <w:p>
-      <w:pPr>
-        <w:spacing w:after="0"/>
-        <w:ind w:left="720"/>
-      </w:pPr>
-    </w:p>
-    <w:p>
-      <w:pPr>
-        <w:spacing w:after="0"/>
-        <w:ind w:left="720"/>
-      </w:pPr>
-    </w:p>
-    <w:p>
-      <w:pPr>
-        <w:spacing w:after="0"/>
-        <w:ind w:left="720"/>
-      </w:pPr>
-      <w:r>
-        <w:t>Conclude/Predict</w:t>
-      </w:r>
-    </w:p>
-    <w:p>
-      <w:pPr>
-        <w:spacing w:after="0"/>
-        <w:ind w:left="720"/>
-      </w:pPr>
-      <w:r>
-        <w:t>Communicate</w:t>
-      </w:r>
-    </w:p>
-    <w:p>
-      <w:pPr>
-        <w:spacing w:after="0"/>
-      </w:pPr>
-    </w:p>
-    <w:p>
-      <w:pPr>
-        <w:spacing w:after="0"/>
-      </w:pPr>
     </w:p>
     <w:sectPr>
       <w:pgSz w:w="12240" w:h="15840"/>

</xml_diff>

<commit_message>
slc street cleanup determined and script started
</commit_message>
<xml_diff>
--- a/C750-MongoDB/OSM Wrangling Process.docx
+++ b/C750-MongoDB/OSM Wrangling Process.docx
@@ -388,7 +388,17 @@
         <w:ind w:left="720"/>
       </w:pPr>
       <w:r>
-        <w:t>&gt; db.map.find({}, {"_id":0, "name":1, "nested_elements":1}).pretty()</w:t>
+        <w:t xml:space="preserve">&gt; </w:t>
+      </w:r>
+      <w:proofErr w:type="spellStart"/>
+      <w:proofErr w:type="gramStart"/>
+      <w:r>
+        <w:t>db.map.find</w:t>
+      </w:r>
+      <w:proofErr w:type="spellEnd"/>
+      <w:proofErr w:type="gramEnd"/>
+      <w:r>
+        <w:t>({}, {"_id":0, "name":1, "nested_elements":1}).pretty()</w:t>
       </w:r>
     </w:p>
     <w:p>
@@ -399,11 +409,33 @@
           <w:color w:val="2E74B5" w:themeColor="accent5" w:themeShade="BF"/>
         </w:rPr>
       </w:pPr>
+      <w:proofErr w:type="gramStart"/>
       <w:r>
         <w:rPr>
           <w:color w:val="2E74B5" w:themeColor="accent5" w:themeShade="BF"/>
         </w:rPr>
-        <w:t>{ "name" : "note", "nested_elements" : null }</w:t>
+        <w:t>{ "</w:t>
+      </w:r>
+      <w:proofErr w:type="gramEnd"/>
+      <w:r>
+        <w:rPr>
+          <w:color w:val="2E74B5" w:themeColor="accent5" w:themeShade="BF"/>
+        </w:rPr>
+        <w:t>name" : "note", "</w:t>
+      </w:r>
+      <w:proofErr w:type="spellStart"/>
+      <w:r>
+        <w:rPr>
+          <w:color w:val="2E74B5" w:themeColor="accent5" w:themeShade="BF"/>
+        </w:rPr>
+        <w:t>nested_elements</w:t>
+      </w:r>
+      <w:proofErr w:type="spellEnd"/>
+      <w:r>
+        <w:rPr>
+          <w:color w:val="2E74B5" w:themeColor="accent5" w:themeShade="BF"/>
+        </w:rPr>
+        <w:t>" : null }</w:t>
       </w:r>
     </w:p>
     <w:p>
@@ -414,11 +446,33 @@
           <w:color w:val="2E74B5" w:themeColor="accent5" w:themeShade="BF"/>
         </w:rPr>
       </w:pPr>
+      <w:proofErr w:type="gramStart"/>
       <w:r>
         <w:rPr>
           <w:color w:val="2E74B5" w:themeColor="accent5" w:themeShade="BF"/>
         </w:rPr>
-        <w:t>{ "name" : "meta", "nested_elements" : null }</w:t>
+        <w:t>{ "</w:t>
+      </w:r>
+      <w:proofErr w:type="gramEnd"/>
+      <w:r>
+        <w:rPr>
+          <w:color w:val="2E74B5" w:themeColor="accent5" w:themeShade="BF"/>
+        </w:rPr>
+        <w:t>name" : "meta", "</w:t>
+      </w:r>
+      <w:proofErr w:type="spellStart"/>
+      <w:r>
+        <w:rPr>
+          <w:color w:val="2E74B5" w:themeColor="accent5" w:themeShade="BF"/>
+        </w:rPr>
+        <w:t>nested_elements</w:t>
+      </w:r>
+      <w:proofErr w:type="spellEnd"/>
+      <w:r>
+        <w:rPr>
+          <w:color w:val="2E74B5" w:themeColor="accent5" w:themeShade="BF"/>
+        </w:rPr>
+        <w:t>" : null }</w:t>
       </w:r>
     </w:p>
     <w:p>
@@ -429,11 +483,33 @@
           <w:color w:val="2E74B5" w:themeColor="accent5" w:themeShade="BF"/>
         </w:rPr>
       </w:pPr>
+      <w:proofErr w:type="gramStart"/>
       <w:r>
         <w:rPr>
           <w:color w:val="2E74B5" w:themeColor="accent5" w:themeShade="BF"/>
         </w:rPr>
-        <w:t>{ "name" : "bounds", "nested_elements" : null }</w:t>
+        <w:t>{ "</w:t>
+      </w:r>
+      <w:proofErr w:type="gramEnd"/>
+      <w:r>
+        <w:rPr>
+          <w:color w:val="2E74B5" w:themeColor="accent5" w:themeShade="BF"/>
+        </w:rPr>
+        <w:t>name" : "bounds", "</w:t>
+      </w:r>
+      <w:proofErr w:type="spellStart"/>
+      <w:r>
+        <w:rPr>
+          <w:color w:val="2E74B5" w:themeColor="accent5" w:themeShade="BF"/>
+        </w:rPr>
+        <w:t>nested_elements</w:t>
+      </w:r>
+      <w:proofErr w:type="spellEnd"/>
+      <w:r>
+        <w:rPr>
+          <w:color w:val="2E74B5" w:themeColor="accent5" w:themeShade="BF"/>
+        </w:rPr>
+        <w:t>" : null }</w:t>
       </w:r>
     </w:p>
     <w:p>
@@ -444,11 +520,33 @@
           <w:color w:val="FF0000"/>
         </w:rPr>
       </w:pPr>
+      <w:proofErr w:type="gramStart"/>
       <w:r>
         <w:rPr>
           <w:color w:val="FF0000"/>
         </w:rPr>
-        <w:t>{ "name" : "node", "nested_elements" : [ "tag" ] }</w:t>
+        <w:t>{ "</w:t>
+      </w:r>
+      <w:proofErr w:type="gramEnd"/>
+      <w:r>
+        <w:rPr>
+          <w:color w:val="FF0000"/>
+        </w:rPr>
+        <w:t>name" : "node", "</w:t>
+      </w:r>
+      <w:proofErr w:type="spellStart"/>
+      <w:r>
+        <w:rPr>
+          <w:color w:val="FF0000"/>
+        </w:rPr>
+        <w:t>nested_elements</w:t>
+      </w:r>
+      <w:proofErr w:type="spellEnd"/>
+      <w:r>
+        <w:rPr>
+          <w:color w:val="FF0000"/>
+        </w:rPr>
+        <w:t>" : [ "tag" ] }</w:t>
       </w:r>
     </w:p>
     <w:p>
@@ -459,11 +557,33 @@
           <w:color w:val="00B050"/>
         </w:rPr>
       </w:pPr>
+      <w:proofErr w:type="gramStart"/>
       <w:r>
         <w:rPr>
           <w:color w:val="00B050"/>
         </w:rPr>
-        <w:t>{ "name" : "tag", "nested_elements" : null }</w:t>
+        <w:t>{ "</w:t>
+      </w:r>
+      <w:proofErr w:type="gramEnd"/>
+      <w:r>
+        <w:rPr>
+          <w:color w:val="00B050"/>
+        </w:rPr>
+        <w:t>name" : "tag", "</w:t>
+      </w:r>
+      <w:proofErr w:type="spellStart"/>
+      <w:r>
+        <w:rPr>
+          <w:color w:val="00B050"/>
+        </w:rPr>
+        <w:t>nested_elements</w:t>
+      </w:r>
+      <w:proofErr w:type="spellEnd"/>
+      <w:r>
+        <w:rPr>
+          <w:color w:val="00B050"/>
+        </w:rPr>
+        <w:t>" : null }</w:t>
       </w:r>
     </w:p>
     <w:p>
@@ -474,11 +594,47 @@
           <w:color w:val="00B050"/>
         </w:rPr>
       </w:pPr>
+      <w:proofErr w:type="gramStart"/>
       <w:r>
         <w:rPr>
           <w:color w:val="00B050"/>
         </w:rPr>
-        <w:t>{ "name" : "nd", "nested_elements" : null }</w:t>
+        <w:t>{ "</w:t>
+      </w:r>
+      <w:proofErr w:type="gramEnd"/>
+      <w:r>
+        <w:rPr>
+          <w:color w:val="00B050"/>
+        </w:rPr>
+        <w:t>name" : "</w:t>
+      </w:r>
+      <w:proofErr w:type="spellStart"/>
+      <w:r>
+        <w:rPr>
+          <w:color w:val="00B050"/>
+        </w:rPr>
+        <w:t>nd</w:t>
+      </w:r>
+      <w:proofErr w:type="spellEnd"/>
+      <w:r>
+        <w:rPr>
+          <w:color w:val="00B050"/>
+        </w:rPr>
+        <w:t>", "</w:t>
+      </w:r>
+      <w:proofErr w:type="spellStart"/>
+      <w:r>
+        <w:rPr>
+          <w:color w:val="00B050"/>
+        </w:rPr>
+        <w:t>nested_elements</w:t>
+      </w:r>
+      <w:proofErr w:type="spellEnd"/>
+      <w:r>
+        <w:rPr>
+          <w:color w:val="00B050"/>
+        </w:rPr>
+        <w:t>" : null }</w:t>
       </w:r>
     </w:p>
     <w:p>
@@ -489,11 +645,47 @@
           <w:color w:val="FF0000"/>
         </w:rPr>
       </w:pPr>
+      <w:proofErr w:type="gramStart"/>
       <w:r>
         <w:rPr>
           <w:color w:val="FF0000"/>
         </w:rPr>
-        <w:t>{ "name" : "way", "nested_elements" : [ "nd", "tag" ] }</w:t>
+        <w:t>{ "</w:t>
+      </w:r>
+      <w:proofErr w:type="gramEnd"/>
+      <w:r>
+        <w:rPr>
+          <w:color w:val="FF0000"/>
+        </w:rPr>
+        <w:t>name" : "way", "</w:t>
+      </w:r>
+      <w:proofErr w:type="spellStart"/>
+      <w:r>
+        <w:rPr>
+          <w:color w:val="FF0000"/>
+        </w:rPr>
+        <w:t>nested_elements</w:t>
+      </w:r>
+      <w:proofErr w:type="spellEnd"/>
+      <w:r>
+        <w:rPr>
+          <w:color w:val="FF0000"/>
+        </w:rPr>
+        <w:t>" : [ "</w:t>
+      </w:r>
+      <w:proofErr w:type="spellStart"/>
+      <w:r>
+        <w:rPr>
+          <w:color w:val="FF0000"/>
+        </w:rPr>
+        <w:t>nd</w:t>
+      </w:r>
+      <w:proofErr w:type="spellEnd"/>
+      <w:r>
+        <w:rPr>
+          <w:color w:val="FF0000"/>
+        </w:rPr>
+        <w:t>", "tag" ] }</w:t>
       </w:r>
     </w:p>
     <w:p>
@@ -504,11 +696,33 @@
           <w:color w:val="00B050"/>
         </w:rPr>
       </w:pPr>
+      <w:proofErr w:type="gramStart"/>
       <w:r>
         <w:rPr>
           <w:color w:val="00B050"/>
         </w:rPr>
-        <w:t>{ "name" : "member", "nested_elements" : null }</w:t>
+        <w:t>{ "</w:t>
+      </w:r>
+      <w:proofErr w:type="gramEnd"/>
+      <w:r>
+        <w:rPr>
+          <w:color w:val="00B050"/>
+        </w:rPr>
+        <w:t>name" : "member", "</w:t>
+      </w:r>
+      <w:proofErr w:type="spellStart"/>
+      <w:r>
+        <w:rPr>
+          <w:color w:val="00B050"/>
+        </w:rPr>
+        <w:t>nested_elements</w:t>
+      </w:r>
+      <w:proofErr w:type="spellEnd"/>
+      <w:r>
+        <w:rPr>
+          <w:color w:val="00B050"/>
+        </w:rPr>
+        <w:t>" : null }</w:t>
       </w:r>
     </w:p>
     <w:p>
@@ -519,11 +733,33 @@
           <w:color w:val="FF0000"/>
         </w:rPr>
       </w:pPr>
+      <w:proofErr w:type="gramStart"/>
       <w:r>
         <w:rPr>
           <w:color w:val="FF0000"/>
         </w:rPr>
-        <w:t>{ "name" : "relation", "nested_elements" : [ "tag", "member" ] }</w:t>
+        <w:t>{ "</w:t>
+      </w:r>
+      <w:proofErr w:type="gramEnd"/>
+      <w:r>
+        <w:rPr>
+          <w:color w:val="FF0000"/>
+        </w:rPr>
+        <w:t>name" : "relation", "</w:t>
+      </w:r>
+      <w:proofErr w:type="spellStart"/>
+      <w:r>
+        <w:rPr>
+          <w:color w:val="FF0000"/>
+        </w:rPr>
+        <w:t>nested_elements</w:t>
+      </w:r>
+      <w:proofErr w:type="spellEnd"/>
+      <w:r>
+        <w:rPr>
+          <w:color w:val="FF0000"/>
+        </w:rPr>
+        <w:t>" : [ "tag", "member" ] }</w:t>
       </w:r>
     </w:p>
     <w:p>
@@ -534,11 +770,47 @@
           <w:color w:val="2E74B5" w:themeColor="accent5" w:themeShade="BF"/>
         </w:rPr>
       </w:pPr>
+      <w:proofErr w:type="gramStart"/>
       <w:r>
         <w:rPr>
           <w:color w:val="2E74B5" w:themeColor="accent5" w:themeShade="BF"/>
         </w:rPr>
-        <w:t>{ "name" : "osm", "nested_elements" : null }</w:t>
+        <w:t>{ "</w:t>
+      </w:r>
+      <w:proofErr w:type="gramEnd"/>
+      <w:r>
+        <w:rPr>
+          <w:color w:val="2E74B5" w:themeColor="accent5" w:themeShade="BF"/>
+        </w:rPr>
+        <w:t>name" : "</w:t>
+      </w:r>
+      <w:proofErr w:type="spellStart"/>
+      <w:r>
+        <w:rPr>
+          <w:color w:val="2E74B5" w:themeColor="accent5" w:themeShade="BF"/>
+        </w:rPr>
+        <w:t>osm</w:t>
+      </w:r>
+      <w:proofErr w:type="spellEnd"/>
+      <w:r>
+        <w:rPr>
+          <w:color w:val="2E74B5" w:themeColor="accent5" w:themeShade="BF"/>
+        </w:rPr>
+        <w:t>", "</w:t>
+      </w:r>
+      <w:proofErr w:type="spellStart"/>
+      <w:r>
+        <w:rPr>
+          <w:color w:val="2E74B5" w:themeColor="accent5" w:themeShade="BF"/>
+        </w:rPr>
+        <w:t>nested_elements</w:t>
+      </w:r>
+      <w:proofErr w:type="spellEnd"/>
+      <w:r>
+        <w:rPr>
+          <w:color w:val="2E74B5" w:themeColor="accent5" w:themeShade="BF"/>
+        </w:rPr>
+        <w:t>" : null }</w:t>
       </w:r>
     </w:p>
     <w:p>
@@ -882,23 +1154,145 @@
         <w:spacing w:after="0"/>
       </w:pPr>
       <w:r>
-        <w:t>&gt; db.ways.aggregate([{$match: {"tags.k":{$regex: ":"}}}, {$sample : {size: 1}}])</w:t>
-      </w:r>
-    </w:p>
-    <w:p>
-      <w:pPr>
-        <w:spacing w:after="0"/>
-      </w:pPr>
-      <w:r>
-        <w:t>{ "_id" : ObjectId("5bcdd9f14aa1034cc841bc30"), "type" : "way", "tags" : [ { "k" : "addr:city", "v" : "Salt Lake City" }, { "k" : "addr:housenumber", "v" : "1969" }, { "k" : "addr:postcode", "v" : "84108" }, { "k" : "addr:state", "v" : "UT" }, { "k" : "addr:street", "v" : "Scenic Drive" }, { "k" : "building", "v" : "house" }, { "k" : "utahagrc:parcelid", "v" : "16143530050000" } ], "nd_ref" : [ "5341987664", "5341986271", "5341974743", "5341973158", "5341973145", "5341981915", "5341980899", "5341972624", "5341972360", "5341984221", "5341986221", "5341987664" ], "id" : "553403504", "version" : "1", "timestamp" : "2018-01-16T04:02:41Z", "changeset" : "55480909", "uid" : "7426959", "user" : "UtahBuildingsImport" }</w:t>
-      </w:r>
-    </w:p>
-    <w:p>
-      <w:pPr>
-        <w:spacing w:after="0"/>
-      </w:pPr>
-      <w:r>
-        <w:t>&gt; db.ways.aggregate([{$match: {"tags.k":{$regex: ":"}}}, {$sample : {size: 1}}])</w:t>
+        <w:t xml:space="preserve">&gt; </w:t>
+      </w:r>
+      <w:proofErr w:type="spellStart"/>
+      <w:proofErr w:type="gramStart"/>
+      <w:r>
+        <w:t>db.ways</w:t>
+      </w:r>
+      <w:proofErr w:type="gramEnd"/>
+      <w:r>
+        <w:t>.aggregate</w:t>
+      </w:r>
+      <w:proofErr w:type="spellEnd"/>
+      <w:r>
+        <w:t>([{$match: {"</w:t>
+      </w:r>
+      <w:proofErr w:type="spellStart"/>
+      <w:r>
+        <w:t>tags.k</w:t>
+      </w:r>
+      <w:proofErr w:type="spellEnd"/>
+      <w:r>
+        <w:t>":{$regex: ":"}}}, {$sample : {size: 1}}])</w:t>
+      </w:r>
+    </w:p>
+    <w:p>
+      <w:pPr>
+        <w:spacing w:after="0"/>
+      </w:pPr>
+      <w:r>
+        <w:t xml:space="preserve">{ "_id" : </w:t>
+      </w:r>
+      <w:proofErr w:type="spellStart"/>
+      <w:r>
+        <w:t>ObjectId</w:t>
+      </w:r>
+      <w:proofErr w:type="spellEnd"/>
+      <w:r>
+        <w:t>("5bcdd9f14aa1034cc841bc30"), "type" : "way", "tags" : [ { "k" : "</w:t>
+      </w:r>
+      <w:proofErr w:type="spellStart"/>
+      <w:r>
+        <w:t>addr:city</w:t>
+      </w:r>
+      <w:proofErr w:type="spellEnd"/>
+      <w:r>
+        <w:t>", "v" : "Salt Lake City" }, { "k" : "</w:t>
+      </w:r>
+      <w:proofErr w:type="spellStart"/>
+      <w:r>
+        <w:t>addr:housenumber</w:t>
+      </w:r>
+      <w:proofErr w:type="spellEnd"/>
+      <w:r>
+        <w:t>", "v" : "1969" }, { "k" : "</w:t>
+      </w:r>
+      <w:proofErr w:type="spellStart"/>
+      <w:r>
+        <w:t>addr:postcode</w:t>
+      </w:r>
+      <w:proofErr w:type="spellEnd"/>
+      <w:r>
+        <w:t>", "v" : "84108" }, { "k" : "</w:t>
+      </w:r>
+      <w:proofErr w:type="spellStart"/>
+      <w:r>
+        <w:t>addr:state</w:t>
+      </w:r>
+      <w:proofErr w:type="spellEnd"/>
+      <w:r>
+        <w:t>", "v" : "UT" }, { "k" : "</w:t>
+      </w:r>
+      <w:proofErr w:type="spellStart"/>
+      <w:r>
+        <w:t>addr:street</w:t>
+      </w:r>
+      <w:proofErr w:type="spellEnd"/>
+      <w:r>
+        <w:t>", "v" : "Scenic Drive" }, { "k" : "building", "v" : "house" }, { "k" : "</w:t>
+      </w:r>
+      <w:proofErr w:type="spellStart"/>
+      <w:r>
+        <w:t>utahagrc:parcelid</w:t>
+      </w:r>
+      <w:proofErr w:type="spellEnd"/>
+      <w:r>
+        <w:t>", "v" : "16143530050000" } ], "</w:t>
+      </w:r>
+      <w:proofErr w:type="spellStart"/>
+      <w:r>
+        <w:t>nd_ref</w:t>
+      </w:r>
+      <w:proofErr w:type="spellEnd"/>
+      <w:r>
+        <w:t>" : [ "5341987664", "5341986271", "5341974743", "5341973158", "5341973145", "5341981915", "5341980899", "5341972624", "5341972360", "5341984221", "5341986221", "5341987664" ], "id" : "553403504", "version" : "1", "timestamp" : "2018-01-16T04:02:41Z", "changeset" : "55480909", "</w:t>
+      </w:r>
+      <w:proofErr w:type="spellStart"/>
+      <w:r>
+        <w:t>uid</w:t>
+      </w:r>
+      <w:proofErr w:type="spellEnd"/>
+      <w:r>
+        <w:t>" : "7426959", "user" : "</w:t>
+      </w:r>
+      <w:proofErr w:type="spellStart"/>
+      <w:r>
+        <w:t>UtahBuildingsImport</w:t>
+      </w:r>
+      <w:proofErr w:type="spellEnd"/>
+      <w:r>
+        <w:t>" }</w:t>
+      </w:r>
+    </w:p>
+    <w:p>
+      <w:pPr>
+        <w:spacing w:after="0"/>
+      </w:pPr>
+      <w:r>
+        <w:t xml:space="preserve">&gt; </w:t>
+      </w:r>
+      <w:proofErr w:type="spellStart"/>
+      <w:proofErr w:type="gramStart"/>
+      <w:r>
+        <w:t>db.ways</w:t>
+      </w:r>
+      <w:proofErr w:type="gramEnd"/>
+      <w:r>
+        <w:t>.aggregate</w:t>
+      </w:r>
+      <w:proofErr w:type="spellEnd"/>
+      <w:r>
+        <w:t>([{$match: {"</w:t>
+      </w:r>
+      <w:proofErr w:type="spellStart"/>
+      <w:r>
+        <w:t>tags.k</w:t>
+      </w:r>
+      <w:proofErr w:type="spellEnd"/>
+      <w:r>
+        <w:t>":{$regex: ":"}}}, {$sample : {size: 1}}])</w:t>
       </w:r>
     </w:p>
     <w:p>
@@ -920,108 +1314,307 @@
         <w:spacing w:after="0"/>
       </w:pPr>
       <w:r>
-        <w:t>Looking at addr data:</w:t>
-      </w:r>
-    </w:p>
-    <w:p>
-      <w:pPr>
-        <w:spacing w:after="0"/>
-      </w:pPr>
-    </w:p>
-    <w:p>
-      <w:pPr>
-        <w:spacing w:after="0"/>
-      </w:pPr>
-      <w:r>
-        <w:t>&gt; db.ways.aggregate([{$unwind: "$tags"}, {$match: {"tags.k": {$regex: "^addr:"}}}, {$project: {"tag_key":"$tags.k"}}, {$group: {"_id": "$tag_key", "count": {"$sum": 1}}}, {$sort: {"count": -1}}])</w:t>
-      </w:r>
-    </w:p>
-    <w:p>
-      <w:pPr>
-        <w:spacing w:after="0"/>
-      </w:pPr>
-      <w:r>
-        <w:t>{ "_id" : "addr:housenumber", "count" : 33599 }</w:t>
-      </w:r>
-    </w:p>
-    <w:p>
-      <w:pPr>
-        <w:spacing w:after="0"/>
-      </w:pPr>
-      <w:r>
-        <w:t>{ "_id" : "addr:postcode", "count" : 33371 }</w:t>
-      </w:r>
-    </w:p>
-    <w:p>
-      <w:pPr>
-        <w:spacing w:after="0"/>
-      </w:pPr>
-      <w:r>
-        <w:t>{ "_id" : "addr:street", "count" : 33346 }</w:t>
-      </w:r>
-    </w:p>
-    <w:p>
-      <w:pPr>
-        <w:spacing w:after="0"/>
-      </w:pPr>
-      <w:r>
-        <w:t>{ "_id" : "addr:city", "count" : 32408 }</w:t>
-      </w:r>
-    </w:p>
-    <w:p>
-      <w:pPr>
-        <w:spacing w:after="0"/>
-      </w:pPr>
-      <w:r>
-        <w:t>{ "_id" : "addr:state", "count" : 32106 }</w:t>
-      </w:r>
-    </w:p>
-    <w:p>
-      <w:pPr>
-        <w:spacing w:after="0"/>
-      </w:pPr>
-      <w:r>
-        <w:t>{ "_id" : "addr:country", "count" : 1017 }</w:t>
-      </w:r>
-    </w:p>
-    <w:p>
-      <w:pPr>
-        <w:spacing w:after="0"/>
-      </w:pPr>
-      <w:r>
-        <w:t>{ "_id" : "addr:housename", "count" : 14 }</w:t>
-      </w:r>
-    </w:p>
-    <w:p>
-      <w:pPr>
-        <w:spacing w:after="0"/>
-      </w:pPr>
-      <w:r>
-        <w:t>{ "_id" : "addr:place", "count" : 1 }</w:t>
-      </w:r>
-    </w:p>
-    <w:p>
-      <w:pPr>
-        <w:spacing w:after="0"/>
-      </w:pPr>
-      <w:r>
-        <w:t>{ "_id" : "addr:county", "count" : 1 }</w:t>
-      </w:r>
-    </w:p>
-    <w:p>
-      <w:pPr>
-        <w:spacing w:after="0"/>
-      </w:pPr>
-      <w:r>
-        <w:t>{ "_id" : "addr:unit", "count" : 1 }</w:t>
-      </w:r>
-    </w:p>
-    <w:p>
-      <w:pPr>
-        <w:spacing w:after="0"/>
-      </w:pPr>
-      <w:r>
-        <w:t>{ "_id" : "addr:full", "count" : 1 }</w:t>
+        <w:t xml:space="preserve">Looking at </w:t>
+      </w:r>
+      <w:proofErr w:type="spellStart"/>
+      <w:r>
+        <w:t>addr</w:t>
+      </w:r>
+      <w:proofErr w:type="spellEnd"/>
+      <w:r>
+        <w:t xml:space="preserve"> data:</w:t>
+      </w:r>
+    </w:p>
+    <w:p>
+      <w:pPr>
+        <w:spacing w:after="0"/>
+      </w:pPr>
+    </w:p>
+    <w:p>
+      <w:pPr>
+        <w:spacing w:after="0"/>
+      </w:pPr>
+      <w:r>
+        <w:t xml:space="preserve">&gt; </w:t>
+      </w:r>
+      <w:proofErr w:type="spellStart"/>
+      <w:r>
+        <w:t>db.ways.aggregate</w:t>
+      </w:r>
+      <w:proofErr w:type="spellEnd"/>
+      <w:r>
+        <w:t>([{$unwind: "$tags"}, {$match: {"</w:t>
+      </w:r>
+      <w:proofErr w:type="spellStart"/>
+      <w:r>
+        <w:t>tags.k</w:t>
+      </w:r>
+      <w:proofErr w:type="spellEnd"/>
+      <w:r>
+        <w:t>": {$regex: "^</w:t>
+      </w:r>
+      <w:proofErr w:type="spellStart"/>
+      <w:r>
+        <w:t>addr</w:t>
+      </w:r>
+      <w:proofErr w:type="spellEnd"/>
+      <w:r>
+        <w:t>:"}}}, {$project: {"</w:t>
+      </w:r>
+      <w:proofErr w:type="spellStart"/>
+      <w:r>
+        <w:t>tag_key</w:t>
+      </w:r>
+      <w:proofErr w:type="spellEnd"/>
+      <w:r>
+        <w:t>":"$</w:t>
+      </w:r>
+      <w:proofErr w:type="spellStart"/>
+      <w:r>
+        <w:t>tags.k</w:t>
+      </w:r>
+      <w:proofErr w:type="spellEnd"/>
+      <w:r>
+        <w:t>"}}, {$group: {"_id": "$</w:t>
+      </w:r>
+      <w:proofErr w:type="spellStart"/>
+      <w:r>
+        <w:t>tag_key</w:t>
+      </w:r>
+      <w:proofErr w:type="spellEnd"/>
+      <w:r>
+        <w:t>", "count": {"$sum": 1}}}, {$sort: {"count": -1}}])</w:t>
+      </w:r>
+    </w:p>
+    <w:p>
+      <w:pPr>
+        <w:spacing w:after="0"/>
+      </w:pPr>
+      <w:proofErr w:type="gramStart"/>
+      <w:r>
+        <w:t>{ "</w:t>
+      </w:r>
+      <w:proofErr w:type="gramEnd"/>
+      <w:r>
+        <w:t>_id" : "</w:t>
+      </w:r>
+      <w:proofErr w:type="spellStart"/>
+      <w:r>
+        <w:t>addr:housenumber</w:t>
+      </w:r>
+      <w:proofErr w:type="spellEnd"/>
+      <w:r>
+        <w:t>", "count" : 33599 }</w:t>
+      </w:r>
+    </w:p>
+    <w:p>
+      <w:pPr>
+        <w:spacing w:after="0"/>
+      </w:pPr>
+      <w:proofErr w:type="gramStart"/>
+      <w:r>
+        <w:t>{ "</w:t>
+      </w:r>
+      <w:proofErr w:type="gramEnd"/>
+      <w:r>
+        <w:t>_id" : "</w:t>
+      </w:r>
+      <w:proofErr w:type="spellStart"/>
+      <w:r>
+        <w:t>addr:postcode</w:t>
+      </w:r>
+      <w:proofErr w:type="spellEnd"/>
+      <w:r>
+        <w:t>", "count" : 33371 }</w:t>
+      </w:r>
+    </w:p>
+    <w:p>
+      <w:pPr>
+        <w:spacing w:after="0"/>
+      </w:pPr>
+      <w:proofErr w:type="gramStart"/>
+      <w:r>
+        <w:t>{ "</w:t>
+      </w:r>
+      <w:proofErr w:type="gramEnd"/>
+      <w:r>
+        <w:t>_id" : "</w:t>
+      </w:r>
+      <w:proofErr w:type="spellStart"/>
+      <w:r>
+        <w:t>addr:street</w:t>
+      </w:r>
+      <w:proofErr w:type="spellEnd"/>
+      <w:r>
+        <w:t>", "count" : 33346 }</w:t>
+      </w:r>
+    </w:p>
+    <w:p>
+      <w:pPr>
+        <w:spacing w:after="0"/>
+      </w:pPr>
+      <w:proofErr w:type="gramStart"/>
+      <w:r>
+        <w:t>{ "</w:t>
+      </w:r>
+      <w:proofErr w:type="gramEnd"/>
+      <w:r>
+        <w:t>_id" : "</w:t>
+      </w:r>
+      <w:proofErr w:type="spellStart"/>
+      <w:r>
+        <w:t>addr:city</w:t>
+      </w:r>
+      <w:proofErr w:type="spellEnd"/>
+      <w:r>
+        <w:t>", "count" : 32408 }</w:t>
+      </w:r>
+    </w:p>
+    <w:p>
+      <w:pPr>
+        <w:spacing w:after="0"/>
+      </w:pPr>
+      <w:proofErr w:type="gramStart"/>
+      <w:r>
+        <w:t>{ "</w:t>
+      </w:r>
+      <w:proofErr w:type="gramEnd"/>
+      <w:r>
+        <w:t>_id" : "</w:t>
+      </w:r>
+      <w:proofErr w:type="spellStart"/>
+      <w:r>
+        <w:t>addr:state</w:t>
+      </w:r>
+      <w:proofErr w:type="spellEnd"/>
+      <w:r>
+        <w:t>", "count" : 32106 }</w:t>
+      </w:r>
+    </w:p>
+    <w:p>
+      <w:pPr>
+        <w:spacing w:after="0"/>
+      </w:pPr>
+      <w:proofErr w:type="gramStart"/>
+      <w:r>
+        <w:t>{ "</w:t>
+      </w:r>
+      <w:proofErr w:type="gramEnd"/>
+      <w:r>
+        <w:t>_id" : "</w:t>
+      </w:r>
+      <w:proofErr w:type="spellStart"/>
+      <w:r>
+        <w:t>addr:country</w:t>
+      </w:r>
+      <w:proofErr w:type="spellEnd"/>
+      <w:r>
+        <w:t>", "count" : 1017 }</w:t>
+      </w:r>
+    </w:p>
+    <w:p>
+      <w:pPr>
+        <w:spacing w:after="0"/>
+      </w:pPr>
+      <w:proofErr w:type="gramStart"/>
+      <w:r>
+        <w:t>{ "</w:t>
+      </w:r>
+      <w:proofErr w:type="gramEnd"/>
+      <w:r>
+        <w:t>_id" : "</w:t>
+      </w:r>
+      <w:proofErr w:type="spellStart"/>
+      <w:r>
+        <w:t>addr:housename</w:t>
+      </w:r>
+      <w:proofErr w:type="spellEnd"/>
+      <w:r>
+        <w:t>", "count" : 14 }</w:t>
+      </w:r>
+    </w:p>
+    <w:p>
+      <w:pPr>
+        <w:spacing w:after="0"/>
+      </w:pPr>
+      <w:proofErr w:type="gramStart"/>
+      <w:r>
+        <w:t>{ "</w:t>
+      </w:r>
+      <w:proofErr w:type="gramEnd"/>
+      <w:r>
+        <w:t>_id" : "</w:t>
+      </w:r>
+      <w:proofErr w:type="spellStart"/>
+      <w:r>
+        <w:t>addr:place</w:t>
+      </w:r>
+      <w:proofErr w:type="spellEnd"/>
+      <w:r>
+        <w:t>", "count" : 1 }</w:t>
+      </w:r>
+    </w:p>
+    <w:p>
+      <w:pPr>
+        <w:spacing w:after="0"/>
+      </w:pPr>
+      <w:proofErr w:type="gramStart"/>
+      <w:r>
+        <w:t>{ "</w:t>
+      </w:r>
+      <w:proofErr w:type="gramEnd"/>
+      <w:r>
+        <w:t>_id" : "</w:t>
+      </w:r>
+      <w:proofErr w:type="spellStart"/>
+      <w:r>
+        <w:t>addr:county</w:t>
+      </w:r>
+      <w:proofErr w:type="spellEnd"/>
+      <w:r>
+        <w:t>", "count" : 1 }</w:t>
+      </w:r>
+    </w:p>
+    <w:p>
+      <w:pPr>
+        <w:spacing w:after="0"/>
+      </w:pPr>
+      <w:proofErr w:type="gramStart"/>
+      <w:r>
+        <w:t>{ "</w:t>
+      </w:r>
+      <w:proofErr w:type="gramEnd"/>
+      <w:r>
+        <w:t>_id" : "</w:t>
+      </w:r>
+      <w:proofErr w:type="spellStart"/>
+      <w:r>
+        <w:t>addr:unit</w:t>
+      </w:r>
+      <w:proofErr w:type="spellEnd"/>
+      <w:r>
+        <w:t>", "count" : 1 }</w:t>
+      </w:r>
+    </w:p>
+    <w:p>
+      <w:pPr>
+        <w:spacing w:after="0"/>
+      </w:pPr>
+      <w:proofErr w:type="gramStart"/>
+      <w:r>
+        <w:t>{ "</w:t>
+      </w:r>
+      <w:proofErr w:type="gramEnd"/>
+      <w:r>
+        <w:t>_id" : "</w:t>
+      </w:r>
+      <w:proofErr w:type="spellStart"/>
+      <w:r>
+        <w:t>addr:full</w:t>
+      </w:r>
+      <w:proofErr w:type="spellEnd"/>
+      <w:r>
+        <w:t>", "count" : 1 }</w:t>
       </w:r>
     </w:p>
     <w:p>
@@ -1042,119 +1635,466 @@
         <w:spacing w:after="0"/>
       </w:pPr>
       <w:r>
-        <w:t>&gt; db.ways.aggregate([{$unwind: "$tags"}, {$match: {"tags.k": {$regex: "^addr:housename"}}}, {$project: {"housename":"$tags.v"}}])</w:t>
-      </w:r>
-    </w:p>
-    <w:p>
-      <w:pPr>
-        <w:spacing w:after="0"/>
-      </w:pPr>
-      <w:r>
-        <w:t>{ "_id" : ObjectId("5bcdd9f04aa1034cc84138ab"), "housename" : "Scott M. Matheson Courthouse" }</w:t>
-      </w:r>
-    </w:p>
-    <w:p>
-      <w:pPr>
-        <w:spacing w:after="0"/>
-      </w:pPr>
-      <w:r>
-        <w:t>{ "_id" : ObjectId("5bcdd9f04aa1034cc8413943"), "housename" : "Williams Building" }</w:t>
-      </w:r>
-    </w:p>
-    <w:p>
-      <w:pPr>
-        <w:spacing w:after="0"/>
-      </w:pPr>
-      <w:r>
-        <w:t>{ "_id" : ObjectId("5bcdd9f04aa1034cc8413fa0"), "housename" : "585 Komas" }</w:t>
-      </w:r>
-    </w:p>
-    <w:p>
-      <w:pPr>
-        <w:spacing w:after="0"/>
-      </w:pPr>
-      <w:r>
-        <w:t>{ "_id" : ObjectId("5bcdd9f04aa1034cc841451e"), "housename" : "Mountain America Credit Union" }</w:t>
-      </w:r>
-    </w:p>
-    <w:p>
-      <w:pPr>
-        <w:spacing w:after="0"/>
-      </w:pPr>
-      <w:r>
-        <w:t>{ "_id" : ObjectId("5bcdd9f04aa1034cc84147f8"), "housename" : "Hightower Apartments" }</w:t>
-      </w:r>
-    </w:p>
-    <w:p>
-      <w:pPr>
-        <w:spacing w:after="0"/>
-      </w:pPr>
-      <w:r>
-        <w:t>{ "_id" : ObjectId("5bcdd9f04aa1034cc84150a6"), "housename" : "633" }</w:t>
-      </w:r>
-    </w:p>
-    <w:p>
-      <w:pPr>
-        <w:spacing w:after="0"/>
-      </w:pPr>
-      <w:r>
-        <w:t>{ "_id" : ObjectId("5bcdd9f04aa1034cc84150aa"), "housename" : "The Sundown Apartments" }</w:t>
-      </w:r>
-    </w:p>
-    <w:p>
-      <w:pPr>
-        <w:spacing w:after="0"/>
-      </w:pPr>
-      <w:r>
-        <w:t>{ "_id" : ObjectId("5bcdd9f04aa1034cc84150ab"), "housename" : "The Sundown Apartments" }</w:t>
-      </w:r>
-    </w:p>
-    <w:p>
-      <w:pPr>
-        <w:spacing w:after="0"/>
-      </w:pPr>
-      <w:r>
-        <w:t>{ "_id" : ObjectId("5bcdd9f04aa1034cc84151b6"), "housename" : "Roland Hall" }</w:t>
-      </w:r>
-    </w:p>
-    <w:p>
-      <w:pPr>
-        <w:spacing w:after="0"/>
-      </w:pPr>
-      <w:r>
-        <w:t>{ "_id" : ObjectId("5bcdd9f14aa1034cc841d855"), "housename" : "The Drayton" }</w:t>
-      </w:r>
-    </w:p>
-    <w:p>
-      <w:pPr>
-        <w:spacing w:after="0"/>
-      </w:pPr>
-      <w:r>
-        <w:t>{ "_id" : ObjectId("5bcdd9f14aa1034cc841d9d3"), "housename" : "Emma" }</w:t>
-      </w:r>
-    </w:p>
-    <w:p>
-      <w:pPr>
-        <w:spacing w:after="0"/>
-      </w:pPr>
-      <w:r>
-        <w:t>{ "_id" : ObjectId("5bcdd9f14aa1034cc841eb96"), "housename" : "633" }</w:t>
-      </w:r>
-    </w:p>
-    <w:p>
-      <w:pPr>
-        <w:spacing w:after="0"/>
-      </w:pPr>
-      <w:r>
-        <w:t>{ "_id" : ObjectId("5bcdd9f14aa1034cc841ec3a"), "housename" : "First Fleet Condos" }</w:t>
-      </w:r>
-    </w:p>
-    <w:p>
-      <w:pPr>
-        <w:spacing w:after="0"/>
-      </w:pPr>
-      <w:r>
-        <w:t>{ "_id" : ObjectId("5bcdd9f14aa1034cc8422615"), "housename" : "Chateau Normandie" }</w:t>
+        <w:t xml:space="preserve">&gt; </w:t>
+      </w:r>
+      <w:proofErr w:type="spellStart"/>
+      <w:proofErr w:type="gramStart"/>
+      <w:r>
+        <w:t>db.ways</w:t>
+      </w:r>
+      <w:proofErr w:type="gramEnd"/>
+      <w:r>
+        <w:t>.aggregate</w:t>
+      </w:r>
+      <w:proofErr w:type="spellEnd"/>
+      <w:r>
+        <w:t>([{$unwind: "$tags"}, {$match: {"</w:t>
+      </w:r>
+      <w:proofErr w:type="spellStart"/>
+      <w:r>
+        <w:t>tags.k</w:t>
+      </w:r>
+      <w:proofErr w:type="spellEnd"/>
+      <w:r>
+        <w:t>": {$regex: "^</w:t>
+      </w:r>
+      <w:proofErr w:type="spellStart"/>
+      <w:r>
+        <w:t>addr:housename</w:t>
+      </w:r>
+      <w:proofErr w:type="spellEnd"/>
+      <w:r>
+        <w:t>"}}}, {$project: {"</w:t>
+      </w:r>
+      <w:proofErr w:type="spellStart"/>
+      <w:r>
+        <w:t>housename</w:t>
+      </w:r>
+      <w:proofErr w:type="spellEnd"/>
+      <w:r>
+        <w:t>":"$</w:t>
+      </w:r>
+      <w:proofErr w:type="spellStart"/>
+      <w:r>
+        <w:t>tags.v</w:t>
+      </w:r>
+      <w:proofErr w:type="spellEnd"/>
+      <w:r>
+        <w:t>"}}])</w:t>
+      </w:r>
+    </w:p>
+    <w:p>
+      <w:pPr>
+        <w:spacing w:after="0"/>
+      </w:pPr>
+      <w:proofErr w:type="gramStart"/>
+      <w:r>
+        <w:t>{ "</w:t>
+      </w:r>
+      <w:proofErr w:type="gramEnd"/>
+      <w:r>
+        <w:t xml:space="preserve">_id" : </w:t>
+      </w:r>
+      <w:proofErr w:type="spellStart"/>
+      <w:r>
+        <w:t>ObjectId</w:t>
+      </w:r>
+      <w:proofErr w:type="spellEnd"/>
+      <w:r>
+        <w:t>("5bcdd9f04aa1034cc84138ab"), "</w:t>
+      </w:r>
+      <w:proofErr w:type="spellStart"/>
+      <w:r>
+        <w:t>housename</w:t>
+      </w:r>
+      <w:proofErr w:type="spellEnd"/>
+      <w:r>
+        <w:t>" : "Scott M. Matheson Courthouse" }</w:t>
+      </w:r>
+    </w:p>
+    <w:p>
+      <w:pPr>
+        <w:spacing w:after="0"/>
+      </w:pPr>
+      <w:proofErr w:type="gramStart"/>
+      <w:r>
+        <w:t>{ "</w:t>
+      </w:r>
+      <w:proofErr w:type="gramEnd"/>
+      <w:r>
+        <w:t xml:space="preserve">_id" : </w:t>
+      </w:r>
+      <w:proofErr w:type="spellStart"/>
+      <w:r>
+        <w:t>ObjectId</w:t>
+      </w:r>
+      <w:proofErr w:type="spellEnd"/>
+      <w:r>
+        <w:t>("5bcdd9f04aa1034cc8413943"), "</w:t>
+      </w:r>
+      <w:proofErr w:type="spellStart"/>
+      <w:r>
+        <w:t>housename</w:t>
+      </w:r>
+      <w:proofErr w:type="spellEnd"/>
+      <w:r>
+        <w:t>" : "Williams Building" }</w:t>
+      </w:r>
+    </w:p>
+    <w:p>
+      <w:pPr>
+        <w:spacing w:after="0"/>
+      </w:pPr>
+      <w:proofErr w:type="gramStart"/>
+      <w:r>
+        <w:t>{ "</w:t>
+      </w:r>
+      <w:proofErr w:type="gramEnd"/>
+      <w:r>
+        <w:t xml:space="preserve">_id" : </w:t>
+      </w:r>
+      <w:proofErr w:type="spellStart"/>
+      <w:r>
+        <w:t>ObjectId</w:t>
+      </w:r>
+      <w:proofErr w:type="spellEnd"/>
+      <w:r>
+        <w:t>("5bcdd9f04aa1034cc8413fa0"), "</w:t>
+      </w:r>
+      <w:proofErr w:type="spellStart"/>
+      <w:r>
+        <w:t>housename</w:t>
+      </w:r>
+      <w:proofErr w:type="spellEnd"/>
+      <w:r>
+        <w:t xml:space="preserve">" : "585 </w:t>
+      </w:r>
+      <w:proofErr w:type="spellStart"/>
+      <w:r>
+        <w:t>Komas</w:t>
+      </w:r>
+      <w:proofErr w:type="spellEnd"/>
+      <w:r>
+        <w:t>" }</w:t>
+      </w:r>
+    </w:p>
+    <w:p>
+      <w:pPr>
+        <w:spacing w:after="0"/>
+      </w:pPr>
+      <w:proofErr w:type="gramStart"/>
+      <w:r>
+        <w:t>{ "</w:t>
+      </w:r>
+      <w:proofErr w:type="gramEnd"/>
+      <w:r>
+        <w:t xml:space="preserve">_id" : </w:t>
+      </w:r>
+      <w:proofErr w:type="spellStart"/>
+      <w:r>
+        <w:t>ObjectId</w:t>
+      </w:r>
+      <w:proofErr w:type="spellEnd"/>
+      <w:r>
+        <w:t>("5bcdd9f04aa1034cc841451e"), "</w:t>
+      </w:r>
+      <w:proofErr w:type="spellStart"/>
+      <w:r>
+        <w:t>housename</w:t>
+      </w:r>
+      <w:proofErr w:type="spellEnd"/>
+      <w:r>
+        <w:t>" : "Mountain America Credit Union" }</w:t>
+      </w:r>
+    </w:p>
+    <w:p>
+      <w:pPr>
+        <w:spacing w:after="0"/>
+      </w:pPr>
+      <w:proofErr w:type="gramStart"/>
+      <w:r>
+        <w:t>{ "</w:t>
+      </w:r>
+      <w:proofErr w:type="gramEnd"/>
+      <w:r>
+        <w:t xml:space="preserve">_id" : </w:t>
+      </w:r>
+      <w:proofErr w:type="spellStart"/>
+      <w:r>
+        <w:t>ObjectId</w:t>
+      </w:r>
+      <w:proofErr w:type="spellEnd"/>
+      <w:r>
+        <w:t>("5bcdd9f04aa1034cc84147f8"), "</w:t>
+      </w:r>
+      <w:proofErr w:type="spellStart"/>
+      <w:r>
+        <w:t>housename</w:t>
+      </w:r>
+      <w:proofErr w:type="spellEnd"/>
+      <w:r>
+        <w:t>" : "Hightower Apartments" }</w:t>
+      </w:r>
+    </w:p>
+    <w:p>
+      <w:pPr>
+        <w:spacing w:after="0"/>
+      </w:pPr>
+      <w:proofErr w:type="gramStart"/>
+      <w:r>
+        <w:t>{ "</w:t>
+      </w:r>
+      <w:proofErr w:type="gramEnd"/>
+      <w:r>
+        <w:t xml:space="preserve">_id" : </w:t>
+      </w:r>
+      <w:proofErr w:type="spellStart"/>
+      <w:r>
+        <w:t>ObjectId</w:t>
+      </w:r>
+      <w:proofErr w:type="spellEnd"/>
+      <w:r>
+        <w:t>("5bcdd9f04aa1034cc84150a6"), "</w:t>
+      </w:r>
+      <w:proofErr w:type="spellStart"/>
+      <w:r>
+        <w:t>housename</w:t>
+      </w:r>
+      <w:proofErr w:type="spellEnd"/>
+      <w:r>
+        <w:t>" : "633" }</w:t>
+      </w:r>
+    </w:p>
+    <w:p>
+      <w:pPr>
+        <w:spacing w:after="0"/>
+      </w:pPr>
+      <w:proofErr w:type="gramStart"/>
+      <w:r>
+        <w:t>{ "</w:t>
+      </w:r>
+      <w:proofErr w:type="gramEnd"/>
+      <w:r>
+        <w:t xml:space="preserve">_id" : </w:t>
+      </w:r>
+      <w:proofErr w:type="spellStart"/>
+      <w:r>
+        <w:t>ObjectId</w:t>
+      </w:r>
+      <w:proofErr w:type="spellEnd"/>
+      <w:r>
+        <w:t>("5bcdd9f04aa1034cc84150aa"), "</w:t>
+      </w:r>
+      <w:proofErr w:type="spellStart"/>
+      <w:r>
+        <w:t>housename</w:t>
+      </w:r>
+      <w:proofErr w:type="spellEnd"/>
+      <w:r>
+        <w:t>" : "The Sundown Apartments" }</w:t>
+      </w:r>
+    </w:p>
+    <w:p>
+      <w:pPr>
+        <w:spacing w:after="0"/>
+      </w:pPr>
+      <w:proofErr w:type="gramStart"/>
+      <w:r>
+        <w:t>{ "</w:t>
+      </w:r>
+      <w:proofErr w:type="gramEnd"/>
+      <w:r>
+        <w:t xml:space="preserve">_id" : </w:t>
+      </w:r>
+      <w:proofErr w:type="spellStart"/>
+      <w:r>
+        <w:t>ObjectId</w:t>
+      </w:r>
+      <w:proofErr w:type="spellEnd"/>
+      <w:r>
+        <w:t>("5bcdd9f04aa1034cc84150ab"), "</w:t>
+      </w:r>
+      <w:proofErr w:type="spellStart"/>
+      <w:r>
+        <w:t>housename</w:t>
+      </w:r>
+      <w:proofErr w:type="spellEnd"/>
+      <w:r>
+        <w:t>" : "The Sundown Apartments" }</w:t>
+      </w:r>
+    </w:p>
+    <w:p>
+      <w:pPr>
+        <w:spacing w:after="0"/>
+      </w:pPr>
+      <w:proofErr w:type="gramStart"/>
+      <w:r>
+        <w:t>{ "</w:t>
+      </w:r>
+      <w:proofErr w:type="gramEnd"/>
+      <w:r>
+        <w:t xml:space="preserve">_id" : </w:t>
+      </w:r>
+      <w:proofErr w:type="spellStart"/>
+      <w:r>
+        <w:t>ObjectId</w:t>
+      </w:r>
+      <w:proofErr w:type="spellEnd"/>
+      <w:r>
+        <w:t>("5bcdd9f04aa1034cc84151b6"), "</w:t>
+      </w:r>
+      <w:proofErr w:type="spellStart"/>
+      <w:r>
+        <w:t>housename</w:t>
+      </w:r>
+      <w:proofErr w:type="spellEnd"/>
+      <w:r>
+        <w:t>" : "Roland Hall" }</w:t>
+      </w:r>
+    </w:p>
+    <w:p>
+      <w:pPr>
+        <w:spacing w:after="0"/>
+      </w:pPr>
+      <w:proofErr w:type="gramStart"/>
+      <w:r>
+        <w:t>{ "</w:t>
+      </w:r>
+      <w:proofErr w:type="gramEnd"/>
+      <w:r>
+        <w:t xml:space="preserve">_id" : </w:t>
+      </w:r>
+      <w:proofErr w:type="spellStart"/>
+      <w:r>
+        <w:t>ObjectId</w:t>
+      </w:r>
+      <w:proofErr w:type="spellEnd"/>
+      <w:r>
+        <w:t>("5bcdd9f14aa1034cc841d855"), "</w:t>
+      </w:r>
+      <w:proofErr w:type="spellStart"/>
+      <w:r>
+        <w:t>housename</w:t>
+      </w:r>
+      <w:proofErr w:type="spellEnd"/>
+      <w:r>
+        <w:t>" : "The Drayton" }</w:t>
+      </w:r>
+    </w:p>
+    <w:p>
+      <w:pPr>
+        <w:spacing w:after="0"/>
+      </w:pPr>
+      <w:proofErr w:type="gramStart"/>
+      <w:r>
+        <w:t>{ "</w:t>
+      </w:r>
+      <w:proofErr w:type="gramEnd"/>
+      <w:r>
+        <w:t xml:space="preserve">_id" : </w:t>
+      </w:r>
+      <w:proofErr w:type="spellStart"/>
+      <w:r>
+        <w:t>ObjectId</w:t>
+      </w:r>
+      <w:proofErr w:type="spellEnd"/>
+      <w:r>
+        <w:t>("5bcdd9f14aa1034cc841d9d3"), "</w:t>
+      </w:r>
+      <w:proofErr w:type="spellStart"/>
+      <w:r>
+        <w:t>housename</w:t>
+      </w:r>
+      <w:proofErr w:type="spellEnd"/>
+      <w:r>
+        <w:t>" : "Emma" }</w:t>
+      </w:r>
+    </w:p>
+    <w:p>
+      <w:pPr>
+        <w:spacing w:after="0"/>
+      </w:pPr>
+      <w:proofErr w:type="gramStart"/>
+      <w:r>
+        <w:t>{ "</w:t>
+      </w:r>
+      <w:proofErr w:type="gramEnd"/>
+      <w:r>
+        <w:t xml:space="preserve">_id" : </w:t>
+      </w:r>
+      <w:proofErr w:type="spellStart"/>
+      <w:r>
+        <w:t>ObjectId</w:t>
+      </w:r>
+      <w:proofErr w:type="spellEnd"/>
+      <w:r>
+        <w:t>("5bcdd9f14aa1034cc841eb96"), "</w:t>
+      </w:r>
+      <w:proofErr w:type="spellStart"/>
+      <w:r>
+        <w:t>housename</w:t>
+      </w:r>
+      <w:proofErr w:type="spellEnd"/>
+      <w:r>
+        <w:t>" : "633" }</w:t>
+      </w:r>
+    </w:p>
+    <w:p>
+      <w:pPr>
+        <w:spacing w:after="0"/>
+      </w:pPr>
+      <w:proofErr w:type="gramStart"/>
+      <w:r>
+        <w:t>{ "</w:t>
+      </w:r>
+      <w:proofErr w:type="gramEnd"/>
+      <w:r>
+        <w:t xml:space="preserve">_id" : </w:t>
+      </w:r>
+      <w:proofErr w:type="spellStart"/>
+      <w:r>
+        <w:t>ObjectId</w:t>
+      </w:r>
+      <w:proofErr w:type="spellEnd"/>
+      <w:r>
+        <w:t>("5bcdd9f14aa1034cc841ec3a"), "</w:t>
+      </w:r>
+      <w:proofErr w:type="spellStart"/>
+      <w:r>
+        <w:t>housename</w:t>
+      </w:r>
+      <w:proofErr w:type="spellEnd"/>
+      <w:r>
+        <w:t>" : "First Fleet Condos" }</w:t>
+      </w:r>
+    </w:p>
+    <w:p>
+      <w:pPr>
+        <w:spacing w:after="0"/>
+      </w:pPr>
+      <w:proofErr w:type="gramStart"/>
+      <w:r>
+        <w:t>{ "</w:t>
+      </w:r>
+      <w:proofErr w:type="gramEnd"/>
+      <w:r>
+        <w:t xml:space="preserve">_id" : </w:t>
+      </w:r>
+      <w:proofErr w:type="spellStart"/>
+      <w:r>
+        <w:t>ObjectId</w:t>
+      </w:r>
+      <w:proofErr w:type="spellEnd"/>
+      <w:r>
+        <w:t>("5bcdd9f14aa1034cc8422615"), "</w:t>
+      </w:r>
+      <w:proofErr w:type="spellStart"/>
+      <w:r>
+        <w:t>housename</w:t>
+      </w:r>
+      <w:proofErr w:type="spellEnd"/>
+      <w:r>
+        <w:t>" : "Chateau Normandie" }</w:t>
       </w:r>
     </w:p>
     <w:p>
@@ -1175,27 +2115,240 @@
         <w:spacing w:after="0"/>
       </w:pPr>
       <w:r>
-        <w:t>&gt; db.ways.find({"tags.v": "633", "tags.k": "addr:housename"})</w:t>
-      </w:r>
-    </w:p>
-    <w:p>
-      <w:pPr>
-        <w:spacing w:after="0"/>
-      </w:pPr>
-      <w:r>
-        <w:t xml:space="preserve">{ "_id" : ObjectId("5bcdd9f04aa1034cc84150a6"), "type" : "way", "tags" : [ { "k" : "addr:city", "v" : "Salt Lake City" }, { "k" : "addr:housename", "v" : "633" }, { "k" : "addr:housenumber", "v" : "75" }, { "k" : "addr:postcode", "v" : "84102" }, { "k" : "addr:state", "v" : "UT" }, { "k" : "addr:street", "v" : "900 East" }, { "k" : "building", "v" : "retail" }, { "k" : "building:levels", "v" : "1" }, { "k" : "name", "v" : "Tesoro Quick Stop" }, { "k" : "shop", "v" : "convenience" }, { "k" : "source", "v" : "survey" }, { "k" : "utahagrc:parcelid", "v" : "16051270330000" } ], "nd_ref" : [ "5504527754", "4519715233", "4519715234", "4519715231", </w:t>
+        <w:t xml:space="preserve">&gt; </w:t>
+      </w:r>
+      <w:proofErr w:type="spellStart"/>
+      <w:proofErr w:type="gramStart"/>
+      <w:r>
+        <w:t>db.ways</w:t>
+      </w:r>
+      <w:proofErr w:type="gramEnd"/>
+      <w:r>
+        <w:t>.find</w:t>
+      </w:r>
+      <w:proofErr w:type="spellEnd"/>
+      <w:r>
+        <w:t>({"</w:t>
+      </w:r>
+      <w:proofErr w:type="spellStart"/>
+      <w:r>
+        <w:t>tags.v</w:t>
+      </w:r>
+      <w:proofErr w:type="spellEnd"/>
+      <w:r>
+        <w:t>": "633", "</w:t>
+      </w:r>
+      <w:proofErr w:type="spellStart"/>
+      <w:r>
+        <w:t>tags.k</w:t>
+      </w:r>
+      <w:proofErr w:type="spellEnd"/>
+      <w:r>
+        <w:t>": "</w:t>
+      </w:r>
+      <w:proofErr w:type="spellStart"/>
+      <w:r>
+        <w:t>addr:housename</w:t>
+      </w:r>
+      <w:proofErr w:type="spellEnd"/>
+      <w:r>
+        <w:t>"})</w:t>
+      </w:r>
+    </w:p>
+    <w:p>
+      <w:pPr>
+        <w:spacing w:after="0"/>
+      </w:pPr>
+      <w:r>
+        <w:t xml:space="preserve">{ "_id" : </w:t>
+      </w:r>
+      <w:proofErr w:type="spellStart"/>
+      <w:r>
+        <w:t>ObjectId</w:t>
+      </w:r>
+      <w:proofErr w:type="spellEnd"/>
+      <w:r>
+        <w:t>("5bcdd9f04aa1034cc84150a6"), "type" : "way", "tags" : [ { "k" : "</w:t>
+      </w:r>
+      <w:proofErr w:type="spellStart"/>
+      <w:r>
+        <w:t>addr:city</w:t>
+      </w:r>
+      <w:proofErr w:type="spellEnd"/>
+      <w:r>
+        <w:t>", "v" : "Salt Lake City" }, { "k" : "</w:t>
+      </w:r>
+      <w:proofErr w:type="spellStart"/>
+      <w:r>
+        <w:t>addr:housename</w:t>
+      </w:r>
+      <w:proofErr w:type="spellEnd"/>
+      <w:r>
+        <w:t>", "v" : "633" }, { "k" : "</w:t>
+      </w:r>
+      <w:proofErr w:type="spellStart"/>
+      <w:r>
+        <w:t>addr:housenumber</w:t>
+      </w:r>
+      <w:proofErr w:type="spellEnd"/>
+      <w:r>
+        <w:t>", "v" : "75" }, { "k" : "</w:t>
+      </w:r>
+      <w:proofErr w:type="spellStart"/>
+      <w:r>
+        <w:t>addr:postcode</w:t>
+      </w:r>
+      <w:proofErr w:type="spellEnd"/>
+      <w:r>
+        <w:t>", "v" : "84102" }, { "k" : "</w:t>
+      </w:r>
+      <w:proofErr w:type="spellStart"/>
+      <w:r>
+        <w:t>addr:state</w:t>
+      </w:r>
+      <w:proofErr w:type="spellEnd"/>
+      <w:r>
+        <w:t>", "v" : "UT" }, { "k" : "</w:t>
+      </w:r>
+      <w:proofErr w:type="spellStart"/>
+      <w:r>
+        <w:t>addr:street</w:t>
+      </w:r>
+      <w:proofErr w:type="spellEnd"/>
+      <w:r>
+        <w:t>", "v" : "900 East" }, { "k" : "building", "v" : "retail" }, { "k" : "</w:t>
+      </w:r>
+      <w:proofErr w:type="spellStart"/>
+      <w:r>
+        <w:t>building:levels</w:t>
+      </w:r>
+      <w:proofErr w:type="spellEnd"/>
+      <w:r>
+        <w:t>", "v" : "1" }, { "k" : "name", "v" : "Tesoro Quick Stop" }, { "k" : "shop", "v" : "convenience" }, { "k" : "source", "v" : "survey" }, { "k" : "</w:t>
+      </w:r>
+      <w:proofErr w:type="spellStart"/>
+      <w:r>
+        <w:t>utahagrc:parcelid</w:t>
+      </w:r>
+      <w:proofErr w:type="spellEnd"/>
+      <w:r>
+        <w:t>", "v" : "16051270330000" } ], "</w:t>
+      </w:r>
+      <w:proofErr w:type="spellStart"/>
+      <w:r>
+        <w:t>nd_ref</w:t>
+      </w:r>
+      <w:proofErr w:type="spellEnd"/>
+      <w:r>
+        <w:t xml:space="preserve">" : [ "5504527754", "4519715233", "4519715234", "4519715231", </w:t>
       </w:r>
       <w:r>
         <w:lastRenderedPageBreak/>
-        <w:t>"5504527753", "5504527754" ], "id" : "455580054", "version" : "2", "timestamp" : "2018-03-26T06:04:39Z", "changeset" : "57523498", "uid" : "7426959", "user" : "UtahBuildingsImport" }</w:t>
-      </w:r>
-    </w:p>
-    <w:p>
-      <w:pPr>
-        <w:spacing w:after="0"/>
-      </w:pPr>
-      <w:r>
-        <w:t>{ "_id" : ObjectId("5bcdd9f14aa1034cc841eb96"), "type" : "way", "tags" : [ { "k" : "addr:city", "v" : "Salt Lake City" }, { "k" : "addr:housename", "v" : "633" }, { "k" : "addr:postcode", "v" : "84102" }, { "k" : "addr:state", "v" : "UT" }, { "k" : "addr:street", "v" : "900 East" }, { "k" : "building", "v" : "retail" }, { "k" : "building:levels", "v" : "1" }, { "k" : "source", "v" : "survey" } ], "nd_ref" : [ "5504527753", "4519715232", "5504527755", "5504527754", "5504527753" ], "id" : "573000859", "version" : "1", "timestamp" : "2018-03-26T06:02:37Z", "changeset" : "57523498", "uid" : "7426959", "user" : "UtahBuildingsImport" }</w:t>
+        <w:t>"5504527753", "5504527754" ], "id" : "455580054", "version" : "2", "timestamp" : "2018-03-26T06:04:39Z", "changeset" : "57523498", "</w:t>
+      </w:r>
+      <w:proofErr w:type="spellStart"/>
+      <w:r>
+        <w:t>uid</w:t>
+      </w:r>
+      <w:proofErr w:type="spellEnd"/>
+      <w:r>
+        <w:t>" : "7426959", "user" : "</w:t>
+      </w:r>
+      <w:proofErr w:type="spellStart"/>
+      <w:r>
+        <w:t>UtahBuildingsImport</w:t>
+      </w:r>
+      <w:proofErr w:type="spellEnd"/>
+      <w:r>
+        <w:t>" }</w:t>
+      </w:r>
+    </w:p>
+    <w:p>
+      <w:pPr>
+        <w:spacing w:after="0"/>
+      </w:pPr>
+      <w:r>
+        <w:t xml:space="preserve">{ "_id" : </w:t>
+      </w:r>
+      <w:proofErr w:type="spellStart"/>
+      <w:r>
+        <w:t>ObjectId</w:t>
+      </w:r>
+      <w:proofErr w:type="spellEnd"/>
+      <w:r>
+        <w:t>("5bcdd9f14aa1034cc841eb96"), "type" : "way", "tags" : [ { "k" : "</w:t>
+      </w:r>
+      <w:proofErr w:type="spellStart"/>
+      <w:r>
+        <w:t>addr:city</w:t>
+      </w:r>
+      <w:proofErr w:type="spellEnd"/>
+      <w:r>
+        <w:t>", "v" : "Salt Lake City" }, { "k" : "</w:t>
+      </w:r>
+      <w:proofErr w:type="spellStart"/>
+      <w:r>
+        <w:t>addr:housename</w:t>
+      </w:r>
+      <w:proofErr w:type="spellEnd"/>
+      <w:r>
+        <w:t>", "v" : "633" }, { "k" : "</w:t>
+      </w:r>
+      <w:proofErr w:type="spellStart"/>
+      <w:r>
+        <w:t>addr:postcode</w:t>
+      </w:r>
+      <w:proofErr w:type="spellEnd"/>
+      <w:r>
+        <w:t>", "v" : "84102" }, { "k" : "</w:t>
+      </w:r>
+      <w:proofErr w:type="spellStart"/>
+      <w:r>
+        <w:t>addr:state</w:t>
+      </w:r>
+      <w:proofErr w:type="spellEnd"/>
+      <w:r>
+        <w:t>", "v" : "UT" }, { "k" : "</w:t>
+      </w:r>
+      <w:proofErr w:type="spellStart"/>
+      <w:r>
+        <w:t>addr:street</w:t>
+      </w:r>
+      <w:proofErr w:type="spellEnd"/>
+      <w:r>
+        <w:t>", "v" : "900 East" }, { "k" : "building", "v" : "retail" }, { "k" : "</w:t>
+      </w:r>
+      <w:proofErr w:type="spellStart"/>
+      <w:r>
+        <w:t>building:levels</w:t>
+      </w:r>
+      <w:proofErr w:type="spellEnd"/>
+      <w:r>
+        <w:t>", "v" : "1" }, { "k" : "source", "v" : "survey" } ], "</w:t>
+      </w:r>
+      <w:proofErr w:type="spellStart"/>
+      <w:r>
+        <w:t>nd_ref</w:t>
+      </w:r>
+      <w:proofErr w:type="spellEnd"/>
+      <w:r>
+        <w:t>" : [ "5504527753", "4519715232", "5504527755", "5504527754", "5504527753" ], "id" : "573000859", "version" : "1", "timestamp" : "2018-03-26T06:02:37Z", "changeset" : "57523498", "</w:t>
+      </w:r>
+      <w:proofErr w:type="spellStart"/>
+      <w:r>
+        <w:t>uid</w:t>
+      </w:r>
+      <w:proofErr w:type="spellEnd"/>
+      <w:r>
+        <w:t>" : "7426959", "user" : "</w:t>
+      </w:r>
+      <w:proofErr w:type="spellStart"/>
+      <w:r>
+        <w:t>UtahBuildingsImport</w:t>
+      </w:r>
+      <w:proofErr w:type="spellEnd"/>
+      <w:r>
+        <w:t>" }</w:t>
       </w:r>
     </w:p>
     <w:p>
@@ -1216,7 +2369,44 @@
         <w:spacing w:after="0"/>
       </w:pPr>
       <w:r>
-        <w:t>&gt; db.ways.find({"tags.v": "633", "tags.k": "addr:housename"}).pretty()</w:t>
+        <w:t xml:space="preserve">&gt; </w:t>
+      </w:r>
+      <w:proofErr w:type="spellStart"/>
+      <w:proofErr w:type="gramStart"/>
+      <w:r>
+        <w:t>db.ways</w:t>
+      </w:r>
+      <w:proofErr w:type="gramEnd"/>
+      <w:r>
+        <w:t>.find</w:t>
+      </w:r>
+      <w:proofErr w:type="spellEnd"/>
+      <w:r>
+        <w:t>({"</w:t>
+      </w:r>
+      <w:proofErr w:type="spellStart"/>
+      <w:r>
+        <w:t>tags.v</w:t>
+      </w:r>
+      <w:proofErr w:type="spellEnd"/>
+      <w:r>
+        <w:t>": "633", "</w:t>
+      </w:r>
+      <w:proofErr w:type="spellStart"/>
+      <w:r>
+        <w:t>tags.k</w:t>
+      </w:r>
+      <w:proofErr w:type="spellEnd"/>
+      <w:r>
+        <w:t>": "</w:t>
+      </w:r>
+      <w:proofErr w:type="spellStart"/>
+      <w:r>
+        <w:t>addr:housename</w:t>
+      </w:r>
+      <w:proofErr w:type="spellEnd"/>
+      <w:r>
+        <w:t>"}).pretty()</w:t>
       </w:r>
     </w:p>
     <w:p>
@@ -1232,23 +2422,55 @@
         <w:spacing w:after="0"/>
       </w:pPr>
       <w:r>
-        <w:t xml:space="preserve">        "_id" : ObjectId("5bcdd9f04aa1034cc84150a6"),</w:t>
-      </w:r>
-    </w:p>
-    <w:p>
-      <w:pPr>
-        <w:spacing w:after="0"/>
-      </w:pPr>
-      <w:r>
-        <w:t xml:space="preserve">        "type" : "way",</w:t>
-      </w:r>
-    </w:p>
-    <w:p>
-      <w:pPr>
-        <w:spacing w:after="0"/>
-      </w:pPr>
-      <w:r>
-        <w:t xml:space="preserve">        "tags" : [</w:t>
+        <w:t xml:space="preserve">        "_id</w:t>
+      </w:r>
+      <w:proofErr w:type="gramStart"/>
+      <w:r>
+        <w:t>" :</w:t>
+      </w:r>
+      <w:proofErr w:type="gramEnd"/>
+      <w:r>
+        <w:t xml:space="preserve"> </w:t>
+      </w:r>
+      <w:proofErr w:type="spellStart"/>
+      <w:r>
+        <w:t>ObjectId</w:t>
+      </w:r>
+      <w:proofErr w:type="spellEnd"/>
+      <w:r>
+        <w:t>("5bcdd9f04aa1034cc84150a6"),</w:t>
+      </w:r>
+    </w:p>
+    <w:p>
+      <w:pPr>
+        <w:spacing w:after="0"/>
+      </w:pPr>
+      <w:r>
+        <w:t xml:space="preserve">        "type</w:t>
+      </w:r>
+      <w:proofErr w:type="gramStart"/>
+      <w:r>
+        <w:t>" :</w:t>
+      </w:r>
+      <w:proofErr w:type="gramEnd"/>
+      <w:r>
+        <w:t xml:space="preserve"> "way",</w:t>
+      </w:r>
+    </w:p>
+    <w:p>
+      <w:pPr>
+        <w:spacing w:after="0"/>
+      </w:pPr>
+      <w:r>
+        <w:t xml:space="preserve">        "tags</w:t>
+      </w:r>
+      <w:proofErr w:type="gramStart"/>
+      <w:r>
+        <w:t>" :</w:t>
+      </w:r>
+      <w:proofErr w:type="gramEnd"/>
+      <w:r>
+        <w:t xml:space="preserve"> [</w:t>
       </w:r>
     </w:p>
     <w:p>
@@ -1264,15 +2486,39 @@
         <w:spacing w:after="0"/>
       </w:pPr>
       <w:r>
-        <w:t xml:space="preserve">                        "k" : "addr:city",</w:t>
-      </w:r>
-    </w:p>
-    <w:p>
-      <w:pPr>
-        <w:spacing w:after="0"/>
-      </w:pPr>
-      <w:r>
-        <w:t xml:space="preserve">                        "v" : "Salt Lake City"</w:t>
+        <w:t xml:space="preserve">                        "k</w:t>
+      </w:r>
+      <w:proofErr w:type="gramStart"/>
+      <w:r>
+        <w:t>" :</w:t>
+      </w:r>
+      <w:proofErr w:type="gramEnd"/>
+      <w:r>
+        <w:t xml:space="preserve"> "</w:t>
+      </w:r>
+      <w:proofErr w:type="spellStart"/>
+      <w:r>
+        <w:t>addr:city</w:t>
+      </w:r>
+      <w:proofErr w:type="spellEnd"/>
+      <w:r>
+        <w:t>",</w:t>
+      </w:r>
+    </w:p>
+    <w:p>
+      <w:pPr>
+        <w:spacing w:after="0"/>
+      </w:pPr>
+      <w:r>
+        <w:t xml:space="preserve">                        "v</w:t>
+      </w:r>
+      <w:proofErr w:type="gramStart"/>
+      <w:r>
+        <w:t>" :</w:t>
+      </w:r>
+      <w:proofErr w:type="gramEnd"/>
+      <w:r>
+        <w:t xml:space="preserve"> "Salt Lake City"</w:t>
       </w:r>
     </w:p>
     <w:p>
@@ -1296,15 +2542,39 @@
         <w:spacing w:after="0"/>
       </w:pPr>
       <w:r>
-        <w:t xml:space="preserve">                        "k" : "addr:housename",</w:t>
-      </w:r>
-    </w:p>
-    <w:p>
-      <w:pPr>
-        <w:spacing w:after="0"/>
-      </w:pPr>
-      <w:r>
-        <w:t xml:space="preserve">                        "v" : "633"</w:t>
+        <w:t xml:space="preserve">                        "k</w:t>
+      </w:r>
+      <w:proofErr w:type="gramStart"/>
+      <w:r>
+        <w:t>" :</w:t>
+      </w:r>
+      <w:proofErr w:type="gramEnd"/>
+      <w:r>
+        <w:t xml:space="preserve"> "</w:t>
+      </w:r>
+      <w:proofErr w:type="spellStart"/>
+      <w:r>
+        <w:t>addr:housename</w:t>
+      </w:r>
+      <w:proofErr w:type="spellEnd"/>
+      <w:r>
+        <w:t>",</w:t>
+      </w:r>
+    </w:p>
+    <w:p>
+      <w:pPr>
+        <w:spacing w:after="0"/>
+      </w:pPr>
+      <w:r>
+        <w:t xml:space="preserve">                        "v</w:t>
+      </w:r>
+      <w:proofErr w:type="gramStart"/>
+      <w:r>
+        <w:t>" :</w:t>
+      </w:r>
+      <w:proofErr w:type="gramEnd"/>
+      <w:r>
+        <w:t xml:space="preserve"> "633"</w:t>
       </w:r>
     </w:p>
     <w:p>
@@ -1328,15 +2598,39 @@
         <w:spacing w:after="0"/>
       </w:pPr>
       <w:r>
-        <w:t xml:space="preserve">                        "k" : "addr:housenumber",</w:t>
-      </w:r>
-    </w:p>
-    <w:p>
-      <w:pPr>
-        <w:spacing w:after="0"/>
-      </w:pPr>
-      <w:r>
-        <w:t xml:space="preserve">                        "v" : "75"</w:t>
+        <w:t xml:space="preserve">                        "k</w:t>
+      </w:r>
+      <w:proofErr w:type="gramStart"/>
+      <w:r>
+        <w:t>" :</w:t>
+      </w:r>
+      <w:proofErr w:type="gramEnd"/>
+      <w:r>
+        <w:t xml:space="preserve"> "</w:t>
+      </w:r>
+      <w:proofErr w:type="spellStart"/>
+      <w:r>
+        <w:t>addr:housenumber</w:t>
+      </w:r>
+      <w:proofErr w:type="spellEnd"/>
+      <w:r>
+        <w:t>",</w:t>
+      </w:r>
+    </w:p>
+    <w:p>
+      <w:pPr>
+        <w:spacing w:after="0"/>
+      </w:pPr>
+      <w:r>
+        <w:t xml:space="preserve">                        "v</w:t>
+      </w:r>
+      <w:proofErr w:type="gramStart"/>
+      <w:r>
+        <w:t>" :</w:t>
+      </w:r>
+      <w:proofErr w:type="gramEnd"/>
+      <w:r>
+        <w:t xml:space="preserve"> "75"</w:t>
       </w:r>
     </w:p>
     <w:p>
@@ -1360,15 +2654,39 @@
         <w:spacing w:after="0"/>
       </w:pPr>
       <w:r>
-        <w:t xml:space="preserve">                        "k" : "addr:postcode",</w:t>
-      </w:r>
-    </w:p>
-    <w:p>
-      <w:pPr>
-        <w:spacing w:after="0"/>
-      </w:pPr>
-      <w:r>
-        <w:t xml:space="preserve">                        "v" : "84102"</w:t>
+        <w:t xml:space="preserve">                        "k</w:t>
+      </w:r>
+      <w:proofErr w:type="gramStart"/>
+      <w:r>
+        <w:t>" :</w:t>
+      </w:r>
+      <w:proofErr w:type="gramEnd"/>
+      <w:r>
+        <w:t xml:space="preserve"> "</w:t>
+      </w:r>
+      <w:proofErr w:type="spellStart"/>
+      <w:r>
+        <w:t>addr:postcode</w:t>
+      </w:r>
+      <w:proofErr w:type="spellEnd"/>
+      <w:r>
+        <w:t>",</w:t>
+      </w:r>
+    </w:p>
+    <w:p>
+      <w:pPr>
+        <w:spacing w:after="0"/>
+      </w:pPr>
+      <w:r>
+        <w:t xml:space="preserve">                        "v</w:t>
+      </w:r>
+      <w:proofErr w:type="gramStart"/>
+      <w:r>
+        <w:t>" :</w:t>
+      </w:r>
+      <w:proofErr w:type="gramEnd"/>
+      <w:r>
+        <w:t xml:space="preserve"> "84102"</w:t>
       </w:r>
     </w:p>
     <w:p>
@@ -1392,15 +2710,39 @@
         <w:spacing w:after="0"/>
       </w:pPr>
       <w:r>
-        <w:t xml:space="preserve">                        "k" : "addr:state",</w:t>
-      </w:r>
-    </w:p>
-    <w:p>
-      <w:pPr>
-        <w:spacing w:after="0"/>
-      </w:pPr>
-      <w:r>
-        <w:t xml:space="preserve">                        "v" : "UT"</w:t>
+        <w:t xml:space="preserve">                        "k</w:t>
+      </w:r>
+      <w:proofErr w:type="gramStart"/>
+      <w:r>
+        <w:t>" :</w:t>
+      </w:r>
+      <w:proofErr w:type="gramEnd"/>
+      <w:r>
+        <w:t xml:space="preserve"> "</w:t>
+      </w:r>
+      <w:proofErr w:type="spellStart"/>
+      <w:r>
+        <w:t>addr:state</w:t>
+      </w:r>
+      <w:proofErr w:type="spellEnd"/>
+      <w:r>
+        <w:t>",</w:t>
+      </w:r>
+    </w:p>
+    <w:p>
+      <w:pPr>
+        <w:spacing w:after="0"/>
+      </w:pPr>
+      <w:r>
+        <w:t xml:space="preserve">                        "v</w:t>
+      </w:r>
+      <w:proofErr w:type="gramStart"/>
+      <w:r>
+        <w:t>" :</w:t>
+      </w:r>
+      <w:proofErr w:type="gramEnd"/>
+      <w:r>
+        <w:t xml:space="preserve"> "UT"</w:t>
       </w:r>
     </w:p>
     <w:p>
@@ -1424,15 +2766,39 @@
         <w:spacing w:after="0"/>
       </w:pPr>
       <w:r>
-        <w:t xml:space="preserve">                        "k" : "addr:street",</w:t>
-      </w:r>
-    </w:p>
-    <w:p>
-      <w:pPr>
-        <w:spacing w:after="0"/>
-      </w:pPr>
-      <w:r>
-        <w:t xml:space="preserve">                        "v" : "900 East"</w:t>
+        <w:t xml:space="preserve">                        "k</w:t>
+      </w:r>
+      <w:proofErr w:type="gramStart"/>
+      <w:r>
+        <w:t>" :</w:t>
+      </w:r>
+      <w:proofErr w:type="gramEnd"/>
+      <w:r>
+        <w:t xml:space="preserve"> "</w:t>
+      </w:r>
+      <w:proofErr w:type="spellStart"/>
+      <w:r>
+        <w:t>addr:street</w:t>
+      </w:r>
+      <w:proofErr w:type="spellEnd"/>
+      <w:r>
+        <w:t>",</w:t>
+      </w:r>
+    </w:p>
+    <w:p>
+      <w:pPr>
+        <w:spacing w:after="0"/>
+      </w:pPr>
+      <w:r>
+        <w:t xml:space="preserve">                        "v</w:t>
+      </w:r>
+      <w:proofErr w:type="gramStart"/>
+      <w:r>
+        <w:t>" :</w:t>
+      </w:r>
+      <w:proofErr w:type="gramEnd"/>
+      <w:r>
+        <w:t xml:space="preserve"> "900 East"</w:t>
       </w:r>
     </w:p>
     <w:p>
@@ -1456,15 +2822,31 @@
         <w:spacing w:after="0"/>
       </w:pPr>
       <w:r>
-        <w:t xml:space="preserve">                        "k" : "building",</w:t>
-      </w:r>
-    </w:p>
-    <w:p>
-      <w:pPr>
-        <w:spacing w:after="0"/>
-      </w:pPr>
-      <w:r>
-        <w:t xml:space="preserve">                        "v" : "retail"</w:t>
+        <w:t xml:space="preserve">                        "k</w:t>
+      </w:r>
+      <w:proofErr w:type="gramStart"/>
+      <w:r>
+        <w:t>" :</w:t>
+      </w:r>
+      <w:proofErr w:type="gramEnd"/>
+      <w:r>
+        <w:t xml:space="preserve"> "building",</w:t>
+      </w:r>
+    </w:p>
+    <w:p>
+      <w:pPr>
+        <w:spacing w:after="0"/>
+      </w:pPr>
+      <w:r>
+        <w:t xml:space="preserve">                        "v</w:t>
+      </w:r>
+      <w:proofErr w:type="gramStart"/>
+      <w:r>
+        <w:t>" :</w:t>
+      </w:r>
+      <w:proofErr w:type="gramEnd"/>
+      <w:r>
+        <w:t xml:space="preserve"> "retail"</w:t>
       </w:r>
     </w:p>
     <w:p>
@@ -1489,15 +2871,39 @@
       </w:pPr>
       <w:r>
         <w:lastRenderedPageBreak/>
-        <w:t xml:space="preserve">                        "k" : "building:levels",</w:t>
-      </w:r>
-    </w:p>
-    <w:p>
-      <w:pPr>
-        <w:spacing w:after="0"/>
-      </w:pPr>
-      <w:r>
-        <w:t xml:space="preserve">                        "v" : "1"</w:t>
+        <w:t xml:space="preserve">                        "k</w:t>
+      </w:r>
+      <w:proofErr w:type="gramStart"/>
+      <w:r>
+        <w:t>" :</w:t>
+      </w:r>
+      <w:proofErr w:type="gramEnd"/>
+      <w:r>
+        <w:t xml:space="preserve"> "</w:t>
+      </w:r>
+      <w:proofErr w:type="spellStart"/>
+      <w:r>
+        <w:t>building:levels</w:t>
+      </w:r>
+      <w:proofErr w:type="spellEnd"/>
+      <w:r>
+        <w:t>",</w:t>
+      </w:r>
+    </w:p>
+    <w:p>
+      <w:pPr>
+        <w:spacing w:after="0"/>
+      </w:pPr>
+      <w:r>
+        <w:t xml:space="preserve">                        "v</w:t>
+      </w:r>
+      <w:proofErr w:type="gramStart"/>
+      <w:r>
+        <w:t>" :</w:t>
+      </w:r>
+      <w:proofErr w:type="gramEnd"/>
+      <w:r>
+        <w:t xml:space="preserve"> "1"</w:t>
       </w:r>
     </w:p>
     <w:p>
@@ -1521,15 +2927,31 @@
         <w:spacing w:after="0"/>
       </w:pPr>
       <w:r>
-        <w:t xml:space="preserve">                        "k" : "name",</w:t>
-      </w:r>
-    </w:p>
-    <w:p>
-      <w:pPr>
-        <w:spacing w:after="0"/>
-      </w:pPr>
-      <w:r>
-        <w:t xml:space="preserve">                        "v" : "Tesoro Quick Stop"</w:t>
+        <w:t xml:space="preserve">                        "k</w:t>
+      </w:r>
+      <w:proofErr w:type="gramStart"/>
+      <w:r>
+        <w:t>" :</w:t>
+      </w:r>
+      <w:proofErr w:type="gramEnd"/>
+      <w:r>
+        <w:t xml:space="preserve"> "name",</w:t>
+      </w:r>
+    </w:p>
+    <w:p>
+      <w:pPr>
+        <w:spacing w:after="0"/>
+      </w:pPr>
+      <w:r>
+        <w:t xml:space="preserve">                        "v</w:t>
+      </w:r>
+      <w:proofErr w:type="gramStart"/>
+      <w:r>
+        <w:t>" :</w:t>
+      </w:r>
+      <w:proofErr w:type="gramEnd"/>
+      <w:r>
+        <w:t xml:space="preserve"> "Tesoro Quick Stop"</w:t>
       </w:r>
     </w:p>
     <w:p>
@@ -1553,15 +2975,31 @@
         <w:spacing w:after="0"/>
       </w:pPr>
       <w:r>
-        <w:t xml:space="preserve">                        "k" : "shop",</w:t>
-      </w:r>
-    </w:p>
-    <w:p>
-      <w:pPr>
-        <w:spacing w:after="0"/>
-      </w:pPr>
-      <w:r>
-        <w:t xml:space="preserve">                        "v" : "convenience"</w:t>
+        <w:t xml:space="preserve">                        "k</w:t>
+      </w:r>
+      <w:proofErr w:type="gramStart"/>
+      <w:r>
+        <w:t>" :</w:t>
+      </w:r>
+      <w:proofErr w:type="gramEnd"/>
+      <w:r>
+        <w:t xml:space="preserve"> "shop",</w:t>
+      </w:r>
+    </w:p>
+    <w:p>
+      <w:pPr>
+        <w:spacing w:after="0"/>
+      </w:pPr>
+      <w:r>
+        <w:t xml:space="preserve">                        "v</w:t>
+      </w:r>
+      <w:proofErr w:type="gramStart"/>
+      <w:r>
+        <w:t>" :</w:t>
+      </w:r>
+      <w:proofErr w:type="gramEnd"/>
+      <w:r>
+        <w:t xml:space="preserve"> "convenience"</w:t>
       </w:r>
     </w:p>
     <w:p>
@@ -1585,15 +3023,31 @@
         <w:spacing w:after="0"/>
       </w:pPr>
       <w:r>
-        <w:t xml:space="preserve">                        "k" : "source",</w:t>
-      </w:r>
-    </w:p>
-    <w:p>
-      <w:pPr>
-        <w:spacing w:after="0"/>
-      </w:pPr>
-      <w:r>
-        <w:t xml:space="preserve">                        "v" : "survey"</w:t>
+        <w:t xml:space="preserve">                        "k</w:t>
+      </w:r>
+      <w:proofErr w:type="gramStart"/>
+      <w:r>
+        <w:t>" :</w:t>
+      </w:r>
+      <w:proofErr w:type="gramEnd"/>
+      <w:r>
+        <w:t xml:space="preserve"> "source",</w:t>
+      </w:r>
+    </w:p>
+    <w:p>
+      <w:pPr>
+        <w:spacing w:after="0"/>
+      </w:pPr>
+      <w:r>
+        <w:t xml:space="preserve">                        "v</w:t>
+      </w:r>
+      <w:proofErr w:type="gramStart"/>
+      <w:r>
+        <w:t>" :</w:t>
+      </w:r>
+      <w:proofErr w:type="gramEnd"/>
+      <w:r>
+        <w:t xml:space="preserve"> "survey"</w:t>
       </w:r>
     </w:p>
     <w:p>
@@ -1617,15 +3071,39 @@
         <w:spacing w:after="0"/>
       </w:pPr>
       <w:r>
-        <w:t xml:space="preserve">                        "k" : "utahagrc:parcelid",</w:t>
-      </w:r>
-    </w:p>
-    <w:p>
-      <w:pPr>
-        <w:spacing w:after="0"/>
-      </w:pPr>
-      <w:r>
-        <w:t xml:space="preserve">                        "v" : "16051270330000"</w:t>
+        <w:t xml:space="preserve">                        "k</w:t>
+      </w:r>
+      <w:proofErr w:type="gramStart"/>
+      <w:r>
+        <w:t>" :</w:t>
+      </w:r>
+      <w:proofErr w:type="gramEnd"/>
+      <w:r>
+        <w:t xml:space="preserve"> "</w:t>
+      </w:r>
+      <w:proofErr w:type="spellStart"/>
+      <w:r>
+        <w:t>utahagrc:parcelid</w:t>
+      </w:r>
+      <w:proofErr w:type="spellEnd"/>
+      <w:r>
+        <w:t>",</w:t>
+      </w:r>
+    </w:p>
+    <w:p>
+      <w:pPr>
+        <w:spacing w:after="0"/>
+      </w:pPr>
+      <w:r>
+        <w:t xml:space="preserve">                        "v</w:t>
+      </w:r>
+      <w:proofErr w:type="gramStart"/>
+      <w:r>
+        <w:t>" :</w:t>
+      </w:r>
+      <w:proofErr w:type="gramEnd"/>
+      <w:r>
+        <w:t xml:space="preserve"> "16051270330000"</w:t>
       </w:r>
     </w:p>
     <w:p>
@@ -1649,7 +3127,20 @@
         <w:spacing w:after="0"/>
       </w:pPr>
       <w:r>
-        <w:t xml:space="preserve">        "nd_ref" : [</w:t>
+        <w:t xml:space="preserve">        "</w:t>
+      </w:r>
+      <w:proofErr w:type="spellStart"/>
+      <w:r>
+        <w:t>nd_ref</w:t>
+      </w:r>
+      <w:proofErr w:type="spellEnd"/>
+      <w:proofErr w:type="gramStart"/>
+      <w:r>
+        <w:t>" :</w:t>
+      </w:r>
+      <w:proofErr w:type="gramEnd"/>
+      <w:r>
+        <w:t xml:space="preserve"> [</w:t>
       </w:r>
     </w:p>
     <w:p>
@@ -1713,47 +3204,108 @@
         <w:spacing w:after="0"/>
       </w:pPr>
       <w:r>
-        <w:t xml:space="preserve">        "id" : "455580054",</w:t>
-      </w:r>
-    </w:p>
-    <w:p>
-      <w:pPr>
-        <w:spacing w:after="0"/>
-      </w:pPr>
-      <w:r>
-        <w:t xml:space="preserve">        "version" : "2",</w:t>
-      </w:r>
-    </w:p>
-    <w:p>
-      <w:pPr>
-        <w:spacing w:after="0"/>
-      </w:pPr>
-      <w:r>
-        <w:t xml:space="preserve">        "timestamp" : "2018-03-26T06:04:39Z",</w:t>
-      </w:r>
-    </w:p>
-    <w:p>
-      <w:pPr>
-        <w:spacing w:after="0"/>
-      </w:pPr>
-      <w:r>
-        <w:t xml:space="preserve">        "changeset" : "57523498",</w:t>
-      </w:r>
-    </w:p>
-    <w:p>
-      <w:pPr>
-        <w:spacing w:after="0"/>
-      </w:pPr>
-      <w:r>
-        <w:t xml:space="preserve">        "uid" : "7426959",</w:t>
-      </w:r>
-    </w:p>
-    <w:p>
-      <w:pPr>
-        <w:spacing w:after="0"/>
-      </w:pPr>
-      <w:r>
-        <w:t xml:space="preserve">        "user" : "UtahBuildingsImport"</w:t>
+        <w:t xml:space="preserve">        "id</w:t>
+      </w:r>
+      <w:proofErr w:type="gramStart"/>
+      <w:r>
+        <w:t>" :</w:t>
+      </w:r>
+      <w:proofErr w:type="gramEnd"/>
+      <w:r>
+        <w:t xml:space="preserve"> "455580054",</w:t>
+      </w:r>
+    </w:p>
+    <w:p>
+      <w:pPr>
+        <w:spacing w:after="0"/>
+      </w:pPr>
+      <w:r>
+        <w:t xml:space="preserve">        "version</w:t>
+      </w:r>
+      <w:proofErr w:type="gramStart"/>
+      <w:r>
+        <w:t>" :</w:t>
+      </w:r>
+      <w:proofErr w:type="gramEnd"/>
+      <w:r>
+        <w:t xml:space="preserve"> "2",</w:t>
+      </w:r>
+    </w:p>
+    <w:p>
+      <w:pPr>
+        <w:spacing w:after="0"/>
+      </w:pPr>
+      <w:r>
+        <w:t xml:space="preserve">        "timestamp</w:t>
+      </w:r>
+      <w:proofErr w:type="gramStart"/>
+      <w:r>
+        <w:t>" :</w:t>
+      </w:r>
+      <w:proofErr w:type="gramEnd"/>
+      <w:r>
+        <w:t xml:space="preserve"> "2018-03-26T06:04:39Z",</w:t>
+      </w:r>
+    </w:p>
+    <w:p>
+      <w:pPr>
+        <w:spacing w:after="0"/>
+      </w:pPr>
+      <w:r>
+        <w:t xml:space="preserve">        "changeset</w:t>
+      </w:r>
+      <w:proofErr w:type="gramStart"/>
+      <w:r>
+        <w:t>" :</w:t>
+      </w:r>
+      <w:proofErr w:type="gramEnd"/>
+      <w:r>
+        <w:t xml:space="preserve"> "57523498",</w:t>
+      </w:r>
+    </w:p>
+    <w:p>
+      <w:pPr>
+        <w:spacing w:after="0"/>
+      </w:pPr>
+      <w:r>
+        <w:t xml:space="preserve">        "</w:t>
+      </w:r>
+      <w:proofErr w:type="spellStart"/>
+      <w:r>
+        <w:t>uid</w:t>
+      </w:r>
+      <w:proofErr w:type="spellEnd"/>
+      <w:proofErr w:type="gramStart"/>
+      <w:r>
+        <w:t>" :</w:t>
+      </w:r>
+      <w:proofErr w:type="gramEnd"/>
+      <w:r>
+        <w:t xml:space="preserve"> "7426959",</w:t>
+      </w:r>
+    </w:p>
+    <w:p>
+      <w:pPr>
+        <w:spacing w:after="0"/>
+      </w:pPr>
+      <w:r>
+        <w:t xml:space="preserve">        "user</w:t>
+      </w:r>
+      <w:proofErr w:type="gramStart"/>
+      <w:r>
+        <w:t>" :</w:t>
+      </w:r>
+      <w:proofErr w:type="gramEnd"/>
+      <w:r>
+        <w:t xml:space="preserve"> "</w:t>
+      </w:r>
+      <w:proofErr w:type="spellStart"/>
+      <w:r>
+        <w:t>UtahBuildingsImport</w:t>
+      </w:r>
+      <w:proofErr w:type="spellEnd"/>
+      <w:r>
+        <w:t>"</w:t>
       </w:r>
     </w:p>
     <w:p>
@@ -1777,23 +3329,55 @@
         <w:spacing w:after="0"/>
       </w:pPr>
       <w:r>
-        <w:t xml:space="preserve">        "_id" : ObjectId("5bcdd9f14aa1034cc841eb96"),</w:t>
-      </w:r>
-    </w:p>
-    <w:p>
-      <w:pPr>
-        <w:spacing w:after="0"/>
-      </w:pPr>
-      <w:r>
-        <w:t xml:space="preserve">        "type" : "way",</w:t>
-      </w:r>
-    </w:p>
-    <w:p>
-      <w:pPr>
-        <w:spacing w:after="0"/>
-      </w:pPr>
-      <w:r>
-        <w:t xml:space="preserve">        "tags" : [</w:t>
+        <w:t xml:space="preserve">        "_id</w:t>
+      </w:r>
+      <w:proofErr w:type="gramStart"/>
+      <w:r>
+        <w:t>" :</w:t>
+      </w:r>
+      <w:proofErr w:type="gramEnd"/>
+      <w:r>
+        <w:t xml:space="preserve"> </w:t>
+      </w:r>
+      <w:proofErr w:type="spellStart"/>
+      <w:r>
+        <w:t>ObjectId</w:t>
+      </w:r>
+      <w:proofErr w:type="spellEnd"/>
+      <w:r>
+        <w:t>("5bcdd9f14aa1034cc841eb96"),</w:t>
+      </w:r>
+    </w:p>
+    <w:p>
+      <w:pPr>
+        <w:spacing w:after="0"/>
+      </w:pPr>
+      <w:r>
+        <w:t xml:space="preserve">        "type</w:t>
+      </w:r>
+      <w:proofErr w:type="gramStart"/>
+      <w:r>
+        <w:t>" :</w:t>
+      </w:r>
+      <w:proofErr w:type="gramEnd"/>
+      <w:r>
+        <w:t xml:space="preserve"> "way",</w:t>
+      </w:r>
+    </w:p>
+    <w:p>
+      <w:pPr>
+        <w:spacing w:after="0"/>
+      </w:pPr>
+      <w:r>
+        <w:t xml:space="preserve">        "tags</w:t>
+      </w:r>
+      <w:proofErr w:type="gramStart"/>
+      <w:r>
+        <w:t>" :</w:t>
+      </w:r>
+      <w:proofErr w:type="gramEnd"/>
+      <w:r>
+        <w:t xml:space="preserve"> [</w:t>
       </w:r>
     </w:p>
     <w:p>
@@ -1809,15 +3393,39 @@
         <w:spacing w:after="0"/>
       </w:pPr>
       <w:r>
-        <w:t xml:space="preserve">                        "k" : "addr:city",</w:t>
-      </w:r>
-    </w:p>
-    <w:p>
-      <w:pPr>
-        <w:spacing w:after="0"/>
-      </w:pPr>
-      <w:r>
-        <w:t xml:space="preserve">                        "v" : "Salt Lake City"</w:t>
+        <w:t xml:space="preserve">                        "k</w:t>
+      </w:r>
+      <w:proofErr w:type="gramStart"/>
+      <w:r>
+        <w:t>" :</w:t>
+      </w:r>
+      <w:proofErr w:type="gramEnd"/>
+      <w:r>
+        <w:t xml:space="preserve"> "</w:t>
+      </w:r>
+      <w:proofErr w:type="spellStart"/>
+      <w:r>
+        <w:t>addr:city</w:t>
+      </w:r>
+      <w:proofErr w:type="spellEnd"/>
+      <w:r>
+        <w:t>",</w:t>
+      </w:r>
+    </w:p>
+    <w:p>
+      <w:pPr>
+        <w:spacing w:after="0"/>
+      </w:pPr>
+      <w:r>
+        <w:t xml:space="preserve">                        "v</w:t>
+      </w:r>
+      <w:proofErr w:type="gramStart"/>
+      <w:r>
+        <w:t>" :</w:t>
+      </w:r>
+      <w:proofErr w:type="gramEnd"/>
+      <w:r>
+        <w:t xml:space="preserve"> "Salt Lake City"</w:t>
       </w:r>
     </w:p>
     <w:p>
@@ -1842,15 +3450,39 @@
       </w:pPr>
       <w:r>
         <w:lastRenderedPageBreak/>
-        <w:t xml:space="preserve">                        "k" : "addr:housename",</w:t>
-      </w:r>
-    </w:p>
-    <w:p>
-      <w:pPr>
-        <w:spacing w:after="0"/>
-      </w:pPr>
-      <w:r>
-        <w:t xml:space="preserve">                        "v" : "633"</w:t>
+        <w:t xml:space="preserve">                        "k</w:t>
+      </w:r>
+      <w:proofErr w:type="gramStart"/>
+      <w:r>
+        <w:t>" :</w:t>
+      </w:r>
+      <w:proofErr w:type="gramEnd"/>
+      <w:r>
+        <w:t xml:space="preserve"> "</w:t>
+      </w:r>
+      <w:proofErr w:type="spellStart"/>
+      <w:r>
+        <w:t>addr:housename</w:t>
+      </w:r>
+      <w:proofErr w:type="spellEnd"/>
+      <w:r>
+        <w:t>",</w:t>
+      </w:r>
+    </w:p>
+    <w:p>
+      <w:pPr>
+        <w:spacing w:after="0"/>
+      </w:pPr>
+      <w:r>
+        <w:t xml:space="preserve">                        "v</w:t>
+      </w:r>
+      <w:proofErr w:type="gramStart"/>
+      <w:r>
+        <w:t>" :</w:t>
+      </w:r>
+      <w:proofErr w:type="gramEnd"/>
+      <w:r>
+        <w:t xml:space="preserve"> "633"</w:t>
       </w:r>
     </w:p>
     <w:p>
@@ -1874,15 +3506,39 @@
         <w:spacing w:after="0"/>
       </w:pPr>
       <w:r>
-        <w:t xml:space="preserve">                        "k" : "addr:postcode",</w:t>
-      </w:r>
-    </w:p>
-    <w:p>
-      <w:pPr>
-        <w:spacing w:after="0"/>
-      </w:pPr>
-      <w:r>
-        <w:t xml:space="preserve">                        "v" : "84102"</w:t>
+        <w:t xml:space="preserve">                        "k</w:t>
+      </w:r>
+      <w:proofErr w:type="gramStart"/>
+      <w:r>
+        <w:t>" :</w:t>
+      </w:r>
+      <w:proofErr w:type="gramEnd"/>
+      <w:r>
+        <w:t xml:space="preserve"> "</w:t>
+      </w:r>
+      <w:proofErr w:type="spellStart"/>
+      <w:r>
+        <w:t>addr:postcode</w:t>
+      </w:r>
+      <w:proofErr w:type="spellEnd"/>
+      <w:r>
+        <w:t>",</w:t>
+      </w:r>
+    </w:p>
+    <w:p>
+      <w:pPr>
+        <w:spacing w:after="0"/>
+      </w:pPr>
+      <w:r>
+        <w:t xml:space="preserve">                        "v</w:t>
+      </w:r>
+      <w:proofErr w:type="gramStart"/>
+      <w:r>
+        <w:t>" :</w:t>
+      </w:r>
+      <w:proofErr w:type="gramEnd"/>
+      <w:r>
+        <w:t xml:space="preserve"> "84102"</w:t>
       </w:r>
     </w:p>
     <w:p>
@@ -1906,15 +3562,39 @@
         <w:spacing w:after="0"/>
       </w:pPr>
       <w:r>
-        <w:t xml:space="preserve">                        "k" : "addr:state",</w:t>
-      </w:r>
-    </w:p>
-    <w:p>
-      <w:pPr>
-        <w:spacing w:after="0"/>
-      </w:pPr>
-      <w:r>
-        <w:t xml:space="preserve">                        "v" : "UT"</w:t>
+        <w:t xml:space="preserve">                        "k</w:t>
+      </w:r>
+      <w:proofErr w:type="gramStart"/>
+      <w:r>
+        <w:t>" :</w:t>
+      </w:r>
+      <w:proofErr w:type="gramEnd"/>
+      <w:r>
+        <w:t xml:space="preserve"> "</w:t>
+      </w:r>
+      <w:proofErr w:type="spellStart"/>
+      <w:r>
+        <w:t>addr:state</w:t>
+      </w:r>
+      <w:proofErr w:type="spellEnd"/>
+      <w:r>
+        <w:t>",</w:t>
+      </w:r>
+    </w:p>
+    <w:p>
+      <w:pPr>
+        <w:spacing w:after="0"/>
+      </w:pPr>
+      <w:r>
+        <w:t xml:space="preserve">                        "v</w:t>
+      </w:r>
+      <w:proofErr w:type="gramStart"/>
+      <w:r>
+        <w:t>" :</w:t>
+      </w:r>
+      <w:proofErr w:type="gramEnd"/>
+      <w:r>
+        <w:t xml:space="preserve"> "UT"</w:t>
       </w:r>
     </w:p>
     <w:p>
@@ -1938,15 +3618,39 @@
         <w:spacing w:after="0"/>
       </w:pPr>
       <w:r>
-        <w:t xml:space="preserve">                        "k" : "addr:street",</w:t>
-      </w:r>
-    </w:p>
-    <w:p>
-      <w:pPr>
-        <w:spacing w:after="0"/>
-      </w:pPr>
-      <w:r>
-        <w:t xml:space="preserve">                        "v" : "900 East"</w:t>
+        <w:t xml:space="preserve">                        "k</w:t>
+      </w:r>
+      <w:proofErr w:type="gramStart"/>
+      <w:r>
+        <w:t>" :</w:t>
+      </w:r>
+      <w:proofErr w:type="gramEnd"/>
+      <w:r>
+        <w:t xml:space="preserve"> "</w:t>
+      </w:r>
+      <w:proofErr w:type="spellStart"/>
+      <w:r>
+        <w:t>addr:street</w:t>
+      </w:r>
+      <w:proofErr w:type="spellEnd"/>
+      <w:r>
+        <w:t>",</w:t>
+      </w:r>
+    </w:p>
+    <w:p>
+      <w:pPr>
+        <w:spacing w:after="0"/>
+      </w:pPr>
+      <w:r>
+        <w:t xml:space="preserve">                        "v</w:t>
+      </w:r>
+      <w:proofErr w:type="gramStart"/>
+      <w:r>
+        <w:t>" :</w:t>
+      </w:r>
+      <w:proofErr w:type="gramEnd"/>
+      <w:r>
+        <w:t xml:space="preserve"> "900 East"</w:t>
       </w:r>
     </w:p>
     <w:p>
@@ -1970,15 +3674,31 @@
         <w:spacing w:after="0"/>
       </w:pPr>
       <w:r>
-        <w:t xml:space="preserve">                        "k" : "building",</w:t>
-      </w:r>
-    </w:p>
-    <w:p>
-      <w:pPr>
-        <w:spacing w:after="0"/>
-      </w:pPr>
-      <w:r>
-        <w:t xml:space="preserve">                        "v" : "retail"</w:t>
+        <w:t xml:space="preserve">                        "k</w:t>
+      </w:r>
+      <w:proofErr w:type="gramStart"/>
+      <w:r>
+        <w:t>" :</w:t>
+      </w:r>
+      <w:proofErr w:type="gramEnd"/>
+      <w:r>
+        <w:t xml:space="preserve"> "building",</w:t>
+      </w:r>
+    </w:p>
+    <w:p>
+      <w:pPr>
+        <w:spacing w:after="0"/>
+      </w:pPr>
+      <w:r>
+        <w:t xml:space="preserve">                        "v</w:t>
+      </w:r>
+      <w:proofErr w:type="gramStart"/>
+      <w:r>
+        <w:t>" :</w:t>
+      </w:r>
+      <w:proofErr w:type="gramEnd"/>
+      <w:r>
+        <w:t xml:space="preserve"> "retail"</w:t>
       </w:r>
     </w:p>
     <w:p>
@@ -2002,15 +3722,39 @@
         <w:spacing w:after="0"/>
       </w:pPr>
       <w:r>
-        <w:t xml:space="preserve">                        "k" : "building:levels",</w:t>
-      </w:r>
-    </w:p>
-    <w:p>
-      <w:pPr>
-        <w:spacing w:after="0"/>
-      </w:pPr>
-      <w:r>
-        <w:t xml:space="preserve">                        "v" : "1"</w:t>
+        <w:t xml:space="preserve">                        "k</w:t>
+      </w:r>
+      <w:proofErr w:type="gramStart"/>
+      <w:r>
+        <w:t>" :</w:t>
+      </w:r>
+      <w:proofErr w:type="gramEnd"/>
+      <w:r>
+        <w:t xml:space="preserve"> "</w:t>
+      </w:r>
+      <w:proofErr w:type="spellStart"/>
+      <w:r>
+        <w:t>building:levels</w:t>
+      </w:r>
+      <w:proofErr w:type="spellEnd"/>
+      <w:r>
+        <w:t>",</w:t>
+      </w:r>
+    </w:p>
+    <w:p>
+      <w:pPr>
+        <w:spacing w:after="0"/>
+      </w:pPr>
+      <w:r>
+        <w:t xml:space="preserve">                        "v</w:t>
+      </w:r>
+      <w:proofErr w:type="gramStart"/>
+      <w:r>
+        <w:t>" :</w:t>
+      </w:r>
+      <w:proofErr w:type="gramEnd"/>
+      <w:r>
+        <w:t xml:space="preserve"> "1"</w:t>
       </w:r>
     </w:p>
     <w:p>
@@ -2034,15 +3778,31 @@
         <w:spacing w:after="0"/>
       </w:pPr>
       <w:r>
-        <w:t xml:space="preserve">                        "k" : "source",</w:t>
-      </w:r>
-    </w:p>
-    <w:p>
-      <w:pPr>
-        <w:spacing w:after="0"/>
-      </w:pPr>
-      <w:r>
-        <w:t xml:space="preserve">                        "v" : "survey"</w:t>
+        <w:t xml:space="preserve">                        "k</w:t>
+      </w:r>
+      <w:proofErr w:type="gramStart"/>
+      <w:r>
+        <w:t>" :</w:t>
+      </w:r>
+      <w:proofErr w:type="gramEnd"/>
+      <w:r>
+        <w:t xml:space="preserve"> "source",</w:t>
+      </w:r>
+    </w:p>
+    <w:p>
+      <w:pPr>
+        <w:spacing w:after="0"/>
+      </w:pPr>
+      <w:r>
+        <w:t xml:space="preserve">                        "v</w:t>
+      </w:r>
+      <w:proofErr w:type="gramStart"/>
+      <w:r>
+        <w:t>" :</w:t>
+      </w:r>
+      <w:proofErr w:type="gramEnd"/>
+      <w:r>
+        <w:t xml:space="preserve"> "survey"</w:t>
       </w:r>
     </w:p>
     <w:p>
@@ -2066,7 +3826,20 @@
         <w:spacing w:after="0"/>
       </w:pPr>
       <w:r>
-        <w:t xml:space="preserve">        "nd_ref" : [</w:t>
+        <w:t xml:space="preserve">        "</w:t>
+      </w:r>
+      <w:proofErr w:type="spellStart"/>
+      <w:r>
+        <w:t>nd_ref</w:t>
+      </w:r>
+      <w:proofErr w:type="spellEnd"/>
+      <w:proofErr w:type="gramStart"/>
+      <w:r>
+        <w:t>" :</w:t>
+      </w:r>
+      <w:proofErr w:type="gramEnd"/>
+      <w:r>
+        <w:t xml:space="preserve"> [</w:t>
       </w:r>
     </w:p>
     <w:p>
@@ -2122,47 +3895,108 @@
         <w:spacing w:after="0"/>
       </w:pPr>
       <w:r>
-        <w:t xml:space="preserve">        "id" : "573000859",</w:t>
-      </w:r>
-    </w:p>
-    <w:p>
-      <w:pPr>
-        <w:spacing w:after="0"/>
-      </w:pPr>
-      <w:r>
-        <w:t xml:space="preserve">        "version" : "1",</w:t>
-      </w:r>
-    </w:p>
-    <w:p>
-      <w:pPr>
-        <w:spacing w:after="0"/>
-      </w:pPr>
-      <w:r>
-        <w:t xml:space="preserve">        "timestamp" : "2018-03-26T06:02:37Z",</w:t>
-      </w:r>
-    </w:p>
-    <w:p>
-      <w:pPr>
-        <w:spacing w:after="0"/>
-      </w:pPr>
-      <w:r>
-        <w:t xml:space="preserve">        "changeset" : "57523498",</w:t>
-      </w:r>
-    </w:p>
-    <w:p>
-      <w:pPr>
-        <w:spacing w:after="0"/>
-      </w:pPr>
-      <w:r>
-        <w:t xml:space="preserve">        "uid" : "7426959",</w:t>
-      </w:r>
-    </w:p>
-    <w:p>
-      <w:pPr>
-        <w:spacing w:after="0"/>
-      </w:pPr>
-      <w:r>
-        <w:t xml:space="preserve">        "user" : "UtahBuildingsImport"</w:t>
+        <w:t xml:space="preserve">        "id</w:t>
+      </w:r>
+      <w:proofErr w:type="gramStart"/>
+      <w:r>
+        <w:t>" :</w:t>
+      </w:r>
+      <w:proofErr w:type="gramEnd"/>
+      <w:r>
+        <w:t xml:space="preserve"> "573000859",</w:t>
+      </w:r>
+    </w:p>
+    <w:p>
+      <w:pPr>
+        <w:spacing w:after="0"/>
+      </w:pPr>
+      <w:r>
+        <w:t xml:space="preserve">        "version</w:t>
+      </w:r>
+      <w:proofErr w:type="gramStart"/>
+      <w:r>
+        <w:t>" :</w:t>
+      </w:r>
+      <w:proofErr w:type="gramEnd"/>
+      <w:r>
+        <w:t xml:space="preserve"> "1",</w:t>
+      </w:r>
+    </w:p>
+    <w:p>
+      <w:pPr>
+        <w:spacing w:after="0"/>
+      </w:pPr>
+      <w:r>
+        <w:t xml:space="preserve">        "timestamp</w:t>
+      </w:r>
+      <w:proofErr w:type="gramStart"/>
+      <w:r>
+        <w:t>" :</w:t>
+      </w:r>
+      <w:proofErr w:type="gramEnd"/>
+      <w:r>
+        <w:t xml:space="preserve"> "2018-03-26T06:02:37Z",</w:t>
+      </w:r>
+    </w:p>
+    <w:p>
+      <w:pPr>
+        <w:spacing w:after="0"/>
+      </w:pPr>
+      <w:r>
+        <w:t xml:space="preserve">        "changeset</w:t>
+      </w:r>
+      <w:proofErr w:type="gramStart"/>
+      <w:r>
+        <w:t>" :</w:t>
+      </w:r>
+      <w:proofErr w:type="gramEnd"/>
+      <w:r>
+        <w:t xml:space="preserve"> "57523498",</w:t>
+      </w:r>
+    </w:p>
+    <w:p>
+      <w:pPr>
+        <w:spacing w:after="0"/>
+      </w:pPr>
+      <w:r>
+        <w:t xml:space="preserve">        "</w:t>
+      </w:r>
+      <w:proofErr w:type="spellStart"/>
+      <w:r>
+        <w:t>uid</w:t>
+      </w:r>
+      <w:proofErr w:type="spellEnd"/>
+      <w:proofErr w:type="gramStart"/>
+      <w:r>
+        <w:t>" :</w:t>
+      </w:r>
+      <w:proofErr w:type="gramEnd"/>
+      <w:r>
+        <w:t xml:space="preserve"> "7426959",</w:t>
+      </w:r>
+    </w:p>
+    <w:p>
+      <w:pPr>
+        <w:spacing w:after="0"/>
+      </w:pPr>
+      <w:r>
+        <w:t xml:space="preserve">        "user</w:t>
+      </w:r>
+      <w:proofErr w:type="gramStart"/>
+      <w:r>
+        <w:t>" :</w:t>
+      </w:r>
+      <w:proofErr w:type="gramEnd"/>
+      <w:r>
+        <w:t xml:space="preserve"> "</w:t>
+      </w:r>
+      <w:proofErr w:type="spellStart"/>
+      <w:r>
+        <w:t>UtahBuildingsImport</w:t>
+      </w:r>
+      <w:proofErr w:type="spellEnd"/>
+      <w:r>
+        <w:t>"</w:t>
       </w:r>
     </w:p>
     <w:p>
@@ -2171,6 +4005,476 @@
       </w:pPr>
       <w:r>
         <w:t>}</w:t>
+      </w:r>
+    </w:p>
+    <w:p>
+      <w:pPr>
+        <w:spacing w:after="0"/>
+      </w:pPr>
+      <w:r>
+        <w:t>&gt;</w:t>
+      </w:r>
+    </w:p>
+    <w:p>
+      <w:r>
+        <w:br w:type="page"/>
+      </w:r>
+    </w:p>
+    <w:p>
+      <w:pPr>
+        <w:spacing w:after="0"/>
+      </w:pPr>
+      <w:r>
+        <w:rPr>
+          <w:noProof/>
+        </w:rPr>
+        <w:lastRenderedPageBreak/>
+        <w:drawing>
+          <wp:inline distT="0" distB="0" distL="0" distR="0" wp14:anchorId="1B2D727F" wp14:editId="06FAF0C7">
+            <wp:extent cx="5943600" cy="2191385"/>
+            <wp:effectExtent l="0" t="0" r="0" b="0"/>
+            <wp:docPr id="9" name="Picture 9"/>
+            <wp:cNvGraphicFramePr>
+              <a:graphicFrameLocks xmlns:a="http://schemas.openxmlformats.org/drawingml/2006/main" noChangeAspect="1"/>
+            </wp:cNvGraphicFramePr>
+            <a:graphic xmlns:a="http://schemas.openxmlformats.org/drawingml/2006/main">
+              <a:graphicData uri="http://schemas.openxmlformats.org/drawingml/2006/picture">
+                <pic:pic xmlns:pic="http://schemas.openxmlformats.org/drawingml/2006/picture">
+                  <pic:nvPicPr>
+                    <pic:cNvPr id="1" name=""/>
+                    <pic:cNvPicPr/>
+                  </pic:nvPicPr>
+                  <pic:blipFill>
+                    <a:blip r:embed="rId14"/>
+                    <a:stretch>
+                      <a:fillRect/>
+                    </a:stretch>
+                  </pic:blipFill>
+                  <pic:spPr>
+                    <a:xfrm>
+                      <a:off x="0" y="0"/>
+                      <a:ext cx="5943600" cy="2191385"/>
+                    </a:xfrm>
+                    <a:prstGeom prst="rect">
+                      <a:avLst/>
+                    </a:prstGeom>
+                  </pic:spPr>
+                </pic:pic>
+              </a:graphicData>
+            </a:graphic>
+          </wp:inline>
+        </w:drawing>
+      </w:r>
+    </w:p>
+    <w:p>
+      <w:pPr>
+        <w:spacing w:after="0"/>
+      </w:pPr>
+    </w:p>
+    <w:p>
+      <w:pPr>
+        <w:spacing w:after="0"/>
+      </w:pPr>
+      <w:r>
+        <w:rPr>
+          <w:noProof/>
+        </w:rPr>
+        <w:drawing>
+          <wp:inline distT="0" distB="0" distL="0" distR="0" wp14:anchorId="0216E7EC" wp14:editId="25812BB8">
+            <wp:extent cx="5943600" cy="2476500"/>
+            <wp:effectExtent l="0" t="0" r="0" b="0"/>
+            <wp:docPr id="10" name="Picture 10"/>
+            <wp:cNvGraphicFramePr>
+              <a:graphicFrameLocks xmlns:a="http://schemas.openxmlformats.org/drawingml/2006/main" noChangeAspect="1"/>
+            </wp:cNvGraphicFramePr>
+            <a:graphic xmlns:a="http://schemas.openxmlformats.org/drawingml/2006/main">
+              <a:graphicData uri="http://schemas.openxmlformats.org/drawingml/2006/picture">
+                <pic:pic xmlns:pic="http://schemas.openxmlformats.org/drawingml/2006/picture">
+                  <pic:nvPicPr>
+                    <pic:cNvPr id="1" name=""/>
+                    <pic:cNvPicPr/>
+                  </pic:nvPicPr>
+                  <pic:blipFill>
+                    <a:blip r:embed="rId15"/>
+                    <a:stretch>
+                      <a:fillRect/>
+                    </a:stretch>
+                  </pic:blipFill>
+                  <pic:spPr>
+                    <a:xfrm>
+                      <a:off x="0" y="0"/>
+                      <a:ext cx="5943600" cy="2476500"/>
+                    </a:xfrm>
+                    <a:prstGeom prst="rect">
+                      <a:avLst/>
+                    </a:prstGeom>
+                  </pic:spPr>
+                </pic:pic>
+              </a:graphicData>
+            </a:graphic>
+          </wp:inline>
+        </w:drawing>
+      </w:r>
+    </w:p>
+    <w:p>
+      <w:pPr>
+        <w:spacing w:after="0"/>
+      </w:pPr>
+    </w:p>
+    <w:p>
+      <w:pPr>
+        <w:spacing w:after="0"/>
+      </w:pPr>
+      <w:r>
+        <w:t xml:space="preserve">Street clean up. </w:t>
+      </w:r>
+    </w:p>
+    <w:p>
+      <w:pPr>
+        <w:spacing w:after="0"/>
+      </w:pPr>
+      <w:r>
+        <w:t>Targeting North, south, east, west</w:t>
+      </w:r>
+    </w:p>
+    <w:p>
+      <w:pPr>
+        <w:spacing w:after="0"/>
+      </w:pPr>
+      <w:r>
+        <w:t>Want to expand single letter to full name</w:t>
+      </w:r>
+    </w:p>
+    <w:p>
+      <w:pPr>
+        <w:spacing w:after="0"/>
+      </w:pPr>
+      <w:r>
+        <w:t xml:space="preserve">In some </w:t>
+      </w:r>
+      <w:proofErr w:type="gramStart"/>
+      <w:r>
+        <w:t>cases</w:t>
+      </w:r>
+      <w:proofErr w:type="gramEnd"/>
+      <w:r>
+        <w:t xml:space="preserve"> there are single letters followed by a period.</w:t>
+      </w:r>
+    </w:p>
+    <w:p>
+      <w:pPr>
+        <w:spacing w:after="0"/>
+      </w:pPr>
+      <w:r>
+        <w:t xml:space="preserve">Need to ignore </w:t>
+      </w:r>
+      <w:r>
+        <w:t>‘</w:t>
+      </w:r>
+      <w:r>
+        <w:t>E S</w:t>
+      </w:r>
+      <w:r>
+        <w:t>treet’,</w:t>
+      </w:r>
+      <w:r>
+        <w:t xml:space="preserve"> </w:t>
+      </w:r>
+      <w:r>
+        <w:t>‘</w:t>
+      </w:r>
+      <w:r>
+        <w:t>N S</w:t>
+      </w:r>
+      <w:r>
+        <w:t>treet’,</w:t>
+      </w:r>
+      <w:r>
+        <w:t xml:space="preserve"> </w:t>
+      </w:r>
+      <w:r>
+        <w:t>‘</w:t>
+      </w:r>
+      <w:r>
+        <w:t>S S</w:t>
+      </w:r>
+      <w:r>
+        <w:t>treet’</w:t>
+      </w:r>
+      <w:r>
+        <w:t xml:space="preserve"> as these are actual streets.</w:t>
+      </w:r>
+    </w:p>
+    <w:p>
+      <w:pPr>
+        <w:spacing w:after="0"/>
+      </w:pPr>
+      <w:r>
+        <w:t>Also need to ignore “</w:t>
+      </w:r>
+      <w:r>
+        <w:t>Saint Mary's Drive</w:t>
+      </w:r>
+      <w:r>
+        <w:t>”</w:t>
+      </w:r>
+      <w:r>
+        <w:t xml:space="preserve"> and “Saint Mary’s Way”</w:t>
+      </w:r>
+    </w:p>
+    <w:p>
+      <w:pPr>
+        <w:spacing w:after="0"/>
+      </w:pPr>
+    </w:p>
+    <w:p>
+      <w:pPr>
+        <w:spacing w:after="0"/>
+      </w:pPr>
+      <w:r>
+        <w:t xml:space="preserve">&gt; </w:t>
+      </w:r>
+      <w:proofErr w:type="spellStart"/>
+      <w:r>
+        <w:t>db.nodes.aggregate</w:t>
+      </w:r>
+      <w:proofErr w:type="spellEnd"/>
+      <w:r>
+        <w:t>([{$unwind: "$tags"}, {$match: {$or: [{"</w:t>
+      </w:r>
+      <w:proofErr w:type="spellStart"/>
+      <w:r>
+        <w:t>tags.k</w:t>
+      </w:r>
+      <w:proofErr w:type="spellEnd"/>
+      <w:r>
+        <w:t>": /^</w:t>
+      </w:r>
+      <w:proofErr w:type="spellStart"/>
+      <w:r>
+        <w:t>addr:str</w:t>
+      </w:r>
+      <w:proofErr w:type="spellEnd"/>
+      <w:r>
+        <w:t>/},{"</w:t>
+      </w:r>
+      <w:proofErr w:type="spellStart"/>
+      <w:r>
+        <w:t>tags.k</w:t>
+      </w:r>
+      <w:proofErr w:type="spellEnd"/>
+      <w:r>
+        <w:t>": /^</w:t>
+      </w:r>
+      <w:proofErr w:type="spellStart"/>
+      <w:r>
+        <w:t>addr:hou</w:t>
+      </w:r>
+      <w:proofErr w:type="spellEnd"/>
+      <w:r>
+        <w:t>/}]}}, {$match: {$and: [{"</w:t>
+      </w:r>
+      <w:proofErr w:type="spellStart"/>
+      <w:r>
+        <w:t>tags.v</w:t>
+      </w:r>
+      <w:proofErr w:type="spellEnd"/>
+      <w:r>
+        <w:t>": /\b[</w:t>
+      </w:r>
+      <w:proofErr w:type="spellStart"/>
+      <w:r>
+        <w:t>NESWnesw</w:t>
+      </w:r>
+      <w:proofErr w:type="spellEnd"/>
+      <w:r>
+        <w:t>]\b/}, {"</w:t>
+      </w:r>
+      <w:proofErr w:type="spellStart"/>
+      <w:r>
+        <w:t>tags.v</w:t>
+      </w:r>
+      <w:proofErr w:type="spellEnd"/>
+      <w:r>
+        <w:t>": {$not: /[</w:t>
+      </w:r>
+      <w:proofErr w:type="spellStart"/>
+      <w:r>
+        <w:t>NESWnesw</w:t>
+      </w:r>
+      <w:proofErr w:type="spellEnd"/>
+      <w:r>
+        <w:t>] Street$/}}, {"</w:t>
+      </w:r>
+      <w:proofErr w:type="spellStart"/>
+      <w:r>
+        <w:t>tags.v</w:t>
+      </w:r>
+      <w:proofErr w:type="spellEnd"/>
+      <w:r>
+        <w:t>": {$not: /'[</w:t>
+      </w:r>
+      <w:proofErr w:type="spellStart"/>
+      <w:r>
+        <w:t>NESWnesw</w:t>
+      </w:r>
+      <w:proofErr w:type="spellEnd"/>
+      <w:r>
+        <w:t>]/}}]}}, {$group: {"_id": "</w:t>
+      </w:r>
+      <w:proofErr w:type="spellStart"/>
+      <w:r>
+        <w:t>tags.k</w:t>
+      </w:r>
+      <w:proofErr w:type="spellEnd"/>
+      <w:r>
+        <w:t>", "count": {$sum: 1}}}])</w:t>
+      </w:r>
+    </w:p>
+    <w:p>
+      <w:pPr>
+        <w:spacing w:after="0"/>
+      </w:pPr>
+      <w:proofErr w:type="gramStart"/>
+      <w:r>
+        <w:t>{ "</w:t>
+      </w:r>
+      <w:proofErr w:type="gramEnd"/>
+      <w:r>
+        <w:t>_id" : "</w:t>
+      </w:r>
+      <w:proofErr w:type="spellStart"/>
+      <w:r>
+        <w:t>tags.k</w:t>
+      </w:r>
+      <w:proofErr w:type="spellEnd"/>
+      <w:r>
+        <w:t>", "count" : 51 }</w:t>
+      </w:r>
+    </w:p>
+    <w:p>
+      <w:pPr>
+        <w:spacing w:after="0"/>
+      </w:pPr>
+      <w:r>
+        <w:t xml:space="preserve">&gt; </w:t>
+      </w:r>
+      <w:proofErr w:type="spellStart"/>
+      <w:r>
+        <w:t>db.ways.aggregate</w:t>
+      </w:r>
+      <w:proofErr w:type="spellEnd"/>
+      <w:r>
+        <w:t>([{$unwind: "$tags"}, {$match: {$or: [{"</w:t>
+      </w:r>
+      <w:proofErr w:type="spellStart"/>
+      <w:r>
+        <w:t>tags.k</w:t>
+      </w:r>
+      <w:proofErr w:type="spellEnd"/>
+      <w:r>
+        <w:t>": /^</w:t>
+      </w:r>
+      <w:proofErr w:type="spellStart"/>
+      <w:r>
+        <w:t>addr:str</w:t>
+      </w:r>
+      <w:proofErr w:type="spellEnd"/>
+      <w:r>
+        <w:t>/},{"</w:t>
+      </w:r>
+      <w:proofErr w:type="spellStart"/>
+      <w:r>
+        <w:t>tags.k</w:t>
+      </w:r>
+      <w:proofErr w:type="spellEnd"/>
+      <w:r>
+        <w:t>": /^</w:t>
+      </w:r>
+      <w:proofErr w:type="spellStart"/>
+      <w:r>
+        <w:t>addr:hou</w:t>
+      </w:r>
+      <w:proofErr w:type="spellEnd"/>
+      <w:r>
+        <w:t>/}]}}, {$match: {$and: [{"</w:t>
+      </w:r>
+      <w:proofErr w:type="spellStart"/>
+      <w:r>
+        <w:t>tags.v</w:t>
+      </w:r>
+      <w:proofErr w:type="spellEnd"/>
+      <w:r>
+        <w:t>": /\b[</w:t>
+      </w:r>
+      <w:proofErr w:type="spellStart"/>
+      <w:r>
+        <w:t>NESWnesw</w:t>
+      </w:r>
+      <w:proofErr w:type="spellEnd"/>
+      <w:r>
+        <w:t>]\b/}, {"</w:t>
+      </w:r>
+      <w:proofErr w:type="spellStart"/>
+      <w:r>
+        <w:t>tags.v</w:t>
+      </w:r>
+      <w:proofErr w:type="spellEnd"/>
+      <w:r>
+        <w:t>": {$not: /[</w:t>
+      </w:r>
+      <w:proofErr w:type="spellStart"/>
+      <w:r>
+        <w:t>NESWnesw</w:t>
+      </w:r>
+      <w:proofErr w:type="spellEnd"/>
+      <w:r>
+        <w:t>] Street$/}}, {"</w:t>
+      </w:r>
+      <w:proofErr w:type="spellStart"/>
+      <w:r>
+        <w:t>tags.v</w:t>
+      </w:r>
+      <w:proofErr w:type="spellEnd"/>
+      <w:r>
+        <w:t>": {$not: /'[</w:t>
+      </w:r>
+      <w:proofErr w:type="spellStart"/>
+      <w:r>
+        <w:t>NESWnesw</w:t>
+      </w:r>
+      <w:proofErr w:type="spellEnd"/>
+      <w:r>
+        <w:t>]/}}]}}, {$group: {"_id": "</w:t>
+      </w:r>
+      <w:proofErr w:type="spellStart"/>
+      <w:r>
+        <w:t>tags.k</w:t>
+      </w:r>
+      <w:proofErr w:type="spellEnd"/>
+      <w:r>
+        <w:t>", "count": {$sum: 1}}}])</w:t>
+      </w:r>
+    </w:p>
+    <w:p>
+      <w:pPr>
+        <w:spacing w:after="0"/>
+      </w:pPr>
+      <w:proofErr w:type="gramStart"/>
+      <w:r>
+        <w:t>{ "</w:t>
+      </w:r>
+      <w:proofErr w:type="gramEnd"/>
+      <w:r>
+        <w:t>_id" : "</w:t>
+      </w:r>
+      <w:proofErr w:type="spellStart"/>
+      <w:r>
+        <w:t>tags.k</w:t>
+      </w:r>
+      <w:proofErr w:type="spellEnd"/>
+      <w:r>
+        <w:t>", "count" : 126 }</w:t>
       </w:r>
     </w:p>
     <w:p>

</xml_diff>

<commit_message>
Working on Report. Hacked describe_xml.py due to powershell issue.
</commit_message>
<xml_diff>
--- a/C750-MongoDB/OSM Wrangling Process.docx
+++ b/C750-MongoDB/OSM Wrangling Process.docx
@@ -6,6 +6,8 @@
       <w:pPr>
         <w:spacing w:after="0"/>
       </w:pPr>
+      <w:bookmarkStart w:id="0" w:name="_GoBack"/>
+      <w:bookmarkEnd w:id="0"/>
       <w:r>
         <w:t>Open Street Map Data Wrangling Process</w:t>
       </w:r>
@@ -388,7 +390,17 @@
         <w:ind w:left="720"/>
       </w:pPr>
       <w:r>
-        <w:t>&gt; db.map.find({}, {"_id":0, "name":1, "nested_elements":1}).pretty()</w:t>
+        <w:t xml:space="preserve">&gt; </w:t>
+      </w:r>
+      <w:proofErr w:type="spellStart"/>
+      <w:proofErr w:type="gramStart"/>
+      <w:r>
+        <w:t>db.map.find</w:t>
+      </w:r>
+      <w:proofErr w:type="spellEnd"/>
+      <w:proofErr w:type="gramEnd"/>
+      <w:r>
+        <w:t>({}, {"_id":0, "name":1, "nested_elements":1}).pretty()</w:t>
       </w:r>
     </w:p>
     <w:p>
@@ -399,11 +411,33 @@
           <w:color w:val="2E74B5" w:themeColor="accent5" w:themeShade="BF"/>
         </w:rPr>
       </w:pPr>
+      <w:proofErr w:type="gramStart"/>
       <w:r>
         <w:rPr>
           <w:color w:val="2E74B5" w:themeColor="accent5" w:themeShade="BF"/>
         </w:rPr>
-        <w:t>{ "name" : "note", "nested_elements" : null }</w:t>
+        <w:t>{ "</w:t>
+      </w:r>
+      <w:proofErr w:type="gramEnd"/>
+      <w:r>
+        <w:rPr>
+          <w:color w:val="2E74B5" w:themeColor="accent5" w:themeShade="BF"/>
+        </w:rPr>
+        <w:t>name" : "note", "</w:t>
+      </w:r>
+      <w:proofErr w:type="spellStart"/>
+      <w:r>
+        <w:rPr>
+          <w:color w:val="2E74B5" w:themeColor="accent5" w:themeShade="BF"/>
+        </w:rPr>
+        <w:t>nested_elements</w:t>
+      </w:r>
+      <w:proofErr w:type="spellEnd"/>
+      <w:r>
+        <w:rPr>
+          <w:color w:val="2E74B5" w:themeColor="accent5" w:themeShade="BF"/>
+        </w:rPr>
+        <w:t>" : null }</w:t>
       </w:r>
     </w:p>
     <w:p>
@@ -414,11 +448,33 @@
           <w:color w:val="2E74B5" w:themeColor="accent5" w:themeShade="BF"/>
         </w:rPr>
       </w:pPr>
+      <w:proofErr w:type="gramStart"/>
       <w:r>
         <w:rPr>
           <w:color w:val="2E74B5" w:themeColor="accent5" w:themeShade="BF"/>
         </w:rPr>
-        <w:t>{ "name" : "meta", "nested_elements" : null }</w:t>
+        <w:t>{ "</w:t>
+      </w:r>
+      <w:proofErr w:type="gramEnd"/>
+      <w:r>
+        <w:rPr>
+          <w:color w:val="2E74B5" w:themeColor="accent5" w:themeShade="BF"/>
+        </w:rPr>
+        <w:t>name" : "meta", "</w:t>
+      </w:r>
+      <w:proofErr w:type="spellStart"/>
+      <w:r>
+        <w:rPr>
+          <w:color w:val="2E74B5" w:themeColor="accent5" w:themeShade="BF"/>
+        </w:rPr>
+        <w:t>nested_elements</w:t>
+      </w:r>
+      <w:proofErr w:type="spellEnd"/>
+      <w:r>
+        <w:rPr>
+          <w:color w:val="2E74B5" w:themeColor="accent5" w:themeShade="BF"/>
+        </w:rPr>
+        <w:t>" : null }</w:t>
       </w:r>
     </w:p>
     <w:p>
@@ -429,11 +485,33 @@
           <w:color w:val="2E74B5" w:themeColor="accent5" w:themeShade="BF"/>
         </w:rPr>
       </w:pPr>
+      <w:proofErr w:type="gramStart"/>
       <w:r>
         <w:rPr>
           <w:color w:val="2E74B5" w:themeColor="accent5" w:themeShade="BF"/>
         </w:rPr>
-        <w:t>{ "name" : "bounds", "nested_elements" : null }</w:t>
+        <w:t>{ "</w:t>
+      </w:r>
+      <w:proofErr w:type="gramEnd"/>
+      <w:r>
+        <w:rPr>
+          <w:color w:val="2E74B5" w:themeColor="accent5" w:themeShade="BF"/>
+        </w:rPr>
+        <w:t>name" : "bounds", "</w:t>
+      </w:r>
+      <w:proofErr w:type="spellStart"/>
+      <w:r>
+        <w:rPr>
+          <w:color w:val="2E74B5" w:themeColor="accent5" w:themeShade="BF"/>
+        </w:rPr>
+        <w:t>nested_elements</w:t>
+      </w:r>
+      <w:proofErr w:type="spellEnd"/>
+      <w:r>
+        <w:rPr>
+          <w:color w:val="2E74B5" w:themeColor="accent5" w:themeShade="BF"/>
+        </w:rPr>
+        <w:t>" : null }</w:t>
       </w:r>
     </w:p>
     <w:p>
@@ -444,11 +522,33 @@
           <w:color w:val="FF0000"/>
         </w:rPr>
       </w:pPr>
+      <w:proofErr w:type="gramStart"/>
       <w:r>
         <w:rPr>
           <w:color w:val="FF0000"/>
         </w:rPr>
-        <w:t>{ "name" : "node", "nested_elements" : [ "tag" ] }</w:t>
+        <w:t>{ "</w:t>
+      </w:r>
+      <w:proofErr w:type="gramEnd"/>
+      <w:r>
+        <w:rPr>
+          <w:color w:val="FF0000"/>
+        </w:rPr>
+        <w:t>name" : "node", "</w:t>
+      </w:r>
+      <w:proofErr w:type="spellStart"/>
+      <w:r>
+        <w:rPr>
+          <w:color w:val="FF0000"/>
+        </w:rPr>
+        <w:t>nested_elements</w:t>
+      </w:r>
+      <w:proofErr w:type="spellEnd"/>
+      <w:r>
+        <w:rPr>
+          <w:color w:val="FF0000"/>
+        </w:rPr>
+        <w:t>" : [ "tag" ] }</w:t>
       </w:r>
     </w:p>
     <w:p>
@@ -459,11 +559,33 @@
           <w:color w:val="00B050"/>
         </w:rPr>
       </w:pPr>
+      <w:proofErr w:type="gramStart"/>
       <w:r>
         <w:rPr>
           <w:color w:val="00B050"/>
         </w:rPr>
-        <w:t>{ "name" : "tag", "nested_elements" : null }</w:t>
+        <w:t>{ "</w:t>
+      </w:r>
+      <w:proofErr w:type="gramEnd"/>
+      <w:r>
+        <w:rPr>
+          <w:color w:val="00B050"/>
+        </w:rPr>
+        <w:t>name" : "tag", "</w:t>
+      </w:r>
+      <w:proofErr w:type="spellStart"/>
+      <w:r>
+        <w:rPr>
+          <w:color w:val="00B050"/>
+        </w:rPr>
+        <w:t>nested_elements</w:t>
+      </w:r>
+      <w:proofErr w:type="spellEnd"/>
+      <w:r>
+        <w:rPr>
+          <w:color w:val="00B050"/>
+        </w:rPr>
+        <w:t>" : null }</w:t>
       </w:r>
     </w:p>
     <w:p>
@@ -474,11 +596,47 @@
           <w:color w:val="00B050"/>
         </w:rPr>
       </w:pPr>
+      <w:proofErr w:type="gramStart"/>
       <w:r>
         <w:rPr>
           <w:color w:val="00B050"/>
         </w:rPr>
-        <w:t>{ "name" : "nd", "nested_elements" : null }</w:t>
+        <w:t>{ "</w:t>
+      </w:r>
+      <w:proofErr w:type="gramEnd"/>
+      <w:r>
+        <w:rPr>
+          <w:color w:val="00B050"/>
+        </w:rPr>
+        <w:t>name" : "</w:t>
+      </w:r>
+      <w:proofErr w:type="spellStart"/>
+      <w:r>
+        <w:rPr>
+          <w:color w:val="00B050"/>
+        </w:rPr>
+        <w:t>nd</w:t>
+      </w:r>
+      <w:proofErr w:type="spellEnd"/>
+      <w:r>
+        <w:rPr>
+          <w:color w:val="00B050"/>
+        </w:rPr>
+        <w:t>", "</w:t>
+      </w:r>
+      <w:proofErr w:type="spellStart"/>
+      <w:r>
+        <w:rPr>
+          <w:color w:val="00B050"/>
+        </w:rPr>
+        <w:t>nested_elements</w:t>
+      </w:r>
+      <w:proofErr w:type="spellEnd"/>
+      <w:r>
+        <w:rPr>
+          <w:color w:val="00B050"/>
+        </w:rPr>
+        <w:t>" : null }</w:t>
       </w:r>
     </w:p>
     <w:p>
@@ -489,11 +647,47 @@
           <w:color w:val="FF0000"/>
         </w:rPr>
       </w:pPr>
+      <w:proofErr w:type="gramStart"/>
       <w:r>
         <w:rPr>
           <w:color w:val="FF0000"/>
         </w:rPr>
-        <w:t>{ "name" : "way", "nested_elements" : [ "nd", "tag" ] }</w:t>
+        <w:t>{ "</w:t>
+      </w:r>
+      <w:proofErr w:type="gramEnd"/>
+      <w:r>
+        <w:rPr>
+          <w:color w:val="FF0000"/>
+        </w:rPr>
+        <w:t>name" : "way", "</w:t>
+      </w:r>
+      <w:proofErr w:type="spellStart"/>
+      <w:r>
+        <w:rPr>
+          <w:color w:val="FF0000"/>
+        </w:rPr>
+        <w:t>nested_elements</w:t>
+      </w:r>
+      <w:proofErr w:type="spellEnd"/>
+      <w:r>
+        <w:rPr>
+          <w:color w:val="FF0000"/>
+        </w:rPr>
+        <w:t>" : [ "</w:t>
+      </w:r>
+      <w:proofErr w:type="spellStart"/>
+      <w:r>
+        <w:rPr>
+          <w:color w:val="FF0000"/>
+        </w:rPr>
+        <w:t>nd</w:t>
+      </w:r>
+      <w:proofErr w:type="spellEnd"/>
+      <w:r>
+        <w:rPr>
+          <w:color w:val="FF0000"/>
+        </w:rPr>
+        <w:t>", "tag" ] }</w:t>
       </w:r>
     </w:p>
     <w:p>
@@ -504,11 +698,33 @@
           <w:color w:val="00B050"/>
         </w:rPr>
       </w:pPr>
+      <w:proofErr w:type="gramStart"/>
       <w:r>
         <w:rPr>
           <w:color w:val="00B050"/>
         </w:rPr>
-        <w:t>{ "name" : "member", "nested_elements" : null }</w:t>
+        <w:t>{ "</w:t>
+      </w:r>
+      <w:proofErr w:type="gramEnd"/>
+      <w:r>
+        <w:rPr>
+          <w:color w:val="00B050"/>
+        </w:rPr>
+        <w:t>name" : "member", "</w:t>
+      </w:r>
+      <w:proofErr w:type="spellStart"/>
+      <w:r>
+        <w:rPr>
+          <w:color w:val="00B050"/>
+        </w:rPr>
+        <w:t>nested_elements</w:t>
+      </w:r>
+      <w:proofErr w:type="spellEnd"/>
+      <w:r>
+        <w:rPr>
+          <w:color w:val="00B050"/>
+        </w:rPr>
+        <w:t>" : null }</w:t>
       </w:r>
     </w:p>
     <w:p>
@@ -519,11 +735,33 @@
           <w:color w:val="FF0000"/>
         </w:rPr>
       </w:pPr>
+      <w:proofErr w:type="gramStart"/>
       <w:r>
         <w:rPr>
           <w:color w:val="FF0000"/>
         </w:rPr>
-        <w:t>{ "name" : "relation", "nested_elements" : [ "tag", "member" ] }</w:t>
+        <w:t>{ "</w:t>
+      </w:r>
+      <w:proofErr w:type="gramEnd"/>
+      <w:r>
+        <w:rPr>
+          <w:color w:val="FF0000"/>
+        </w:rPr>
+        <w:t>name" : "relation", "</w:t>
+      </w:r>
+      <w:proofErr w:type="spellStart"/>
+      <w:r>
+        <w:rPr>
+          <w:color w:val="FF0000"/>
+        </w:rPr>
+        <w:t>nested_elements</w:t>
+      </w:r>
+      <w:proofErr w:type="spellEnd"/>
+      <w:r>
+        <w:rPr>
+          <w:color w:val="FF0000"/>
+        </w:rPr>
+        <w:t>" : [ "tag", "member" ] }</w:t>
       </w:r>
     </w:p>
     <w:p>
@@ -534,11 +772,47 @@
           <w:color w:val="2E74B5" w:themeColor="accent5" w:themeShade="BF"/>
         </w:rPr>
       </w:pPr>
+      <w:proofErr w:type="gramStart"/>
       <w:r>
         <w:rPr>
           <w:color w:val="2E74B5" w:themeColor="accent5" w:themeShade="BF"/>
         </w:rPr>
-        <w:t>{ "name" : "osm", "nested_elements" : null }</w:t>
+        <w:t>{ "</w:t>
+      </w:r>
+      <w:proofErr w:type="gramEnd"/>
+      <w:r>
+        <w:rPr>
+          <w:color w:val="2E74B5" w:themeColor="accent5" w:themeShade="BF"/>
+        </w:rPr>
+        <w:t>name" : "</w:t>
+      </w:r>
+      <w:proofErr w:type="spellStart"/>
+      <w:r>
+        <w:rPr>
+          <w:color w:val="2E74B5" w:themeColor="accent5" w:themeShade="BF"/>
+        </w:rPr>
+        <w:t>osm</w:t>
+      </w:r>
+      <w:proofErr w:type="spellEnd"/>
+      <w:r>
+        <w:rPr>
+          <w:color w:val="2E74B5" w:themeColor="accent5" w:themeShade="BF"/>
+        </w:rPr>
+        <w:t>", "</w:t>
+      </w:r>
+      <w:proofErr w:type="spellStart"/>
+      <w:r>
+        <w:rPr>
+          <w:color w:val="2E74B5" w:themeColor="accent5" w:themeShade="BF"/>
+        </w:rPr>
+        <w:t>nested_elements</w:t>
+      </w:r>
+      <w:proofErr w:type="spellEnd"/>
+      <w:r>
+        <w:rPr>
+          <w:color w:val="2E74B5" w:themeColor="accent5" w:themeShade="BF"/>
+        </w:rPr>
+        <w:t>" : null }</w:t>
       </w:r>
     </w:p>
     <w:p>
@@ -726,10 +1000,11 @@
         <w:rPr>
           <w:noProof/>
         </w:rPr>
+        <w:lastRenderedPageBreak/>
         <w:drawing>
-          <wp:inline distT="0" distB="0" distL="0" distR="0" wp14:anchorId="1B290804" wp14:editId="7100C074">
-            <wp:extent cx="5541369" cy="1644650"/>
-            <wp:effectExtent l="0" t="0" r="2540" b="0"/>
+          <wp:inline distT="0" distB="0" distL="0" distR="0" wp14:anchorId="1B290804" wp14:editId="4F9BF61D">
+            <wp:extent cx="8136255" cy="3530510"/>
+            <wp:effectExtent l="0" t="0" r="0" b="0"/>
             <wp:docPr id="6" name="Picture 6"/>
             <wp:cNvGraphicFramePr>
               <a:graphicFrameLocks xmlns:a="http://schemas.openxmlformats.org/drawingml/2006/main" noChangeAspect="1"/>
@@ -750,7 +1025,7 @@
                   <pic:spPr>
                     <a:xfrm>
                       <a:off x="0" y="0"/>
-                      <a:ext cx="5547721" cy="1646535"/>
+                      <a:ext cx="8237563" cy="3574470"/>
                     </a:xfrm>
                     <a:prstGeom prst="rect">
                       <a:avLst/>
@@ -784,7 +1059,6 @@
         <w:rPr>
           <w:noProof/>
         </w:rPr>
-        <w:lastRenderedPageBreak/>
         <w:drawing>
           <wp:inline distT="0" distB="0" distL="0" distR="0" wp14:anchorId="6253FB5E" wp14:editId="67718D48">
             <wp:extent cx="2889250" cy="3897092"/>
@@ -835,6 +1109,7 @@
         <w:rPr>
           <w:noProof/>
         </w:rPr>
+        <w:lastRenderedPageBreak/>
         <w:drawing>
           <wp:inline distT="0" distB="0" distL="0" distR="0" wp14:anchorId="298D6406" wp14:editId="775B915A">
             <wp:extent cx="5943600" cy="944245"/>
@@ -882,23 +1157,145 @@
         <w:spacing w:after="0"/>
       </w:pPr>
       <w:r>
-        <w:t>&gt; db.ways.aggregate([{$match: {"tags.k":{$regex: ":"}}}, {$sample : {size: 1}}])</w:t>
-      </w:r>
-    </w:p>
-    <w:p>
-      <w:pPr>
-        <w:spacing w:after="0"/>
-      </w:pPr>
-      <w:r>
-        <w:t>{ "_id" : ObjectId("5bcdd9f14aa1034cc841bc30"), "type" : "way", "tags" : [ { "k" : "addr:city", "v" : "Salt Lake City" }, { "k" : "addr:housenumber", "v" : "1969" }, { "k" : "addr:postcode", "v" : "84108" }, { "k" : "addr:state", "v" : "UT" }, { "k" : "addr:street", "v" : "Scenic Drive" }, { "k" : "building", "v" : "house" }, { "k" : "utahagrc:parcelid", "v" : "16143530050000" } ], "nd_ref" : [ "5341987664", "5341986271", "5341974743", "5341973158", "5341973145", "5341981915", "5341980899", "5341972624", "5341972360", "5341984221", "5341986221", "5341987664" ], "id" : "553403504", "version" : "1", "timestamp" : "2018-01-16T04:02:41Z", "changeset" : "55480909", "uid" : "7426959", "user" : "UtahBuildingsImport" }</w:t>
-      </w:r>
-    </w:p>
-    <w:p>
-      <w:pPr>
-        <w:spacing w:after="0"/>
-      </w:pPr>
-      <w:r>
-        <w:t>&gt; db.ways.aggregate([{$match: {"tags.k":{$regex: ":"}}}, {$sample : {size: 1}}])</w:t>
+        <w:t xml:space="preserve">&gt; </w:t>
+      </w:r>
+      <w:proofErr w:type="spellStart"/>
+      <w:proofErr w:type="gramStart"/>
+      <w:r>
+        <w:t>db.ways</w:t>
+      </w:r>
+      <w:proofErr w:type="gramEnd"/>
+      <w:r>
+        <w:t>.aggregate</w:t>
+      </w:r>
+      <w:proofErr w:type="spellEnd"/>
+      <w:r>
+        <w:t>([{$match: {"</w:t>
+      </w:r>
+      <w:proofErr w:type="spellStart"/>
+      <w:r>
+        <w:t>tags.k</w:t>
+      </w:r>
+      <w:proofErr w:type="spellEnd"/>
+      <w:r>
+        <w:t>":{$regex: ":"}}}, {$sample : {size: 1}}])</w:t>
+      </w:r>
+    </w:p>
+    <w:p>
+      <w:pPr>
+        <w:spacing w:after="0"/>
+      </w:pPr>
+      <w:r>
+        <w:t xml:space="preserve">{ "_id" : </w:t>
+      </w:r>
+      <w:proofErr w:type="spellStart"/>
+      <w:r>
+        <w:t>ObjectId</w:t>
+      </w:r>
+      <w:proofErr w:type="spellEnd"/>
+      <w:r>
+        <w:t>("5bcdd9f14aa1034cc841bc30"), "type" : "way", "tags" : [ { "k" : "</w:t>
+      </w:r>
+      <w:proofErr w:type="spellStart"/>
+      <w:r>
+        <w:t>addr:city</w:t>
+      </w:r>
+      <w:proofErr w:type="spellEnd"/>
+      <w:r>
+        <w:t>", "v" : "Salt Lake City" }, { "k" : "</w:t>
+      </w:r>
+      <w:proofErr w:type="spellStart"/>
+      <w:r>
+        <w:t>addr:housenumber</w:t>
+      </w:r>
+      <w:proofErr w:type="spellEnd"/>
+      <w:r>
+        <w:t>", "v" : "1969" }, { "k" : "</w:t>
+      </w:r>
+      <w:proofErr w:type="spellStart"/>
+      <w:r>
+        <w:t>addr:postcode</w:t>
+      </w:r>
+      <w:proofErr w:type="spellEnd"/>
+      <w:r>
+        <w:t>", "v" : "84108" }, { "k" : "</w:t>
+      </w:r>
+      <w:proofErr w:type="spellStart"/>
+      <w:r>
+        <w:t>addr:state</w:t>
+      </w:r>
+      <w:proofErr w:type="spellEnd"/>
+      <w:r>
+        <w:t>", "v" : "UT" }, { "k" : "</w:t>
+      </w:r>
+      <w:proofErr w:type="spellStart"/>
+      <w:r>
+        <w:t>addr:street</w:t>
+      </w:r>
+      <w:proofErr w:type="spellEnd"/>
+      <w:r>
+        <w:t>", "v" : "Scenic Drive" }, { "k" : "building", "v" : "house" }, { "k" : "</w:t>
+      </w:r>
+      <w:proofErr w:type="spellStart"/>
+      <w:r>
+        <w:t>utahagrc:parcelid</w:t>
+      </w:r>
+      <w:proofErr w:type="spellEnd"/>
+      <w:r>
+        <w:t>", "v" : "16143530050000" } ], "</w:t>
+      </w:r>
+      <w:proofErr w:type="spellStart"/>
+      <w:r>
+        <w:t>nd_ref</w:t>
+      </w:r>
+      <w:proofErr w:type="spellEnd"/>
+      <w:r>
+        <w:t>" : [ "5341987664", "5341986271", "5341974743", "5341973158", "5341973145", "5341981915", "5341980899", "5341972624", "5341972360", "5341984221", "5341986221", "5341987664" ], "id" : "553403504", "version" : "1", "timestamp" : "2018-01-16T04:02:41Z", "changeset" : "55480909", "</w:t>
+      </w:r>
+      <w:proofErr w:type="spellStart"/>
+      <w:r>
+        <w:t>uid</w:t>
+      </w:r>
+      <w:proofErr w:type="spellEnd"/>
+      <w:r>
+        <w:t>" : "7426959", "user" : "</w:t>
+      </w:r>
+      <w:proofErr w:type="spellStart"/>
+      <w:r>
+        <w:t>UtahBuildingsImport</w:t>
+      </w:r>
+      <w:proofErr w:type="spellEnd"/>
+      <w:r>
+        <w:t>" }</w:t>
+      </w:r>
+    </w:p>
+    <w:p>
+      <w:pPr>
+        <w:spacing w:after="0"/>
+      </w:pPr>
+      <w:r>
+        <w:t xml:space="preserve">&gt; </w:t>
+      </w:r>
+      <w:proofErr w:type="spellStart"/>
+      <w:proofErr w:type="gramStart"/>
+      <w:r>
+        <w:t>db.ways</w:t>
+      </w:r>
+      <w:proofErr w:type="gramEnd"/>
+      <w:r>
+        <w:t>.aggregate</w:t>
+      </w:r>
+      <w:proofErr w:type="spellEnd"/>
+      <w:r>
+        <w:t>([{$match: {"</w:t>
+      </w:r>
+      <w:proofErr w:type="spellStart"/>
+      <w:r>
+        <w:t>tags.k</w:t>
+      </w:r>
+      <w:proofErr w:type="spellEnd"/>
+      <w:r>
+        <w:t>":{$regex: ":"}}}, {$sample : {size: 1}}])</w:t>
       </w:r>
     </w:p>
     <w:p>
@@ -920,108 +1317,307 @@
         <w:spacing w:after="0"/>
       </w:pPr>
       <w:r>
-        <w:t>Looking at addr data:</w:t>
-      </w:r>
-    </w:p>
-    <w:p>
-      <w:pPr>
-        <w:spacing w:after="0"/>
-      </w:pPr>
-    </w:p>
-    <w:p>
-      <w:pPr>
-        <w:spacing w:after="0"/>
-      </w:pPr>
-      <w:r>
-        <w:t>&gt; db.ways.aggregate([{$unwind: "$tags"}, {$match: {"tags.k": {$regex: "^addr:"}}}, {$project: {"tag_key":"$tags.k"}}, {$group: {"_id": "$tag_key", "count": {"$sum": 1}}}, {$sort: {"count": -1}}])</w:t>
-      </w:r>
-    </w:p>
-    <w:p>
-      <w:pPr>
-        <w:spacing w:after="0"/>
-      </w:pPr>
-      <w:r>
-        <w:t>{ "_id" : "addr:housenumber", "count" : 33599 }</w:t>
-      </w:r>
-    </w:p>
-    <w:p>
-      <w:pPr>
-        <w:spacing w:after="0"/>
-      </w:pPr>
-      <w:r>
-        <w:t>{ "_id" : "addr:postcode", "count" : 33371 }</w:t>
-      </w:r>
-    </w:p>
-    <w:p>
-      <w:pPr>
-        <w:spacing w:after="0"/>
-      </w:pPr>
-      <w:r>
-        <w:t>{ "_id" : "addr:street", "count" : 33346 }</w:t>
-      </w:r>
-    </w:p>
-    <w:p>
-      <w:pPr>
-        <w:spacing w:after="0"/>
-      </w:pPr>
-      <w:r>
-        <w:t>{ "_id" : "addr:city", "count" : 32408 }</w:t>
-      </w:r>
-    </w:p>
-    <w:p>
-      <w:pPr>
-        <w:spacing w:after="0"/>
-      </w:pPr>
-      <w:r>
-        <w:t>{ "_id" : "addr:state", "count" : 32106 }</w:t>
-      </w:r>
-    </w:p>
-    <w:p>
-      <w:pPr>
-        <w:spacing w:after="0"/>
-      </w:pPr>
-      <w:r>
-        <w:t>{ "_id" : "addr:country", "count" : 1017 }</w:t>
-      </w:r>
-    </w:p>
-    <w:p>
-      <w:pPr>
-        <w:spacing w:after="0"/>
-      </w:pPr>
-      <w:r>
-        <w:t>{ "_id" : "addr:housename", "count" : 14 }</w:t>
-      </w:r>
-    </w:p>
-    <w:p>
-      <w:pPr>
-        <w:spacing w:after="0"/>
-      </w:pPr>
-      <w:r>
-        <w:t>{ "_id" : "addr:place", "count" : 1 }</w:t>
-      </w:r>
-    </w:p>
-    <w:p>
-      <w:pPr>
-        <w:spacing w:after="0"/>
-      </w:pPr>
-      <w:r>
-        <w:t>{ "_id" : "addr:county", "count" : 1 }</w:t>
-      </w:r>
-    </w:p>
-    <w:p>
-      <w:pPr>
-        <w:spacing w:after="0"/>
-      </w:pPr>
-      <w:r>
-        <w:t>{ "_id" : "addr:unit", "count" : 1 }</w:t>
-      </w:r>
-    </w:p>
-    <w:p>
-      <w:pPr>
-        <w:spacing w:after="0"/>
-      </w:pPr>
-      <w:r>
-        <w:t>{ "_id" : "addr:full", "count" : 1 }</w:t>
+        <w:t xml:space="preserve">Looking at </w:t>
+      </w:r>
+      <w:proofErr w:type="spellStart"/>
+      <w:r>
+        <w:t>addr</w:t>
+      </w:r>
+      <w:proofErr w:type="spellEnd"/>
+      <w:r>
+        <w:t xml:space="preserve"> data:</w:t>
+      </w:r>
+    </w:p>
+    <w:p>
+      <w:pPr>
+        <w:spacing w:after="0"/>
+      </w:pPr>
+    </w:p>
+    <w:p>
+      <w:pPr>
+        <w:spacing w:after="0"/>
+      </w:pPr>
+      <w:r>
+        <w:t xml:space="preserve">&gt; </w:t>
+      </w:r>
+      <w:proofErr w:type="spellStart"/>
+      <w:r>
+        <w:t>db.ways.aggregate</w:t>
+      </w:r>
+      <w:proofErr w:type="spellEnd"/>
+      <w:r>
+        <w:t>([{$unwind: "$tags"}, {$match: {"</w:t>
+      </w:r>
+      <w:proofErr w:type="spellStart"/>
+      <w:r>
+        <w:t>tags.k</w:t>
+      </w:r>
+      <w:proofErr w:type="spellEnd"/>
+      <w:r>
+        <w:t>": {$regex: "^</w:t>
+      </w:r>
+      <w:proofErr w:type="spellStart"/>
+      <w:r>
+        <w:t>addr</w:t>
+      </w:r>
+      <w:proofErr w:type="spellEnd"/>
+      <w:r>
+        <w:t>:"}}}, {$project: {"</w:t>
+      </w:r>
+      <w:proofErr w:type="spellStart"/>
+      <w:r>
+        <w:t>tag_key</w:t>
+      </w:r>
+      <w:proofErr w:type="spellEnd"/>
+      <w:r>
+        <w:t>":"$</w:t>
+      </w:r>
+      <w:proofErr w:type="spellStart"/>
+      <w:r>
+        <w:t>tags.k</w:t>
+      </w:r>
+      <w:proofErr w:type="spellEnd"/>
+      <w:r>
+        <w:t>"}}, {$group: {"_id": "$</w:t>
+      </w:r>
+      <w:proofErr w:type="spellStart"/>
+      <w:r>
+        <w:t>tag_key</w:t>
+      </w:r>
+      <w:proofErr w:type="spellEnd"/>
+      <w:r>
+        <w:t>", "count": {"$sum": 1}}}, {$sort: {"count": -1}}])</w:t>
+      </w:r>
+    </w:p>
+    <w:p>
+      <w:pPr>
+        <w:spacing w:after="0"/>
+      </w:pPr>
+      <w:proofErr w:type="gramStart"/>
+      <w:r>
+        <w:t>{ "</w:t>
+      </w:r>
+      <w:proofErr w:type="gramEnd"/>
+      <w:r>
+        <w:t>_id" : "</w:t>
+      </w:r>
+      <w:proofErr w:type="spellStart"/>
+      <w:r>
+        <w:t>addr:housenumber</w:t>
+      </w:r>
+      <w:proofErr w:type="spellEnd"/>
+      <w:r>
+        <w:t>", "count" : 33599 }</w:t>
+      </w:r>
+    </w:p>
+    <w:p>
+      <w:pPr>
+        <w:spacing w:after="0"/>
+      </w:pPr>
+      <w:proofErr w:type="gramStart"/>
+      <w:r>
+        <w:t>{ "</w:t>
+      </w:r>
+      <w:proofErr w:type="gramEnd"/>
+      <w:r>
+        <w:t>_id" : "</w:t>
+      </w:r>
+      <w:proofErr w:type="spellStart"/>
+      <w:r>
+        <w:t>addr:postcode</w:t>
+      </w:r>
+      <w:proofErr w:type="spellEnd"/>
+      <w:r>
+        <w:t>", "count" : 33371 }</w:t>
+      </w:r>
+    </w:p>
+    <w:p>
+      <w:pPr>
+        <w:spacing w:after="0"/>
+      </w:pPr>
+      <w:proofErr w:type="gramStart"/>
+      <w:r>
+        <w:t>{ "</w:t>
+      </w:r>
+      <w:proofErr w:type="gramEnd"/>
+      <w:r>
+        <w:t>_id" : "</w:t>
+      </w:r>
+      <w:proofErr w:type="spellStart"/>
+      <w:r>
+        <w:t>addr:street</w:t>
+      </w:r>
+      <w:proofErr w:type="spellEnd"/>
+      <w:r>
+        <w:t>", "count" : 33346 }</w:t>
+      </w:r>
+    </w:p>
+    <w:p>
+      <w:pPr>
+        <w:spacing w:after="0"/>
+      </w:pPr>
+      <w:proofErr w:type="gramStart"/>
+      <w:r>
+        <w:t>{ "</w:t>
+      </w:r>
+      <w:proofErr w:type="gramEnd"/>
+      <w:r>
+        <w:t>_id" : "</w:t>
+      </w:r>
+      <w:proofErr w:type="spellStart"/>
+      <w:r>
+        <w:t>addr:city</w:t>
+      </w:r>
+      <w:proofErr w:type="spellEnd"/>
+      <w:r>
+        <w:t>", "count" : 32408 }</w:t>
+      </w:r>
+    </w:p>
+    <w:p>
+      <w:pPr>
+        <w:spacing w:after="0"/>
+      </w:pPr>
+      <w:proofErr w:type="gramStart"/>
+      <w:r>
+        <w:t>{ "</w:t>
+      </w:r>
+      <w:proofErr w:type="gramEnd"/>
+      <w:r>
+        <w:t>_id" : "</w:t>
+      </w:r>
+      <w:proofErr w:type="spellStart"/>
+      <w:r>
+        <w:t>addr:state</w:t>
+      </w:r>
+      <w:proofErr w:type="spellEnd"/>
+      <w:r>
+        <w:t>", "count" : 32106 }</w:t>
+      </w:r>
+    </w:p>
+    <w:p>
+      <w:pPr>
+        <w:spacing w:after="0"/>
+      </w:pPr>
+      <w:proofErr w:type="gramStart"/>
+      <w:r>
+        <w:t>{ "</w:t>
+      </w:r>
+      <w:proofErr w:type="gramEnd"/>
+      <w:r>
+        <w:t>_id" : "</w:t>
+      </w:r>
+      <w:proofErr w:type="spellStart"/>
+      <w:r>
+        <w:t>addr:country</w:t>
+      </w:r>
+      <w:proofErr w:type="spellEnd"/>
+      <w:r>
+        <w:t>", "count" : 1017 }</w:t>
+      </w:r>
+    </w:p>
+    <w:p>
+      <w:pPr>
+        <w:spacing w:after="0"/>
+      </w:pPr>
+      <w:proofErr w:type="gramStart"/>
+      <w:r>
+        <w:t>{ "</w:t>
+      </w:r>
+      <w:proofErr w:type="gramEnd"/>
+      <w:r>
+        <w:t>_id" : "</w:t>
+      </w:r>
+      <w:proofErr w:type="spellStart"/>
+      <w:r>
+        <w:t>addr:housename</w:t>
+      </w:r>
+      <w:proofErr w:type="spellEnd"/>
+      <w:r>
+        <w:t>", "count" : 14 }</w:t>
+      </w:r>
+    </w:p>
+    <w:p>
+      <w:pPr>
+        <w:spacing w:after="0"/>
+      </w:pPr>
+      <w:proofErr w:type="gramStart"/>
+      <w:r>
+        <w:t>{ "</w:t>
+      </w:r>
+      <w:proofErr w:type="gramEnd"/>
+      <w:r>
+        <w:t>_id" : "</w:t>
+      </w:r>
+      <w:proofErr w:type="spellStart"/>
+      <w:r>
+        <w:t>addr:place</w:t>
+      </w:r>
+      <w:proofErr w:type="spellEnd"/>
+      <w:r>
+        <w:t>", "count" : 1 }</w:t>
+      </w:r>
+    </w:p>
+    <w:p>
+      <w:pPr>
+        <w:spacing w:after="0"/>
+      </w:pPr>
+      <w:proofErr w:type="gramStart"/>
+      <w:r>
+        <w:t>{ "</w:t>
+      </w:r>
+      <w:proofErr w:type="gramEnd"/>
+      <w:r>
+        <w:t>_id" : "</w:t>
+      </w:r>
+      <w:proofErr w:type="spellStart"/>
+      <w:r>
+        <w:t>addr:county</w:t>
+      </w:r>
+      <w:proofErr w:type="spellEnd"/>
+      <w:r>
+        <w:t>", "count" : 1 }</w:t>
+      </w:r>
+    </w:p>
+    <w:p>
+      <w:pPr>
+        <w:spacing w:after="0"/>
+      </w:pPr>
+      <w:proofErr w:type="gramStart"/>
+      <w:r>
+        <w:t>{ "</w:t>
+      </w:r>
+      <w:proofErr w:type="gramEnd"/>
+      <w:r>
+        <w:t>_id" : "</w:t>
+      </w:r>
+      <w:proofErr w:type="spellStart"/>
+      <w:r>
+        <w:t>addr:unit</w:t>
+      </w:r>
+      <w:proofErr w:type="spellEnd"/>
+      <w:r>
+        <w:t>", "count" : 1 }</w:t>
+      </w:r>
+    </w:p>
+    <w:p>
+      <w:pPr>
+        <w:spacing w:after="0"/>
+      </w:pPr>
+      <w:proofErr w:type="gramStart"/>
+      <w:r>
+        <w:t>{ "</w:t>
+      </w:r>
+      <w:proofErr w:type="gramEnd"/>
+      <w:r>
+        <w:t>_id" : "</w:t>
+      </w:r>
+      <w:proofErr w:type="spellStart"/>
+      <w:r>
+        <w:t>addr:full</w:t>
+      </w:r>
+      <w:proofErr w:type="spellEnd"/>
+      <w:r>
+        <w:t>", "count" : 1 }</w:t>
       </w:r>
     </w:p>
     <w:p>
@@ -1042,119 +1638,466 @@
         <w:spacing w:after="0"/>
       </w:pPr>
       <w:r>
-        <w:t>&gt; db.ways.aggregate([{$unwind: "$tags"}, {$match: {"tags.k": {$regex: "^addr:housename"}}}, {$project: {"housename":"$tags.v"}}])</w:t>
-      </w:r>
-    </w:p>
-    <w:p>
-      <w:pPr>
-        <w:spacing w:after="0"/>
-      </w:pPr>
-      <w:r>
-        <w:t>{ "_id" : ObjectId("5bcdd9f04aa1034cc84138ab"), "housename" : "Scott M. Matheson Courthouse" }</w:t>
-      </w:r>
-    </w:p>
-    <w:p>
-      <w:pPr>
-        <w:spacing w:after="0"/>
-      </w:pPr>
-      <w:r>
-        <w:t>{ "_id" : ObjectId("5bcdd9f04aa1034cc8413943"), "housename" : "Williams Building" }</w:t>
-      </w:r>
-    </w:p>
-    <w:p>
-      <w:pPr>
-        <w:spacing w:after="0"/>
-      </w:pPr>
-      <w:r>
-        <w:t>{ "_id" : ObjectId("5bcdd9f04aa1034cc8413fa0"), "housename" : "585 Komas" }</w:t>
-      </w:r>
-    </w:p>
-    <w:p>
-      <w:pPr>
-        <w:spacing w:after="0"/>
-      </w:pPr>
-      <w:r>
-        <w:t>{ "_id" : ObjectId("5bcdd9f04aa1034cc841451e"), "housename" : "Mountain America Credit Union" }</w:t>
-      </w:r>
-    </w:p>
-    <w:p>
-      <w:pPr>
-        <w:spacing w:after="0"/>
-      </w:pPr>
-      <w:r>
-        <w:t>{ "_id" : ObjectId("5bcdd9f04aa1034cc84147f8"), "housename" : "Hightower Apartments" }</w:t>
-      </w:r>
-    </w:p>
-    <w:p>
-      <w:pPr>
-        <w:spacing w:after="0"/>
-      </w:pPr>
-      <w:r>
-        <w:t>{ "_id" : ObjectId("5bcdd9f04aa1034cc84150a6"), "housename" : "633" }</w:t>
-      </w:r>
-    </w:p>
-    <w:p>
-      <w:pPr>
-        <w:spacing w:after="0"/>
-      </w:pPr>
-      <w:r>
-        <w:t>{ "_id" : ObjectId("5bcdd9f04aa1034cc84150aa"), "housename" : "The Sundown Apartments" }</w:t>
-      </w:r>
-    </w:p>
-    <w:p>
-      <w:pPr>
-        <w:spacing w:after="0"/>
-      </w:pPr>
-      <w:r>
-        <w:t>{ "_id" : ObjectId("5bcdd9f04aa1034cc84150ab"), "housename" : "The Sundown Apartments" }</w:t>
-      </w:r>
-    </w:p>
-    <w:p>
-      <w:pPr>
-        <w:spacing w:after="0"/>
-      </w:pPr>
-      <w:r>
-        <w:t>{ "_id" : ObjectId("5bcdd9f04aa1034cc84151b6"), "housename" : "Roland Hall" }</w:t>
-      </w:r>
-    </w:p>
-    <w:p>
-      <w:pPr>
-        <w:spacing w:after="0"/>
-      </w:pPr>
-      <w:r>
-        <w:t>{ "_id" : ObjectId("5bcdd9f14aa1034cc841d855"), "housename" : "The Drayton" }</w:t>
-      </w:r>
-    </w:p>
-    <w:p>
-      <w:pPr>
-        <w:spacing w:after="0"/>
-      </w:pPr>
-      <w:r>
-        <w:t>{ "_id" : ObjectId("5bcdd9f14aa1034cc841d9d3"), "housename" : "Emma" }</w:t>
-      </w:r>
-    </w:p>
-    <w:p>
-      <w:pPr>
-        <w:spacing w:after="0"/>
-      </w:pPr>
-      <w:r>
-        <w:t>{ "_id" : ObjectId("5bcdd9f14aa1034cc841eb96"), "housename" : "633" }</w:t>
-      </w:r>
-    </w:p>
-    <w:p>
-      <w:pPr>
-        <w:spacing w:after="0"/>
-      </w:pPr>
-      <w:r>
-        <w:t>{ "_id" : ObjectId("5bcdd9f14aa1034cc841ec3a"), "housename" : "First Fleet Condos" }</w:t>
-      </w:r>
-    </w:p>
-    <w:p>
-      <w:pPr>
-        <w:spacing w:after="0"/>
-      </w:pPr>
-      <w:r>
-        <w:t>{ "_id" : ObjectId("5bcdd9f14aa1034cc8422615"), "housename" : "Chateau Normandie" }</w:t>
+        <w:t xml:space="preserve">&gt; </w:t>
+      </w:r>
+      <w:proofErr w:type="spellStart"/>
+      <w:proofErr w:type="gramStart"/>
+      <w:r>
+        <w:t>db.ways</w:t>
+      </w:r>
+      <w:proofErr w:type="gramEnd"/>
+      <w:r>
+        <w:t>.aggregate</w:t>
+      </w:r>
+      <w:proofErr w:type="spellEnd"/>
+      <w:r>
+        <w:t>([{$unwind: "$tags"}, {$match: {"</w:t>
+      </w:r>
+      <w:proofErr w:type="spellStart"/>
+      <w:r>
+        <w:t>tags.k</w:t>
+      </w:r>
+      <w:proofErr w:type="spellEnd"/>
+      <w:r>
+        <w:t>": {$regex: "^</w:t>
+      </w:r>
+      <w:proofErr w:type="spellStart"/>
+      <w:r>
+        <w:t>addr:housename</w:t>
+      </w:r>
+      <w:proofErr w:type="spellEnd"/>
+      <w:r>
+        <w:t>"}}}, {$project: {"</w:t>
+      </w:r>
+      <w:proofErr w:type="spellStart"/>
+      <w:r>
+        <w:t>housename</w:t>
+      </w:r>
+      <w:proofErr w:type="spellEnd"/>
+      <w:r>
+        <w:t>":"$</w:t>
+      </w:r>
+      <w:proofErr w:type="spellStart"/>
+      <w:r>
+        <w:t>tags.v</w:t>
+      </w:r>
+      <w:proofErr w:type="spellEnd"/>
+      <w:r>
+        <w:t>"}}])</w:t>
+      </w:r>
+    </w:p>
+    <w:p>
+      <w:pPr>
+        <w:spacing w:after="0"/>
+      </w:pPr>
+      <w:proofErr w:type="gramStart"/>
+      <w:r>
+        <w:t>{ "</w:t>
+      </w:r>
+      <w:proofErr w:type="gramEnd"/>
+      <w:r>
+        <w:t xml:space="preserve">_id" : </w:t>
+      </w:r>
+      <w:proofErr w:type="spellStart"/>
+      <w:r>
+        <w:t>ObjectId</w:t>
+      </w:r>
+      <w:proofErr w:type="spellEnd"/>
+      <w:r>
+        <w:t>("5bcdd9f04aa1034cc84138ab"), "</w:t>
+      </w:r>
+      <w:proofErr w:type="spellStart"/>
+      <w:r>
+        <w:t>housename</w:t>
+      </w:r>
+      <w:proofErr w:type="spellEnd"/>
+      <w:r>
+        <w:t>" : "Scott M. Matheson Courthouse" }</w:t>
+      </w:r>
+    </w:p>
+    <w:p>
+      <w:pPr>
+        <w:spacing w:after="0"/>
+      </w:pPr>
+      <w:proofErr w:type="gramStart"/>
+      <w:r>
+        <w:t>{ "</w:t>
+      </w:r>
+      <w:proofErr w:type="gramEnd"/>
+      <w:r>
+        <w:t xml:space="preserve">_id" : </w:t>
+      </w:r>
+      <w:proofErr w:type="spellStart"/>
+      <w:r>
+        <w:t>ObjectId</w:t>
+      </w:r>
+      <w:proofErr w:type="spellEnd"/>
+      <w:r>
+        <w:t>("5bcdd9f04aa1034cc8413943"), "</w:t>
+      </w:r>
+      <w:proofErr w:type="spellStart"/>
+      <w:r>
+        <w:t>housename</w:t>
+      </w:r>
+      <w:proofErr w:type="spellEnd"/>
+      <w:r>
+        <w:t>" : "Williams Building" }</w:t>
+      </w:r>
+    </w:p>
+    <w:p>
+      <w:pPr>
+        <w:spacing w:after="0"/>
+      </w:pPr>
+      <w:proofErr w:type="gramStart"/>
+      <w:r>
+        <w:t>{ "</w:t>
+      </w:r>
+      <w:proofErr w:type="gramEnd"/>
+      <w:r>
+        <w:t xml:space="preserve">_id" : </w:t>
+      </w:r>
+      <w:proofErr w:type="spellStart"/>
+      <w:r>
+        <w:t>ObjectId</w:t>
+      </w:r>
+      <w:proofErr w:type="spellEnd"/>
+      <w:r>
+        <w:t>("5bcdd9f04aa1034cc8413fa0"), "</w:t>
+      </w:r>
+      <w:proofErr w:type="spellStart"/>
+      <w:r>
+        <w:t>housename</w:t>
+      </w:r>
+      <w:proofErr w:type="spellEnd"/>
+      <w:r>
+        <w:t xml:space="preserve">" : "585 </w:t>
+      </w:r>
+      <w:proofErr w:type="spellStart"/>
+      <w:r>
+        <w:t>Komas</w:t>
+      </w:r>
+      <w:proofErr w:type="spellEnd"/>
+      <w:r>
+        <w:t>" }</w:t>
+      </w:r>
+    </w:p>
+    <w:p>
+      <w:pPr>
+        <w:spacing w:after="0"/>
+      </w:pPr>
+      <w:proofErr w:type="gramStart"/>
+      <w:r>
+        <w:t>{ "</w:t>
+      </w:r>
+      <w:proofErr w:type="gramEnd"/>
+      <w:r>
+        <w:t xml:space="preserve">_id" : </w:t>
+      </w:r>
+      <w:proofErr w:type="spellStart"/>
+      <w:r>
+        <w:t>ObjectId</w:t>
+      </w:r>
+      <w:proofErr w:type="spellEnd"/>
+      <w:r>
+        <w:t>("5bcdd9f04aa1034cc841451e"), "</w:t>
+      </w:r>
+      <w:proofErr w:type="spellStart"/>
+      <w:r>
+        <w:t>housename</w:t>
+      </w:r>
+      <w:proofErr w:type="spellEnd"/>
+      <w:r>
+        <w:t>" : "Mountain America Credit Union" }</w:t>
+      </w:r>
+    </w:p>
+    <w:p>
+      <w:pPr>
+        <w:spacing w:after="0"/>
+      </w:pPr>
+      <w:proofErr w:type="gramStart"/>
+      <w:r>
+        <w:t>{ "</w:t>
+      </w:r>
+      <w:proofErr w:type="gramEnd"/>
+      <w:r>
+        <w:t xml:space="preserve">_id" : </w:t>
+      </w:r>
+      <w:proofErr w:type="spellStart"/>
+      <w:r>
+        <w:t>ObjectId</w:t>
+      </w:r>
+      <w:proofErr w:type="spellEnd"/>
+      <w:r>
+        <w:t>("5bcdd9f04aa1034cc84147f8"), "</w:t>
+      </w:r>
+      <w:proofErr w:type="spellStart"/>
+      <w:r>
+        <w:t>housename</w:t>
+      </w:r>
+      <w:proofErr w:type="spellEnd"/>
+      <w:r>
+        <w:t>" : "Hightower Apartments" }</w:t>
+      </w:r>
+    </w:p>
+    <w:p>
+      <w:pPr>
+        <w:spacing w:after="0"/>
+      </w:pPr>
+      <w:proofErr w:type="gramStart"/>
+      <w:r>
+        <w:t>{ "</w:t>
+      </w:r>
+      <w:proofErr w:type="gramEnd"/>
+      <w:r>
+        <w:t xml:space="preserve">_id" : </w:t>
+      </w:r>
+      <w:proofErr w:type="spellStart"/>
+      <w:r>
+        <w:t>ObjectId</w:t>
+      </w:r>
+      <w:proofErr w:type="spellEnd"/>
+      <w:r>
+        <w:t>("5bcdd9f04aa1034cc84150a6"), "</w:t>
+      </w:r>
+      <w:proofErr w:type="spellStart"/>
+      <w:r>
+        <w:t>housename</w:t>
+      </w:r>
+      <w:proofErr w:type="spellEnd"/>
+      <w:r>
+        <w:t>" : "633" }</w:t>
+      </w:r>
+    </w:p>
+    <w:p>
+      <w:pPr>
+        <w:spacing w:after="0"/>
+      </w:pPr>
+      <w:proofErr w:type="gramStart"/>
+      <w:r>
+        <w:t>{ "</w:t>
+      </w:r>
+      <w:proofErr w:type="gramEnd"/>
+      <w:r>
+        <w:t xml:space="preserve">_id" : </w:t>
+      </w:r>
+      <w:proofErr w:type="spellStart"/>
+      <w:r>
+        <w:t>ObjectId</w:t>
+      </w:r>
+      <w:proofErr w:type="spellEnd"/>
+      <w:r>
+        <w:t>("5bcdd9f04aa1034cc84150aa"), "</w:t>
+      </w:r>
+      <w:proofErr w:type="spellStart"/>
+      <w:r>
+        <w:t>housename</w:t>
+      </w:r>
+      <w:proofErr w:type="spellEnd"/>
+      <w:r>
+        <w:t>" : "The Sundown Apartments" }</w:t>
+      </w:r>
+    </w:p>
+    <w:p>
+      <w:pPr>
+        <w:spacing w:after="0"/>
+      </w:pPr>
+      <w:proofErr w:type="gramStart"/>
+      <w:r>
+        <w:t>{ "</w:t>
+      </w:r>
+      <w:proofErr w:type="gramEnd"/>
+      <w:r>
+        <w:t xml:space="preserve">_id" : </w:t>
+      </w:r>
+      <w:proofErr w:type="spellStart"/>
+      <w:r>
+        <w:t>ObjectId</w:t>
+      </w:r>
+      <w:proofErr w:type="spellEnd"/>
+      <w:r>
+        <w:t>("5bcdd9f04aa1034cc84150ab"), "</w:t>
+      </w:r>
+      <w:proofErr w:type="spellStart"/>
+      <w:r>
+        <w:t>housename</w:t>
+      </w:r>
+      <w:proofErr w:type="spellEnd"/>
+      <w:r>
+        <w:t>" : "The Sundown Apartments" }</w:t>
+      </w:r>
+    </w:p>
+    <w:p>
+      <w:pPr>
+        <w:spacing w:after="0"/>
+      </w:pPr>
+      <w:proofErr w:type="gramStart"/>
+      <w:r>
+        <w:t>{ "</w:t>
+      </w:r>
+      <w:proofErr w:type="gramEnd"/>
+      <w:r>
+        <w:t xml:space="preserve">_id" : </w:t>
+      </w:r>
+      <w:proofErr w:type="spellStart"/>
+      <w:r>
+        <w:t>ObjectId</w:t>
+      </w:r>
+      <w:proofErr w:type="spellEnd"/>
+      <w:r>
+        <w:t>("5bcdd9f04aa1034cc84151b6"), "</w:t>
+      </w:r>
+      <w:proofErr w:type="spellStart"/>
+      <w:r>
+        <w:t>housename</w:t>
+      </w:r>
+      <w:proofErr w:type="spellEnd"/>
+      <w:r>
+        <w:t>" : "Roland Hall" }</w:t>
+      </w:r>
+    </w:p>
+    <w:p>
+      <w:pPr>
+        <w:spacing w:after="0"/>
+      </w:pPr>
+      <w:proofErr w:type="gramStart"/>
+      <w:r>
+        <w:t>{ "</w:t>
+      </w:r>
+      <w:proofErr w:type="gramEnd"/>
+      <w:r>
+        <w:t xml:space="preserve">_id" : </w:t>
+      </w:r>
+      <w:proofErr w:type="spellStart"/>
+      <w:r>
+        <w:t>ObjectId</w:t>
+      </w:r>
+      <w:proofErr w:type="spellEnd"/>
+      <w:r>
+        <w:t>("5bcdd9f14aa1034cc841d855"), "</w:t>
+      </w:r>
+      <w:proofErr w:type="spellStart"/>
+      <w:r>
+        <w:t>housename</w:t>
+      </w:r>
+      <w:proofErr w:type="spellEnd"/>
+      <w:r>
+        <w:t>" : "The Drayton" }</w:t>
+      </w:r>
+    </w:p>
+    <w:p>
+      <w:pPr>
+        <w:spacing w:after="0"/>
+      </w:pPr>
+      <w:proofErr w:type="gramStart"/>
+      <w:r>
+        <w:t>{ "</w:t>
+      </w:r>
+      <w:proofErr w:type="gramEnd"/>
+      <w:r>
+        <w:t xml:space="preserve">_id" : </w:t>
+      </w:r>
+      <w:proofErr w:type="spellStart"/>
+      <w:r>
+        <w:t>ObjectId</w:t>
+      </w:r>
+      <w:proofErr w:type="spellEnd"/>
+      <w:r>
+        <w:t>("5bcdd9f14aa1034cc841d9d3"), "</w:t>
+      </w:r>
+      <w:proofErr w:type="spellStart"/>
+      <w:r>
+        <w:t>housename</w:t>
+      </w:r>
+      <w:proofErr w:type="spellEnd"/>
+      <w:r>
+        <w:t>" : "Emma" }</w:t>
+      </w:r>
+    </w:p>
+    <w:p>
+      <w:pPr>
+        <w:spacing w:after="0"/>
+      </w:pPr>
+      <w:proofErr w:type="gramStart"/>
+      <w:r>
+        <w:t>{ "</w:t>
+      </w:r>
+      <w:proofErr w:type="gramEnd"/>
+      <w:r>
+        <w:t xml:space="preserve">_id" : </w:t>
+      </w:r>
+      <w:proofErr w:type="spellStart"/>
+      <w:r>
+        <w:t>ObjectId</w:t>
+      </w:r>
+      <w:proofErr w:type="spellEnd"/>
+      <w:r>
+        <w:t>("5bcdd9f14aa1034cc841eb96"), "</w:t>
+      </w:r>
+      <w:proofErr w:type="spellStart"/>
+      <w:r>
+        <w:t>housename</w:t>
+      </w:r>
+      <w:proofErr w:type="spellEnd"/>
+      <w:r>
+        <w:t>" : "633" }</w:t>
+      </w:r>
+    </w:p>
+    <w:p>
+      <w:pPr>
+        <w:spacing w:after="0"/>
+      </w:pPr>
+      <w:proofErr w:type="gramStart"/>
+      <w:r>
+        <w:t>{ "</w:t>
+      </w:r>
+      <w:proofErr w:type="gramEnd"/>
+      <w:r>
+        <w:t xml:space="preserve">_id" : </w:t>
+      </w:r>
+      <w:proofErr w:type="spellStart"/>
+      <w:r>
+        <w:t>ObjectId</w:t>
+      </w:r>
+      <w:proofErr w:type="spellEnd"/>
+      <w:r>
+        <w:t>("5bcdd9f14aa1034cc841ec3a"), "</w:t>
+      </w:r>
+      <w:proofErr w:type="spellStart"/>
+      <w:r>
+        <w:t>housename</w:t>
+      </w:r>
+      <w:proofErr w:type="spellEnd"/>
+      <w:r>
+        <w:t>" : "First Fleet Condos" }</w:t>
+      </w:r>
+    </w:p>
+    <w:p>
+      <w:pPr>
+        <w:spacing w:after="0"/>
+      </w:pPr>
+      <w:proofErr w:type="gramStart"/>
+      <w:r>
+        <w:t>{ "</w:t>
+      </w:r>
+      <w:proofErr w:type="gramEnd"/>
+      <w:r>
+        <w:t xml:space="preserve">_id" : </w:t>
+      </w:r>
+      <w:proofErr w:type="spellStart"/>
+      <w:r>
+        <w:t>ObjectId</w:t>
+      </w:r>
+      <w:proofErr w:type="spellEnd"/>
+      <w:r>
+        <w:t>("5bcdd9f14aa1034cc8422615"), "</w:t>
+      </w:r>
+      <w:proofErr w:type="spellStart"/>
+      <w:r>
+        <w:t>housename</w:t>
+      </w:r>
+      <w:proofErr w:type="spellEnd"/>
+      <w:r>
+        <w:t>" : "Chateau Normandie" }</w:t>
       </w:r>
     </w:p>
     <w:p>
@@ -1175,27 +2118,240 @@
         <w:spacing w:after="0"/>
       </w:pPr>
       <w:r>
-        <w:t>&gt; db.ways.find({"tags.v": "633", "tags.k": "addr:housename"})</w:t>
-      </w:r>
-    </w:p>
-    <w:p>
-      <w:pPr>
-        <w:spacing w:after="0"/>
-      </w:pPr>
-      <w:r>
-        <w:t xml:space="preserve">{ "_id" : ObjectId("5bcdd9f04aa1034cc84150a6"), "type" : "way", "tags" : [ { "k" : "addr:city", "v" : "Salt Lake City" }, { "k" : "addr:housename", "v" : "633" }, { "k" : "addr:housenumber", "v" : "75" }, { "k" : "addr:postcode", "v" : "84102" }, { "k" : "addr:state", "v" : "UT" }, { "k" : "addr:street", "v" : "900 East" }, { "k" : "building", "v" : "retail" }, { "k" : "building:levels", "v" : "1" }, { "k" : "name", "v" : "Tesoro Quick Stop" }, { "k" : "shop", "v" : "convenience" }, { "k" : "source", "v" : "survey" }, { "k" : "utahagrc:parcelid", "v" : "16051270330000" } ], "nd_ref" : [ "5504527754", "4519715233", "4519715234", "4519715231", </w:t>
+        <w:t xml:space="preserve">&gt; </w:t>
+      </w:r>
+      <w:proofErr w:type="spellStart"/>
+      <w:proofErr w:type="gramStart"/>
+      <w:r>
+        <w:t>db.ways</w:t>
+      </w:r>
+      <w:proofErr w:type="gramEnd"/>
+      <w:r>
+        <w:t>.find</w:t>
+      </w:r>
+      <w:proofErr w:type="spellEnd"/>
+      <w:r>
+        <w:t>({"</w:t>
+      </w:r>
+      <w:proofErr w:type="spellStart"/>
+      <w:r>
+        <w:t>tags.v</w:t>
+      </w:r>
+      <w:proofErr w:type="spellEnd"/>
+      <w:r>
+        <w:t>": "633", "</w:t>
+      </w:r>
+      <w:proofErr w:type="spellStart"/>
+      <w:r>
+        <w:t>tags.k</w:t>
+      </w:r>
+      <w:proofErr w:type="spellEnd"/>
+      <w:r>
+        <w:t>": "</w:t>
+      </w:r>
+      <w:proofErr w:type="spellStart"/>
+      <w:r>
+        <w:t>addr:housename</w:t>
+      </w:r>
+      <w:proofErr w:type="spellEnd"/>
+      <w:r>
+        <w:t>"})</w:t>
+      </w:r>
+    </w:p>
+    <w:p>
+      <w:pPr>
+        <w:spacing w:after="0"/>
+      </w:pPr>
+      <w:r>
+        <w:t xml:space="preserve">{ "_id" : </w:t>
+      </w:r>
+      <w:proofErr w:type="spellStart"/>
+      <w:r>
+        <w:t>ObjectId</w:t>
+      </w:r>
+      <w:proofErr w:type="spellEnd"/>
+      <w:r>
+        <w:t>("5bcdd9f04aa1034cc84150a6"), "type" : "way", "tags" : [ { "k" : "</w:t>
+      </w:r>
+      <w:proofErr w:type="spellStart"/>
+      <w:r>
+        <w:t>addr:city</w:t>
+      </w:r>
+      <w:proofErr w:type="spellEnd"/>
+      <w:r>
+        <w:t>", "v" : "Salt Lake City" }, { "k" : "</w:t>
+      </w:r>
+      <w:proofErr w:type="spellStart"/>
+      <w:r>
+        <w:t>addr:housename</w:t>
+      </w:r>
+      <w:proofErr w:type="spellEnd"/>
+      <w:r>
+        <w:t>", "v" : "633" }, { "k" : "</w:t>
+      </w:r>
+      <w:proofErr w:type="spellStart"/>
+      <w:r>
+        <w:t>addr:housenumber</w:t>
+      </w:r>
+      <w:proofErr w:type="spellEnd"/>
+      <w:r>
+        <w:t>", "v" : "75" }, { "k" : "</w:t>
+      </w:r>
+      <w:proofErr w:type="spellStart"/>
+      <w:r>
+        <w:t>addr:postcode</w:t>
+      </w:r>
+      <w:proofErr w:type="spellEnd"/>
+      <w:r>
+        <w:t>", "v" : "84102" }, { "k" : "</w:t>
+      </w:r>
+      <w:proofErr w:type="spellStart"/>
+      <w:r>
+        <w:t>addr:state</w:t>
+      </w:r>
+      <w:proofErr w:type="spellEnd"/>
+      <w:r>
+        <w:t>", "v" : "UT" }, { "k" : "</w:t>
+      </w:r>
+      <w:proofErr w:type="spellStart"/>
+      <w:r>
+        <w:t>addr:street</w:t>
+      </w:r>
+      <w:proofErr w:type="spellEnd"/>
+      <w:r>
+        <w:t>", "v" : "900 East" }, { "k" : "building", "v" : "retail" }, { "k" : "</w:t>
+      </w:r>
+      <w:proofErr w:type="spellStart"/>
+      <w:r>
+        <w:t>building:levels</w:t>
+      </w:r>
+      <w:proofErr w:type="spellEnd"/>
+      <w:r>
+        <w:t>", "v" : "1" }, { "k" : "name", "v" : "Tesoro Quick Stop" }, { "k" : "shop", "v" : "convenience" }, { "k" : "source", "v" : "survey" }, { "k" : "</w:t>
+      </w:r>
+      <w:proofErr w:type="spellStart"/>
+      <w:r>
+        <w:t>utahagrc:parcelid</w:t>
+      </w:r>
+      <w:proofErr w:type="spellEnd"/>
+      <w:r>
+        <w:t>", "v" : "16051270330000" } ], "</w:t>
+      </w:r>
+      <w:proofErr w:type="spellStart"/>
+      <w:r>
+        <w:t>nd_ref</w:t>
+      </w:r>
+      <w:proofErr w:type="spellEnd"/>
+      <w:r>
+        <w:t xml:space="preserve">" : [ "5504527754", "4519715233", "4519715234", "4519715231", </w:t>
       </w:r>
       <w:r>
         <w:lastRenderedPageBreak/>
-        <w:t>"5504527753", "5504527754" ], "id" : "455580054", "version" : "2", "timestamp" : "2018-03-26T06:04:39Z", "changeset" : "57523498", "uid" : "7426959", "user" : "UtahBuildingsImport" }</w:t>
-      </w:r>
-    </w:p>
-    <w:p>
-      <w:pPr>
-        <w:spacing w:after="0"/>
-      </w:pPr>
-      <w:r>
-        <w:t>{ "_id" : ObjectId("5bcdd9f14aa1034cc841eb96"), "type" : "way", "tags" : [ { "k" : "addr:city", "v" : "Salt Lake City" }, { "k" : "addr:housename", "v" : "633" }, { "k" : "addr:postcode", "v" : "84102" }, { "k" : "addr:state", "v" : "UT" }, { "k" : "addr:street", "v" : "900 East" }, { "k" : "building", "v" : "retail" }, { "k" : "building:levels", "v" : "1" }, { "k" : "source", "v" : "survey" } ], "nd_ref" : [ "5504527753", "4519715232", "5504527755", "5504527754", "5504527753" ], "id" : "573000859", "version" : "1", "timestamp" : "2018-03-26T06:02:37Z", "changeset" : "57523498", "uid" : "7426959", "user" : "UtahBuildingsImport" }</w:t>
+        <w:t>"5504527753", "5504527754" ], "id" : "455580054", "version" : "2", "timestamp" : "2018-03-26T06:04:39Z", "changeset" : "57523498", "</w:t>
+      </w:r>
+      <w:proofErr w:type="spellStart"/>
+      <w:r>
+        <w:t>uid</w:t>
+      </w:r>
+      <w:proofErr w:type="spellEnd"/>
+      <w:r>
+        <w:t>" : "7426959", "user" : "</w:t>
+      </w:r>
+      <w:proofErr w:type="spellStart"/>
+      <w:r>
+        <w:t>UtahBuildingsImport</w:t>
+      </w:r>
+      <w:proofErr w:type="spellEnd"/>
+      <w:r>
+        <w:t>" }</w:t>
+      </w:r>
+    </w:p>
+    <w:p>
+      <w:pPr>
+        <w:spacing w:after="0"/>
+      </w:pPr>
+      <w:r>
+        <w:t xml:space="preserve">{ "_id" : </w:t>
+      </w:r>
+      <w:proofErr w:type="spellStart"/>
+      <w:r>
+        <w:t>ObjectId</w:t>
+      </w:r>
+      <w:proofErr w:type="spellEnd"/>
+      <w:r>
+        <w:t>("5bcdd9f14aa1034cc841eb96"), "type" : "way", "tags" : [ { "k" : "</w:t>
+      </w:r>
+      <w:proofErr w:type="spellStart"/>
+      <w:r>
+        <w:t>addr:city</w:t>
+      </w:r>
+      <w:proofErr w:type="spellEnd"/>
+      <w:r>
+        <w:t>", "v" : "Salt Lake City" }, { "k" : "</w:t>
+      </w:r>
+      <w:proofErr w:type="spellStart"/>
+      <w:r>
+        <w:t>addr:housename</w:t>
+      </w:r>
+      <w:proofErr w:type="spellEnd"/>
+      <w:r>
+        <w:t>", "v" : "633" }, { "k" : "</w:t>
+      </w:r>
+      <w:proofErr w:type="spellStart"/>
+      <w:r>
+        <w:t>addr:postcode</w:t>
+      </w:r>
+      <w:proofErr w:type="spellEnd"/>
+      <w:r>
+        <w:t>", "v" : "84102" }, { "k" : "</w:t>
+      </w:r>
+      <w:proofErr w:type="spellStart"/>
+      <w:r>
+        <w:t>addr:state</w:t>
+      </w:r>
+      <w:proofErr w:type="spellEnd"/>
+      <w:r>
+        <w:t>", "v" : "UT" }, { "k" : "</w:t>
+      </w:r>
+      <w:proofErr w:type="spellStart"/>
+      <w:r>
+        <w:t>addr:street</w:t>
+      </w:r>
+      <w:proofErr w:type="spellEnd"/>
+      <w:r>
+        <w:t>", "v" : "900 East" }, { "k" : "building", "v" : "retail" }, { "k" : "</w:t>
+      </w:r>
+      <w:proofErr w:type="spellStart"/>
+      <w:r>
+        <w:t>building:levels</w:t>
+      </w:r>
+      <w:proofErr w:type="spellEnd"/>
+      <w:r>
+        <w:t>", "v" : "1" }, { "k" : "source", "v" : "survey" } ], "</w:t>
+      </w:r>
+      <w:proofErr w:type="spellStart"/>
+      <w:r>
+        <w:t>nd_ref</w:t>
+      </w:r>
+      <w:proofErr w:type="spellEnd"/>
+      <w:r>
+        <w:t>" : [ "5504527753", "4519715232", "5504527755", "5504527754", "5504527753" ], "id" : "573000859", "version" : "1", "timestamp" : "2018-03-26T06:02:37Z", "changeset" : "57523498", "</w:t>
+      </w:r>
+      <w:proofErr w:type="spellStart"/>
+      <w:r>
+        <w:t>uid</w:t>
+      </w:r>
+      <w:proofErr w:type="spellEnd"/>
+      <w:r>
+        <w:t>" : "7426959", "user" : "</w:t>
+      </w:r>
+      <w:proofErr w:type="spellStart"/>
+      <w:r>
+        <w:t>UtahBuildingsImport</w:t>
+      </w:r>
+      <w:proofErr w:type="spellEnd"/>
+      <w:r>
+        <w:t>" }</w:t>
       </w:r>
     </w:p>
     <w:p>
@@ -1216,7 +2372,44 @@
         <w:spacing w:after="0"/>
       </w:pPr>
       <w:r>
-        <w:t>&gt; db.ways.find({"tags.v": "633", "tags.k": "addr:housename"}).pretty()</w:t>
+        <w:t xml:space="preserve">&gt; </w:t>
+      </w:r>
+      <w:proofErr w:type="spellStart"/>
+      <w:proofErr w:type="gramStart"/>
+      <w:r>
+        <w:t>db.ways</w:t>
+      </w:r>
+      <w:proofErr w:type="gramEnd"/>
+      <w:r>
+        <w:t>.find</w:t>
+      </w:r>
+      <w:proofErr w:type="spellEnd"/>
+      <w:r>
+        <w:t>({"</w:t>
+      </w:r>
+      <w:proofErr w:type="spellStart"/>
+      <w:r>
+        <w:t>tags.v</w:t>
+      </w:r>
+      <w:proofErr w:type="spellEnd"/>
+      <w:r>
+        <w:t>": "633", "</w:t>
+      </w:r>
+      <w:proofErr w:type="spellStart"/>
+      <w:r>
+        <w:t>tags.k</w:t>
+      </w:r>
+      <w:proofErr w:type="spellEnd"/>
+      <w:r>
+        <w:t>": "</w:t>
+      </w:r>
+      <w:proofErr w:type="spellStart"/>
+      <w:r>
+        <w:t>addr:housename</w:t>
+      </w:r>
+      <w:proofErr w:type="spellEnd"/>
+      <w:r>
+        <w:t>"}).pretty()</w:t>
       </w:r>
     </w:p>
     <w:p>
@@ -1232,23 +2425,55 @@
         <w:spacing w:after="0"/>
       </w:pPr>
       <w:r>
-        <w:t xml:space="preserve">        "_id" : ObjectId("5bcdd9f04aa1034cc84150a6"),</w:t>
-      </w:r>
-    </w:p>
-    <w:p>
-      <w:pPr>
-        <w:spacing w:after="0"/>
-      </w:pPr>
-      <w:r>
-        <w:t xml:space="preserve">        "type" : "way",</w:t>
-      </w:r>
-    </w:p>
-    <w:p>
-      <w:pPr>
-        <w:spacing w:after="0"/>
-      </w:pPr>
-      <w:r>
-        <w:t xml:space="preserve">        "tags" : [</w:t>
+        <w:t xml:space="preserve">        "_id</w:t>
+      </w:r>
+      <w:proofErr w:type="gramStart"/>
+      <w:r>
+        <w:t>" :</w:t>
+      </w:r>
+      <w:proofErr w:type="gramEnd"/>
+      <w:r>
+        <w:t xml:space="preserve"> </w:t>
+      </w:r>
+      <w:proofErr w:type="spellStart"/>
+      <w:r>
+        <w:t>ObjectId</w:t>
+      </w:r>
+      <w:proofErr w:type="spellEnd"/>
+      <w:r>
+        <w:t>("5bcdd9f04aa1034cc84150a6"),</w:t>
+      </w:r>
+    </w:p>
+    <w:p>
+      <w:pPr>
+        <w:spacing w:after="0"/>
+      </w:pPr>
+      <w:r>
+        <w:t xml:space="preserve">        "type</w:t>
+      </w:r>
+      <w:proofErr w:type="gramStart"/>
+      <w:r>
+        <w:t>" :</w:t>
+      </w:r>
+      <w:proofErr w:type="gramEnd"/>
+      <w:r>
+        <w:t xml:space="preserve"> "way",</w:t>
+      </w:r>
+    </w:p>
+    <w:p>
+      <w:pPr>
+        <w:spacing w:after="0"/>
+      </w:pPr>
+      <w:r>
+        <w:t xml:space="preserve">        "tags</w:t>
+      </w:r>
+      <w:proofErr w:type="gramStart"/>
+      <w:r>
+        <w:t>" :</w:t>
+      </w:r>
+      <w:proofErr w:type="gramEnd"/>
+      <w:r>
+        <w:t xml:space="preserve"> [</w:t>
       </w:r>
     </w:p>
     <w:p>
@@ -1264,15 +2489,39 @@
         <w:spacing w:after="0"/>
       </w:pPr>
       <w:r>
-        <w:t xml:space="preserve">                        "k" : "addr:city",</w:t>
-      </w:r>
-    </w:p>
-    <w:p>
-      <w:pPr>
-        <w:spacing w:after="0"/>
-      </w:pPr>
-      <w:r>
-        <w:t xml:space="preserve">                        "v" : "Salt Lake City"</w:t>
+        <w:t xml:space="preserve">                        "k</w:t>
+      </w:r>
+      <w:proofErr w:type="gramStart"/>
+      <w:r>
+        <w:t>" :</w:t>
+      </w:r>
+      <w:proofErr w:type="gramEnd"/>
+      <w:r>
+        <w:t xml:space="preserve"> "</w:t>
+      </w:r>
+      <w:proofErr w:type="spellStart"/>
+      <w:r>
+        <w:t>addr:city</w:t>
+      </w:r>
+      <w:proofErr w:type="spellEnd"/>
+      <w:r>
+        <w:t>",</w:t>
+      </w:r>
+    </w:p>
+    <w:p>
+      <w:pPr>
+        <w:spacing w:after="0"/>
+      </w:pPr>
+      <w:r>
+        <w:t xml:space="preserve">                        "v</w:t>
+      </w:r>
+      <w:proofErr w:type="gramStart"/>
+      <w:r>
+        <w:t>" :</w:t>
+      </w:r>
+      <w:proofErr w:type="gramEnd"/>
+      <w:r>
+        <w:t xml:space="preserve"> "Salt Lake City"</w:t>
       </w:r>
     </w:p>
     <w:p>
@@ -1296,15 +2545,39 @@
         <w:spacing w:after="0"/>
       </w:pPr>
       <w:r>
-        <w:t xml:space="preserve">                        "k" : "addr:housename",</w:t>
-      </w:r>
-    </w:p>
-    <w:p>
-      <w:pPr>
-        <w:spacing w:after="0"/>
-      </w:pPr>
-      <w:r>
-        <w:t xml:space="preserve">                        "v" : "633"</w:t>
+        <w:t xml:space="preserve">                        "k</w:t>
+      </w:r>
+      <w:proofErr w:type="gramStart"/>
+      <w:r>
+        <w:t>" :</w:t>
+      </w:r>
+      <w:proofErr w:type="gramEnd"/>
+      <w:r>
+        <w:t xml:space="preserve"> "</w:t>
+      </w:r>
+      <w:proofErr w:type="spellStart"/>
+      <w:r>
+        <w:t>addr:housename</w:t>
+      </w:r>
+      <w:proofErr w:type="spellEnd"/>
+      <w:r>
+        <w:t>",</w:t>
+      </w:r>
+    </w:p>
+    <w:p>
+      <w:pPr>
+        <w:spacing w:after="0"/>
+      </w:pPr>
+      <w:r>
+        <w:t xml:space="preserve">                        "v</w:t>
+      </w:r>
+      <w:proofErr w:type="gramStart"/>
+      <w:r>
+        <w:t>" :</w:t>
+      </w:r>
+      <w:proofErr w:type="gramEnd"/>
+      <w:r>
+        <w:t xml:space="preserve"> "633"</w:t>
       </w:r>
     </w:p>
     <w:p>
@@ -1328,15 +2601,39 @@
         <w:spacing w:after="0"/>
       </w:pPr>
       <w:r>
-        <w:t xml:space="preserve">                        "k" : "addr:housenumber",</w:t>
-      </w:r>
-    </w:p>
-    <w:p>
-      <w:pPr>
-        <w:spacing w:after="0"/>
-      </w:pPr>
-      <w:r>
-        <w:t xml:space="preserve">                        "v" : "75"</w:t>
+        <w:t xml:space="preserve">                        "k</w:t>
+      </w:r>
+      <w:proofErr w:type="gramStart"/>
+      <w:r>
+        <w:t>" :</w:t>
+      </w:r>
+      <w:proofErr w:type="gramEnd"/>
+      <w:r>
+        <w:t xml:space="preserve"> "</w:t>
+      </w:r>
+      <w:proofErr w:type="spellStart"/>
+      <w:r>
+        <w:t>addr:housenumber</w:t>
+      </w:r>
+      <w:proofErr w:type="spellEnd"/>
+      <w:r>
+        <w:t>",</w:t>
+      </w:r>
+    </w:p>
+    <w:p>
+      <w:pPr>
+        <w:spacing w:after="0"/>
+      </w:pPr>
+      <w:r>
+        <w:t xml:space="preserve">                        "v</w:t>
+      </w:r>
+      <w:proofErr w:type="gramStart"/>
+      <w:r>
+        <w:t>" :</w:t>
+      </w:r>
+      <w:proofErr w:type="gramEnd"/>
+      <w:r>
+        <w:t xml:space="preserve"> "75"</w:t>
       </w:r>
     </w:p>
     <w:p>
@@ -1360,15 +2657,39 @@
         <w:spacing w:after="0"/>
       </w:pPr>
       <w:r>
-        <w:t xml:space="preserve">                        "k" : "addr:postcode",</w:t>
-      </w:r>
-    </w:p>
-    <w:p>
-      <w:pPr>
-        <w:spacing w:after="0"/>
-      </w:pPr>
-      <w:r>
-        <w:t xml:space="preserve">                        "v" : "84102"</w:t>
+        <w:t xml:space="preserve">                        "k</w:t>
+      </w:r>
+      <w:proofErr w:type="gramStart"/>
+      <w:r>
+        <w:t>" :</w:t>
+      </w:r>
+      <w:proofErr w:type="gramEnd"/>
+      <w:r>
+        <w:t xml:space="preserve"> "</w:t>
+      </w:r>
+      <w:proofErr w:type="spellStart"/>
+      <w:r>
+        <w:t>addr:postcode</w:t>
+      </w:r>
+      <w:proofErr w:type="spellEnd"/>
+      <w:r>
+        <w:t>",</w:t>
+      </w:r>
+    </w:p>
+    <w:p>
+      <w:pPr>
+        <w:spacing w:after="0"/>
+      </w:pPr>
+      <w:r>
+        <w:t xml:space="preserve">                        "v</w:t>
+      </w:r>
+      <w:proofErr w:type="gramStart"/>
+      <w:r>
+        <w:t>" :</w:t>
+      </w:r>
+      <w:proofErr w:type="gramEnd"/>
+      <w:r>
+        <w:t xml:space="preserve"> "84102"</w:t>
       </w:r>
     </w:p>
     <w:p>
@@ -1392,15 +2713,39 @@
         <w:spacing w:after="0"/>
       </w:pPr>
       <w:r>
-        <w:t xml:space="preserve">                        "k" : "addr:state",</w:t>
-      </w:r>
-    </w:p>
-    <w:p>
-      <w:pPr>
-        <w:spacing w:after="0"/>
-      </w:pPr>
-      <w:r>
-        <w:t xml:space="preserve">                        "v" : "UT"</w:t>
+        <w:t xml:space="preserve">                        "k</w:t>
+      </w:r>
+      <w:proofErr w:type="gramStart"/>
+      <w:r>
+        <w:t>" :</w:t>
+      </w:r>
+      <w:proofErr w:type="gramEnd"/>
+      <w:r>
+        <w:t xml:space="preserve"> "</w:t>
+      </w:r>
+      <w:proofErr w:type="spellStart"/>
+      <w:r>
+        <w:t>addr:state</w:t>
+      </w:r>
+      <w:proofErr w:type="spellEnd"/>
+      <w:r>
+        <w:t>",</w:t>
+      </w:r>
+    </w:p>
+    <w:p>
+      <w:pPr>
+        <w:spacing w:after="0"/>
+      </w:pPr>
+      <w:r>
+        <w:t xml:space="preserve">                        "v</w:t>
+      </w:r>
+      <w:proofErr w:type="gramStart"/>
+      <w:r>
+        <w:t>" :</w:t>
+      </w:r>
+      <w:proofErr w:type="gramEnd"/>
+      <w:r>
+        <w:t xml:space="preserve"> "UT"</w:t>
       </w:r>
     </w:p>
     <w:p>
@@ -1424,15 +2769,39 @@
         <w:spacing w:after="0"/>
       </w:pPr>
       <w:r>
-        <w:t xml:space="preserve">                        "k" : "addr:street",</w:t>
-      </w:r>
-    </w:p>
-    <w:p>
-      <w:pPr>
-        <w:spacing w:after="0"/>
-      </w:pPr>
-      <w:r>
-        <w:t xml:space="preserve">                        "v" : "900 East"</w:t>
+        <w:t xml:space="preserve">                        "k</w:t>
+      </w:r>
+      <w:proofErr w:type="gramStart"/>
+      <w:r>
+        <w:t>" :</w:t>
+      </w:r>
+      <w:proofErr w:type="gramEnd"/>
+      <w:r>
+        <w:t xml:space="preserve"> "</w:t>
+      </w:r>
+      <w:proofErr w:type="spellStart"/>
+      <w:r>
+        <w:t>addr:street</w:t>
+      </w:r>
+      <w:proofErr w:type="spellEnd"/>
+      <w:r>
+        <w:t>",</w:t>
+      </w:r>
+    </w:p>
+    <w:p>
+      <w:pPr>
+        <w:spacing w:after="0"/>
+      </w:pPr>
+      <w:r>
+        <w:t xml:space="preserve">                        "v</w:t>
+      </w:r>
+      <w:proofErr w:type="gramStart"/>
+      <w:r>
+        <w:t>" :</w:t>
+      </w:r>
+      <w:proofErr w:type="gramEnd"/>
+      <w:r>
+        <w:t xml:space="preserve"> "900 East"</w:t>
       </w:r>
     </w:p>
     <w:p>
@@ -1456,15 +2825,31 @@
         <w:spacing w:after="0"/>
       </w:pPr>
       <w:r>
-        <w:t xml:space="preserve">                        "k" : "building",</w:t>
-      </w:r>
-    </w:p>
-    <w:p>
-      <w:pPr>
-        <w:spacing w:after="0"/>
-      </w:pPr>
-      <w:r>
-        <w:t xml:space="preserve">                        "v" : "retail"</w:t>
+        <w:t xml:space="preserve">                        "k</w:t>
+      </w:r>
+      <w:proofErr w:type="gramStart"/>
+      <w:r>
+        <w:t>" :</w:t>
+      </w:r>
+      <w:proofErr w:type="gramEnd"/>
+      <w:r>
+        <w:t xml:space="preserve"> "building",</w:t>
+      </w:r>
+    </w:p>
+    <w:p>
+      <w:pPr>
+        <w:spacing w:after="0"/>
+      </w:pPr>
+      <w:r>
+        <w:t xml:space="preserve">                        "v</w:t>
+      </w:r>
+      <w:proofErr w:type="gramStart"/>
+      <w:r>
+        <w:t>" :</w:t>
+      </w:r>
+      <w:proofErr w:type="gramEnd"/>
+      <w:r>
+        <w:t xml:space="preserve"> "retail"</w:t>
       </w:r>
     </w:p>
     <w:p>
@@ -1489,15 +2874,39 @@
       </w:pPr>
       <w:r>
         <w:lastRenderedPageBreak/>
-        <w:t xml:space="preserve">                        "k" : "building:levels",</w:t>
-      </w:r>
-    </w:p>
-    <w:p>
-      <w:pPr>
-        <w:spacing w:after="0"/>
-      </w:pPr>
-      <w:r>
-        <w:t xml:space="preserve">                        "v" : "1"</w:t>
+        <w:t xml:space="preserve">                        "k</w:t>
+      </w:r>
+      <w:proofErr w:type="gramStart"/>
+      <w:r>
+        <w:t>" :</w:t>
+      </w:r>
+      <w:proofErr w:type="gramEnd"/>
+      <w:r>
+        <w:t xml:space="preserve"> "</w:t>
+      </w:r>
+      <w:proofErr w:type="spellStart"/>
+      <w:r>
+        <w:t>building:levels</w:t>
+      </w:r>
+      <w:proofErr w:type="spellEnd"/>
+      <w:r>
+        <w:t>",</w:t>
+      </w:r>
+    </w:p>
+    <w:p>
+      <w:pPr>
+        <w:spacing w:after="0"/>
+      </w:pPr>
+      <w:r>
+        <w:t xml:space="preserve">                        "v</w:t>
+      </w:r>
+      <w:proofErr w:type="gramStart"/>
+      <w:r>
+        <w:t>" :</w:t>
+      </w:r>
+      <w:proofErr w:type="gramEnd"/>
+      <w:r>
+        <w:t xml:space="preserve"> "1"</w:t>
       </w:r>
     </w:p>
     <w:p>
@@ -1521,15 +2930,31 @@
         <w:spacing w:after="0"/>
       </w:pPr>
       <w:r>
-        <w:t xml:space="preserve">                        "k" : "name",</w:t>
-      </w:r>
-    </w:p>
-    <w:p>
-      <w:pPr>
-        <w:spacing w:after="0"/>
-      </w:pPr>
-      <w:r>
-        <w:t xml:space="preserve">                        "v" : "Tesoro Quick Stop"</w:t>
+        <w:t xml:space="preserve">                        "k</w:t>
+      </w:r>
+      <w:proofErr w:type="gramStart"/>
+      <w:r>
+        <w:t>" :</w:t>
+      </w:r>
+      <w:proofErr w:type="gramEnd"/>
+      <w:r>
+        <w:t xml:space="preserve"> "name",</w:t>
+      </w:r>
+    </w:p>
+    <w:p>
+      <w:pPr>
+        <w:spacing w:after="0"/>
+      </w:pPr>
+      <w:r>
+        <w:t xml:space="preserve">                        "v</w:t>
+      </w:r>
+      <w:proofErr w:type="gramStart"/>
+      <w:r>
+        <w:t>" :</w:t>
+      </w:r>
+      <w:proofErr w:type="gramEnd"/>
+      <w:r>
+        <w:t xml:space="preserve"> "Tesoro Quick Stop"</w:t>
       </w:r>
     </w:p>
     <w:p>
@@ -1553,15 +2978,31 @@
         <w:spacing w:after="0"/>
       </w:pPr>
       <w:r>
-        <w:t xml:space="preserve">                        "k" : "shop",</w:t>
-      </w:r>
-    </w:p>
-    <w:p>
-      <w:pPr>
-        <w:spacing w:after="0"/>
-      </w:pPr>
-      <w:r>
-        <w:t xml:space="preserve">                        "v" : "convenience"</w:t>
+        <w:t xml:space="preserve">                        "k</w:t>
+      </w:r>
+      <w:proofErr w:type="gramStart"/>
+      <w:r>
+        <w:t>" :</w:t>
+      </w:r>
+      <w:proofErr w:type="gramEnd"/>
+      <w:r>
+        <w:t xml:space="preserve"> "shop",</w:t>
+      </w:r>
+    </w:p>
+    <w:p>
+      <w:pPr>
+        <w:spacing w:after="0"/>
+      </w:pPr>
+      <w:r>
+        <w:t xml:space="preserve">                        "v</w:t>
+      </w:r>
+      <w:proofErr w:type="gramStart"/>
+      <w:r>
+        <w:t>" :</w:t>
+      </w:r>
+      <w:proofErr w:type="gramEnd"/>
+      <w:r>
+        <w:t xml:space="preserve"> "convenience"</w:t>
       </w:r>
     </w:p>
     <w:p>
@@ -1585,15 +3026,31 @@
         <w:spacing w:after="0"/>
       </w:pPr>
       <w:r>
-        <w:t xml:space="preserve">                        "k" : "source",</w:t>
-      </w:r>
-    </w:p>
-    <w:p>
-      <w:pPr>
-        <w:spacing w:after="0"/>
-      </w:pPr>
-      <w:r>
-        <w:t xml:space="preserve">                        "v" : "survey"</w:t>
+        <w:t xml:space="preserve">                        "k</w:t>
+      </w:r>
+      <w:proofErr w:type="gramStart"/>
+      <w:r>
+        <w:t>" :</w:t>
+      </w:r>
+      <w:proofErr w:type="gramEnd"/>
+      <w:r>
+        <w:t xml:space="preserve"> "source",</w:t>
+      </w:r>
+    </w:p>
+    <w:p>
+      <w:pPr>
+        <w:spacing w:after="0"/>
+      </w:pPr>
+      <w:r>
+        <w:t xml:space="preserve">                        "v</w:t>
+      </w:r>
+      <w:proofErr w:type="gramStart"/>
+      <w:r>
+        <w:t>" :</w:t>
+      </w:r>
+      <w:proofErr w:type="gramEnd"/>
+      <w:r>
+        <w:t xml:space="preserve"> "survey"</w:t>
       </w:r>
     </w:p>
     <w:p>
@@ -1617,15 +3074,39 @@
         <w:spacing w:after="0"/>
       </w:pPr>
       <w:r>
-        <w:t xml:space="preserve">                        "k" : "utahagrc:parcelid",</w:t>
-      </w:r>
-    </w:p>
-    <w:p>
-      <w:pPr>
-        <w:spacing w:after="0"/>
-      </w:pPr>
-      <w:r>
-        <w:t xml:space="preserve">                        "v" : "16051270330000"</w:t>
+        <w:t xml:space="preserve">                        "k</w:t>
+      </w:r>
+      <w:proofErr w:type="gramStart"/>
+      <w:r>
+        <w:t>" :</w:t>
+      </w:r>
+      <w:proofErr w:type="gramEnd"/>
+      <w:r>
+        <w:t xml:space="preserve"> "</w:t>
+      </w:r>
+      <w:proofErr w:type="spellStart"/>
+      <w:r>
+        <w:t>utahagrc:parcelid</w:t>
+      </w:r>
+      <w:proofErr w:type="spellEnd"/>
+      <w:r>
+        <w:t>",</w:t>
+      </w:r>
+    </w:p>
+    <w:p>
+      <w:pPr>
+        <w:spacing w:after="0"/>
+      </w:pPr>
+      <w:r>
+        <w:t xml:space="preserve">                        "v</w:t>
+      </w:r>
+      <w:proofErr w:type="gramStart"/>
+      <w:r>
+        <w:t>" :</w:t>
+      </w:r>
+      <w:proofErr w:type="gramEnd"/>
+      <w:r>
+        <w:t xml:space="preserve"> "16051270330000"</w:t>
       </w:r>
     </w:p>
     <w:p>
@@ -1649,7 +3130,20 @@
         <w:spacing w:after="0"/>
       </w:pPr>
       <w:r>
-        <w:t xml:space="preserve">        "nd_ref" : [</w:t>
+        <w:t xml:space="preserve">        "</w:t>
+      </w:r>
+      <w:proofErr w:type="spellStart"/>
+      <w:r>
+        <w:t>nd_ref</w:t>
+      </w:r>
+      <w:proofErr w:type="spellEnd"/>
+      <w:proofErr w:type="gramStart"/>
+      <w:r>
+        <w:t>" :</w:t>
+      </w:r>
+      <w:proofErr w:type="gramEnd"/>
+      <w:r>
+        <w:t xml:space="preserve"> [</w:t>
       </w:r>
     </w:p>
     <w:p>
@@ -1713,47 +3207,108 @@
         <w:spacing w:after="0"/>
       </w:pPr>
       <w:r>
-        <w:t xml:space="preserve">        "id" : "455580054",</w:t>
-      </w:r>
-    </w:p>
-    <w:p>
-      <w:pPr>
-        <w:spacing w:after="0"/>
-      </w:pPr>
-      <w:r>
-        <w:t xml:space="preserve">        "version" : "2",</w:t>
-      </w:r>
-    </w:p>
-    <w:p>
-      <w:pPr>
-        <w:spacing w:after="0"/>
-      </w:pPr>
-      <w:r>
-        <w:t xml:space="preserve">        "timestamp" : "2018-03-26T06:04:39Z",</w:t>
-      </w:r>
-    </w:p>
-    <w:p>
-      <w:pPr>
-        <w:spacing w:after="0"/>
-      </w:pPr>
-      <w:r>
-        <w:t xml:space="preserve">        "changeset" : "57523498",</w:t>
-      </w:r>
-    </w:p>
-    <w:p>
-      <w:pPr>
-        <w:spacing w:after="0"/>
-      </w:pPr>
-      <w:r>
-        <w:t xml:space="preserve">        "uid" : "7426959",</w:t>
-      </w:r>
-    </w:p>
-    <w:p>
-      <w:pPr>
-        <w:spacing w:after="0"/>
-      </w:pPr>
-      <w:r>
-        <w:t xml:space="preserve">        "user" : "UtahBuildingsImport"</w:t>
+        <w:t xml:space="preserve">        "id</w:t>
+      </w:r>
+      <w:proofErr w:type="gramStart"/>
+      <w:r>
+        <w:t>" :</w:t>
+      </w:r>
+      <w:proofErr w:type="gramEnd"/>
+      <w:r>
+        <w:t xml:space="preserve"> "455580054",</w:t>
+      </w:r>
+    </w:p>
+    <w:p>
+      <w:pPr>
+        <w:spacing w:after="0"/>
+      </w:pPr>
+      <w:r>
+        <w:t xml:space="preserve">        "version</w:t>
+      </w:r>
+      <w:proofErr w:type="gramStart"/>
+      <w:r>
+        <w:t>" :</w:t>
+      </w:r>
+      <w:proofErr w:type="gramEnd"/>
+      <w:r>
+        <w:t xml:space="preserve"> "2",</w:t>
+      </w:r>
+    </w:p>
+    <w:p>
+      <w:pPr>
+        <w:spacing w:after="0"/>
+      </w:pPr>
+      <w:r>
+        <w:t xml:space="preserve">        "timestamp</w:t>
+      </w:r>
+      <w:proofErr w:type="gramStart"/>
+      <w:r>
+        <w:t>" :</w:t>
+      </w:r>
+      <w:proofErr w:type="gramEnd"/>
+      <w:r>
+        <w:t xml:space="preserve"> "2018-03-26T06:04:39Z",</w:t>
+      </w:r>
+    </w:p>
+    <w:p>
+      <w:pPr>
+        <w:spacing w:after="0"/>
+      </w:pPr>
+      <w:r>
+        <w:t xml:space="preserve">        "changeset</w:t>
+      </w:r>
+      <w:proofErr w:type="gramStart"/>
+      <w:r>
+        <w:t>" :</w:t>
+      </w:r>
+      <w:proofErr w:type="gramEnd"/>
+      <w:r>
+        <w:t xml:space="preserve"> "57523498",</w:t>
+      </w:r>
+    </w:p>
+    <w:p>
+      <w:pPr>
+        <w:spacing w:after="0"/>
+      </w:pPr>
+      <w:r>
+        <w:t xml:space="preserve">        "</w:t>
+      </w:r>
+      <w:proofErr w:type="spellStart"/>
+      <w:r>
+        <w:t>uid</w:t>
+      </w:r>
+      <w:proofErr w:type="spellEnd"/>
+      <w:proofErr w:type="gramStart"/>
+      <w:r>
+        <w:t>" :</w:t>
+      </w:r>
+      <w:proofErr w:type="gramEnd"/>
+      <w:r>
+        <w:t xml:space="preserve"> "7426959",</w:t>
+      </w:r>
+    </w:p>
+    <w:p>
+      <w:pPr>
+        <w:spacing w:after="0"/>
+      </w:pPr>
+      <w:r>
+        <w:t xml:space="preserve">        "user</w:t>
+      </w:r>
+      <w:proofErr w:type="gramStart"/>
+      <w:r>
+        <w:t>" :</w:t>
+      </w:r>
+      <w:proofErr w:type="gramEnd"/>
+      <w:r>
+        <w:t xml:space="preserve"> "</w:t>
+      </w:r>
+      <w:proofErr w:type="spellStart"/>
+      <w:r>
+        <w:t>UtahBuildingsImport</w:t>
+      </w:r>
+      <w:proofErr w:type="spellEnd"/>
+      <w:r>
+        <w:t>"</w:t>
       </w:r>
     </w:p>
     <w:p>
@@ -1777,23 +3332,55 @@
         <w:spacing w:after="0"/>
       </w:pPr>
       <w:r>
-        <w:t xml:space="preserve">        "_id" : ObjectId("5bcdd9f14aa1034cc841eb96"),</w:t>
-      </w:r>
-    </w:p>
-    <w:p>
-      <w:pPr>
-        <w:spacing w:after="0"/>
-      </w:pPr>
-      <w:r>
-        <w:t xml:space="preserve">        "type" : "way",</w:t>
-      </w:r>
-    </w:p>
-    <w:p>
-      <w:pPr>
-        <w:spacing w:after="0"/>
-      </w:pPr>
-      <w:r>
-        <w:t xml:space="preserve">        "tags" : [</w:t>
+        <w:t xml:space="preserve">        "_id</w:t>
+      </w:r>
+      <w:proofErr w:type="gramStart"/>
+      <w:r>
+        <w:t>" :</w:t>
+      </w:r>
+      <w:proofErr w:type="gramEnd"/>
+      <w:r>
+        <w:t xml:space="preserve"> </w:t>
+      </w:r>
+      <w:proofErr w:type="spellStart"/>
+      <w:r>
+        <w:t>ObjectId</w:t>
+      </w:r>
+      <w:proofErr w:type="spellEnd"/>
+      <w:r>
+        <w:t>("5bcdd9f14aa1034cc841eb96"),</w:t>
+      </w:r>
+    </w:p>
+    <w:p>
+      <w:pPr>
+        <w:spacing w:after="0"/>
+      </w:pPr>
+      <w:r>
+        <w:t xml:space="preserve">        "type</w:t>
+      </w:r>
+      <w:proofErr w:type="gramStart"/>
+      <w:r>
+        <w:t>" :</w:t>
+      </w:r>
+      <w:proofErr w:type="gramEnd"/>
+      <w:r>
+        <w:t xml:space="preserve"> "way",</w:t>
+      </w:r>
+    </w:p>
+    <w:p>
+      <w:pPr>
+        <w:spacing w:after="0"/>
+      </w:pPr>
+      <w:r>
+        <w:t xml:space="preserve">        "tags</w:t>
+      </w:r>
+      <w:proofErr w:type="gramStart"/>
+      <w:r>
+        <w:t>" :</w:t>
+      </w:r>
+      <w:proofErr w:type="gramEnd"/>
+      <w:r>
+        <w:t xml:space="preserve"> [</w:t>
       </w:r>
     </w:p>
     <w:p>
@@ -1809,15 +3396,39 @@
         <w:spacing w:after="0"/>
       </w:pPr>
       <w:r>
-        <w:t xml:space="preserve">                        "k" : "addr:city",</w:t>
-      </w:r>
-    </w:p>
-    <w:p>
-      <w:pPr>
-        <w:spacing w:after="0"/>
-      </w:pPr>
-      <w:r>
-        <w:t xml:space="preserve">                        "v" : "Salt Lake City"</w:t>
+        <w:t xml:space="preserve">                        "k</w:t>
+      </w:r>
+      <w:proofErr w:type="gramStart"/>
+      <w:r>
+        <w:t>" :</w:t>
+      </w:r>
+      <w:proofErr w:type="gramEnd"/>
+      <w:r>
+        <w:t xml:space="preserve"> "</w:t>
+      </w:r>
+      <w:proofErr w:type="spellStart"/>
+      <w:r>
+        <w:t>addr:city</w:t>
+      </w:r>
+      <w:proofErr w:type="spellEnd"/>
+      <w:r>
+        <w:t>",</w:t>
+      </w:r>
+    </w:p>
+    <w:p>
+      <w:pPr>
+        <w:spacing w:after="0"/>
+      </w:pPr>
+      <w:r>
+        <w:t xml:space="preserve">                        "v</w:t>
+      </w:r>
+      <w:proofErr w:type="gramStart"/>
+      <w:r>
+        <w:t>" :</w:t>
+      </w:r>
+      <w:proofErr w:type="gramEnd"/>
+      <w:r>
+        <w:t xml:space="preserve"> "Salt Lake City"</w:t>
       </w:r>
     </w:p>
     <w:p>
@@ -1842,15 +3453,39 @@
       </w:pPr>
       <w:r>
         <w:lastRenderedPageBreak/>
-        <w:t xml:space="preserve">                        "k" : "addr:housename",</w:t>
-      </w:r>
-    </w:p>
-    <w:p>
-      <w:pPr>
-        <w:spacing w:after="0"/>
-      </w:pPr>
-      <w:r>
-        <w:t xml:space="preserve">                        "v" : "633"</w:t>
+        <w:t xml:space="preserve">                        "k</w:t>
+      </w:r>
+      <w:proofErr w:type="gramStart"/>
+      <w:r>
+        <w:t>" :</w:t>
+      </w:r>
+      <w:proofErr w:type="gramEnd"/>
+      <w:r>
+        <w:t xml:space="preserve"> "</w:t>
+      </w:r>
+      <w:proofErr w:type="spellStart"/>
+      <w:r>
+        <w:t>addr:housename</w:t>
+      </w:r>
+      <w:proofErr w:type="spellEnd"/>
+      <w:r>
+        <w:t>",</w:t>
+      </w:r>
+    </w:p>
+    <w:p>
+      <w:pPr>
+        <w:spacing w:after="0"/>
+      </w:pPr>
+      <w:r>
+        <w:t xml:space="preserve">                        "v</w:t>
+      </w:r>
+      <w:proofErr w:type="gramStart"/>
+      <w:r>
+        <w:t>" :</w:t>
+      </w:r>
+      <w:proofErr w:type="gramEnd"/>
+      <w:r>
+        <w:t xml:space="preserve"> "633"</w:t>
       </w:r>
     </w:p>
     <w:p>
@@ -1874,15 +3509,39 @@
         <w:spacing w:after="0"/>
       </w:pPr>
       <w:r>
-        <w:t xml:space="preserve">                        "k" : "addr:postcode",</w:t>
-      </w:r>
-    </w:p>
-    <w:p>
-      <w:pPr>
-        <w:spacing w:after="0"/>
-      </w:pPr>
-      <w:r>
-        <w:t xml:space="preserve">                        "v" : "84102"</w:t>
+        <w:t xml:space="preserve">                        "k</w:t>
+      </w:r>
+      <w:proofErr w:type="gramStart"/>
+      <w:r>
+        <w:t>" :</w:t>
+      </w:r>
+      <w:proofErr w:type="gramEnd"/>
+      <w:r>
+        <w:t xml:space="preserve"> "</w:t>
+      </w:r>
+      <w:proofErr w:type="spellStart"/>
+      <w:r>
+        <w:t>addr:postcode</w:t>
+      </w:r>
+      <w:proofErr w:type="spellEnd"/>
+      <w:r>
+        <w:t>",</w:t>
+      </w:r>
+    </w:p>
+    <w:p>
+      <w:pPr>
+        <w:spacing w:after="0"/>
+      </w:pPr>
+      <w:r>
+        <w:t xml:space="preserve">                        "v</w:t>
+      </w:r>
+      <w:proofErr w:type="gramStart"/>
+      <w:r>
+        <w:t>" :</w:t>
+      </w:r>
+      <w:proofErr w:type="gramEnd"/>
+      <w:r>
+        <w:t xml:space="preserve"> "84102"</w:t>
       </w:r>
     </w:p>
     <w:p>
@@ -1906,15 +3565,39 @@
         <w:spacing w:after="0"/>
       </w:pPr>
       <w:r>
-        <w:t xml:space="preserve">                        "k" : "addr:state",</w:t>
-      </w:r>
-    </w:p>
-    <w:p>
-      <w:pPr>
-        <w:spacing w:after="0"/>
-      </w:pPr>
-      <w:r>
-        <w:t xml:space="preserve">                        "v" : "UT"</w:t>
+        <w:t xml:space="preserve">                        "k</w:t>
+      </w:r>
+      <w:proofErr w:type="gramStart"/>
+      <w:r>
+        <w:t>" :</w:t>
+      </w:r>
+      <w:proofErr w:type="gramEnd"/>
+      <w:r>
+        <w:t xml:space="preserve"> "</w:t>
+      </w:r>
+      <w:proofErr w:type="spellStart"/>
+      <w:r>
+        <w:t>addr:state</w:t>
+      </w:r>
+      <w:proofErr w:type="spellEnd"/>
+      <w:r>
+        <w:t>",</w:t>
+      </w:r>
+    </w:p>
+    <w:p>
+      <w:pPr>
+        <w:spacing w:after="0"/>
+      </w:pPr>
+      <w:r>
+        <w:t xml:space="preserve">                        "v</w:t>
+      </w:r>
+      <w:proofErr w:type="gramStart"/>
+      <w:r>
+        <w:t>" :</w:t>
+      </w:r>
+      <w:proofErr w:type="gramEnd"/>
+      <w:r>
+        <w:t xml:space="preserve"> "UT"</w:t>
       </w:r>
     </w:p>
     <w:p>
@@ -1938,15 +3621,39 @@
         <w:spacing w:after="0"/>
       </w:pPr>
       <w:r>
-        <w:t xml:space="preserve">                        "k" : "addr:street",</w:t>
-      </w:r>
-    </w:p>
-    <w:p>
-      <w:pPr>
-        <w:spacing w:after="0"/>
-      </w:pPr>
-      <w:r>
-        <w:t xml:space="preserve">                        "v" : "900 East"</w:t>
+        <w:t xml:space="preserve">                        "k</w:t>
+      </w:r>
+      <w:proofErr w:type="gramStart"/>
+      <w:r>
+        <w:t>" :</w:t>
+      </w:r>
+      <w:proofErr w:type="gramEnd"/>
+      <w:r>
+        <w:t xml:space="preserve"> "</w:t>
+      </w:r>
+      <w:proofErr w:type="spellStart"/>
+      <w:r>
+        <w:t>addr:street</w:t>
+      </w:r>
+      <w:proofErr w:type="spellEnd"/>
+      <w:r>
+        <w:t>",</w:t>
+      </w:r>
+    </w:p>
+    <w:p>
+      <w:pPr>
+        <w:spacing w:after="0"/>
+      </w:pPr>
+      <w:r>
+        <w:t xml:space="preserve">                        "v</w:t>
+      </w:r>
+      <w:proofErr w:type="gramStart"/>
+      <w:r>
+        <w:t>" :</w:t>
+      </w:r>
+      <w:proofErr w:type="gramEnd"/>
+      <w:r>
+        <w:t xml:space="preserve"> "900 East"</w:t>
       </w:r>
     </w:p>
     <w:p>
@@ -1970,15 +3677,31 @@
         <w:spacing w:after="0"/>
       </w:pPr>
       <w:r>
-        <w:t xml:space="preserve">                        "k" : "building",</w:t>
-      </w:r>
-    </w:p>
-    <w:p>
-      <w:pPr>
-        <w:spacing w:after="0"/>
-      </w:pPr>
-      <w:r>
-        <w:t xml:space="preserve">                        "v" : "retail"</w:t>
+        <w:t xml:space="preserve">                        "k</w:t>
+      </w:r>
+      <w:proofErr w:type="gramStart"/>
+      <w:r>
+        <w:t>" :</w:t>
+      </w:r>
+      <w:proofErr w:type="gramEnd"/>
+      <w:r>
+        <w:t xml:space="preserve"> "building",</w:t>
+      </w:r>
+    </w:p>
+    <w:p>
+      <w:pPr>
+        <w:spacing w:after="0"/>
+      </w:pPr>
+      <w:r>
+        <w:t xml:space="preserve">                        "v</w:t>
+      </w:r>
+      <w:proofErr w:type="gramStart"/>
+      <w:r>
+        <w:t>" :</w:t>
+      </w:r>
+      <w:proofErr w:type="gramEnd"/>
+      <w:r>
+        <w:t xml:space="preserve"> "retail"</w:t>
       </w:r>
     </w:p>
     <w:p>
@@ -2002,15 +3725,39 @@
         <w:spacing w:after="0"/>
       </w:pPr>
       <w:r>
-        <w:t xml:space="preserve">                        "k" : "building:levels",</w:t>
-      </w:r>
-    </w:p>
-    <w:p>
-      <w:pPr>
-        <w:spacing w:after="0"/>
-      </w:pPr>
-      <w:r>
-        <w:t xml:space="preserve">                        "v" : "1"</w:t>
+        <w:t xml:space="preserve">                        "k</w:t>
+      </w:r>
+      <w:proofErr w:type="gramStart"/>
+      <w:r>
+        <w:t>" :</w:t>
+      </w:r>
+      <w:proofErr w:type="gramEnd"/>
+      <w:r>
+        <w:t xml:space="preserve"> "</w:t>
+      </w:r>
+      <w:proofErr w:type="spellStart"/>
+      <w:r>
+        <w:t>building:levels</w:t>
+      </w:r>
+      <w:proofErr w:type="spellEnd"/>
+      <w:r>
+        <w:t>",</w:t>
+      </w:r>
+    </w:p>
+    <w:p>
+      <w:pPr>
+        <w:spacing w:after="0"/>
+      </w:pPr>
+      <w:r>
+        <w:t xml:space="preserve">                        "v</w:t>
+      </w:r>
+      <w:proofErr w:type="gramStart"/>
+      <w:r>
+        <w:t>" :</w:t>
+      </w:r>
+      <w:proofErr w:type="gramEnd"/>
+      <w:r>
+        <w:t xml:space="preserve"> "1"</w:t>
       </w:r>
     </w:p>
     <w:p>
@@ -2034,15 +3781,31 @@
         <w:spacing w:after="0"/>
       </w:pPr>
       <w:r>
-        <w:t xml:space="preserve">                        "k" : "source",</w:t>
-      </w:r>
-    </w:p>
-    <w:p>
-      <w:pPr>
-        <w:spacing w:after="0"/>
-      </w:pPr>
-      <w:r>
-        <w:t xml:space="preserve">                        "v" : "survey"</w:t>
+        <w:t xml:space="preserve">                        "k</w:t>
+      </w:r>
+      <w:proofErr w:type="gramStart"/>
+      <w:r>
+        <w:t>" :</w:t>
+      </w:r>
+      <w:proofErr w:type="gramEnd"/>
+      <w:r>
+        <w:t xml:space="preserve"> "source",</w:t>
+      </w:r>
+    </w:p>
+    <w:p>
+      <w:pPr>
+        <w:spacing w:after="0"/>
+      </w:pPr>
+      <w:r>
+        <w:t xml:space="preserve">                        "v</w:t>
+      </w:r>
+      <w:proofErr w:type="gramStart"/>
+      <w:r>
+        <w:t>" :</w:t>
+      </w:r>
+      <w:proofErr w:type="gramEnd"/>
+      <w:r>
+        <w:t xml:space="preserve"> "survey"</w:t>
       </w:r>
     </w:p>
     <w:p>
@@ -2066,7 +3829,20 @@
         <w:spacing w:after="0"/>
       </w:pPr>
       <w:r>
-        <w:t xml:space="preserve">        "nd_ref" : [</w:t>
+        <w:t xml:space="preserve">        "</w:t>
+      </w:r>
+      <w:proofErr w:type="spellStart"/>
+      <w:r>
+        <w:t>nd_ref</w:t>
+      </w:r>
+      <w:proofErr w:type="spellEnd"/>
+      <w:proofErr w:type="gramStart"/>
+      <w:r>
+        <w:t>" :</w:t>
+      </w:r>
+      <w:proofErr w:type="gramEnd"/>
+      <w:r>
+        <w:t xml:space="preserve"> [</w:t>
       </w:r>
     </w:p>
     <w:p>
@@ -2122,47 +3898,108 @@
         <w:spacing w:after="0"/>
       </w:pPr>
       <w:r>
-        <w:t xml:space="preserve">        "id" : "573000859",</w:t>
-      </w:r>
-    </w:p>
-    <w:p>
-      <w:pPr>
-        <w:spacing w:after="0"/>
-      </w:pPr>
-      <w:r>
-        <w:t xml:space="preserve">        "version" : "1",</w:t>
-      </w:r>
-    </w:p>
-    <w:p>
-      <w:pPr>
-        <w:spacing w:after="0"/>
-      </w:pPr>
-      <w:r>
-        <w:t xml:space="preserve">        "timestamp" : "2018-03-26T06:02:37Z",</w:t>
-      </w:r>
-    </w:p>
-    <w:p>
-      <w:pPr>
-        <w:spacing w:after="0"/>
-      </w:pPr>
-      <w:r>
-        <w:t xml:space="preserve">        "changeset" : "57523498",</w:t>
-      </w:r>
-    </w:p>
-    <w:p>
-      <w:pPr>
-        <w:spacing w:after="0"/>
-      </w:pPr>
-      <w:r>
-        <w:t xml:space="preserve">        "uid" : "7426959",</w:t>
-      </w:r>
-    </w:p>
-    <w:p>
-      <w:pPr>
-        <w:spacing w:after="0"/>
-      </w:pPr>
-      <w:r>
-        <w:t xml:space="preserve">        "user" : "UtahBuildingsImport"</w:t>
+        <w:t xml:space="preserve">        "id</w:t>
+      </w:r>
+      <w:proofErr w:type="gramStart"/>
+      <w:r>
+        <w:t>" :</w:t>
+      </w:r>
+      <w:proofErr w:type="gramEnd"/>
+      <w:r>
+        <w:t xml:space="preserve"> "573000859",</w:t>
+      </w:r>
+    </w:p>
+    <w:p>
+      <w:pPr>
+        <w:spacing w:after="0"/>
+      </w:pPr>
+      <w:r>
+        <w:t xml:space="preserve">        "version</w:t>
+      </w:r>
+      <w:proofErr w:type="gramStart"/>
+      <w:r>
+        <w:t>" :</w:t>
+      </w:r>
+      <w:proofErr w:type="gramEnd"/>
+      <w:r>
+        <w:t xml:space="preserve"> "1",</w:t>
+      </w:r>
+    </w:p>
+    <w:p>
+      <w:pPr>
+        <w:spacing w:after="0"/>
+      </w:pPr>
+      <w:r>
+        <w:t xml:space="preserve">        "timestamp</w:t>
+      </w:r>
+      <w:proofErr w:type="gramStart"/>
+      <w:r>
+        <w:t>" :</w:t>
+      </w:r>
+      <w:proofErr w:type="gramEnd"/>
+      <w:r>
+        <w:t xml:space="preserve"> "2018-03-26T06:02:37Z",</w:t>
+      </w:r>
+    </w:p>
+    <w:p>
+      <w:pPr>
+        <w:spacing w:after="0"/>
+      </w:pPr>
+      <w:r>
+        <w:t xml:space="preserve">        "changeset</w:t>
+      </w:r>
+      <w:proofErr w:type="gramStart"/>
+      <w:r>
+        <w:t>" :</w:t>
+      </w:r>
+      <w:proofErr w:type="gramEnd"/>
+      <w:r>
+        <w:t xml:space="preserve"> "57523498",</w:t>
+      </w:r>
+    </w:p>
+    <w:p>
+      <w:pPr>
+        <w:spacing w:after="0"/>
+      </w:pPr>
+      <w:r>
+        <w:t xml:space="preserve">        "</w:t>
+      </w:r>
+      <w:proofErr w:type="spellStart"/>
+      <w:r>
+        <w:t>uid</w:t>
+      </w:r>
+      <w:proofErr w:type="spellEnd"/>
+      <w:proofErr w:type="gramStart"/>
+      <w:r>
+        <w:t>" :</w:t>
+      </w:r>
+      <w:proofErr w:type="gramEnd"/>
+      <w:r>
+        <w:t xml:space="preserve"> "7426959",</w:t>
+      </w:r>
+    </w:p>
+    <w:p>
+      <w:pPr>
+        <w:spacing w:after="0"/>
+      </w:pPr>
+      <w:r>
+        <w:t xml:space="preserve">        "user</w:t>
+      </w:r>
+      <w:proofErr w:type="gramStart"/>
+      <w:r>
+        <w:t>" :</w:t>
+      </w:r>
+      <w:proofErr w:type="gramEnd"/>
+      <w:r>
+        <w:t xml:space="preserve"> "</w:t>
+      </w:r>
+      <w:proofErr w:type="spellStart"/>
+      <w:r>
+        <w:t>UtahBuildingsImport</w:t>
+      </w:r>
+      <w:proofErr w:type="spellEnd"/>
+      <w:r>
+        <w:t>"</w:t>
       </w:r>
     </w:p>
     <w:p>
@@ -2316,7 +4153,15 @@
         <w:spacing w:after="0"/>
       </w:pPr>
       <w:r>
-        <w:t>In some cases there are single letters followed by a period.</w:t>
+        <w:t xml:space="preserve">In some </w:t>
+      </w:r>
+      <w:proofErr w:type="gramStart"/>
+      <w:r>
+        <w:t>cases</w:t>
+      </w:r>
+      <w:proofErr w:type="gramEnd"/>
+      <w:r>
+        <w:t xml:space="preserve"> there are single letters followed by a period.</w:t>
       </w:r>
     </w:p>
     <w:p>
@@ -2366,31 +4211,249 @@
         <w:spacing w:after="0"/>
       </w:pPr>
       <w:r>
-        <w:t>&gt; db.nodes.aggregate([{$unwind: "$tags"}, {$match: {$or: [{"tags.k": /^addr:str/},{"tags.k": /^addr:hou/}]}}, {$match: {$and: [{"tags.v": /\b[NESWnesw]\b/}, {"tags.v": {$not: /[NESWnesw] Street$/}}, {"tags.v": {$not: /'[NESWnesw]/}}]}}, {$group: {"_id": "tags.k", "count": {$sum: 1}}}])</w:t>
-      </w:r>
-    </w:p>
-    <w:p>
-      <w:pPr>
-        <w:spacing w:after="0"/>
-      </w:pPr>
-      <w:r>
-        <w:t>{ "_id" : "tags.k", "count" : 51 }</w:t>
-      </w:r>
-    </w:p>
-    <w:p>
-      <w:pPr>
-        <w:spacing w:after="0"/>
-      </w:pPr>
-      <w:r>
-        <w:t>&gt; db.ways.aggregate([{$unwind: "$tags"}, {$match: {$or: [{"tags.k": /^addr:str/},{"tags.k": /^addr:hou/}]}}, {$match: {$and: [{"tags.v": /\b[NESWnesw]\b/}, {"tags.v": {$not: /[NESWnesw] Street$/}}, {"tags.v": {$not: /'[NESWnesw]/}}]}}, {$group: {"_id": "tags.k", "count": {$sum: 1}}}])</w:t>
-      </w:r>
-    </w:p>
-    <w:p>
-      <w:pPr>
-        <w:spacing w:after="0"/>
-      </w:pPr>
-      <w:r>
-        <w:t>{ "_id" : "tags.k", "count" : 126 }</w:t>
+        <w:t xml:space="preserve">&gt; </w:t>
+      </w:r>
+      <w:proofErr w:type="spellStart"/>
+      <w:r>
+        <w:t>db.nodes.aggregate</w:t>
+      </w:r>
+      <w:proofErr w:type="spellEnd"/>
+      <w:r>
+        <w:t>([{$unwind: "$tags"}, {$match: {$or: [{"</w:t>
+      </w:r>
+      <w:proofErr w:type="spellStart"/>
+      <w:r>
+        <w:t>tags.k</w:t>
+      </w:r>
+      <w:proofErr w:type="spellEnd"/>
+      <w:r>
+        <w:t>": /^</w:t>
+      </w:r>
+      <w:proofErr w:type="spellStart"/>
+      <w:r>
+        <w:t>addr:str</w:t>
+      </w:r>
+      <w:proofErr w:type="spellEnd"/>
+      <w:r>
+        <w:t>/},{"</w:t>
+      </w:r>
+      <w:proofErr w:type="spellStart"/>
+      <w:r>
+        <w:t>tags.k</w:t>
+      </w:r>
+      <w:proofErr w:type="spellEnd"/>
+      <w:r>
+        <w:t>": /^</w:t>
+      </w:r>
+      <w:proofErr w:type="spellStart"/>
+      <w:r>
+        <w:t>addr:hou</w:t>
+      </w:r>
+      <w:proofErr w:type="spellEnd"/>
+      <w:r>
+        <w:t>/}]}}, {$match: {$and: [{"</w:t>
+      </w:r>
+      <w:proofErr w:type="spellStart"/>
+      <w:r>
+        <w:t>tags.v</w:t>
+      </w:r>
+      <w:proofErr w:type="spellEnd"/>
+      <w:r>
+        <w:t>": /\b[</w:t>
+      </w:r>
+      <w:proofErr w:type="spellStart"/>
+      <w:r>
+        <w:t>NESWnesw</w:t>
+      </w:r>
+      <w:proofErr w:type="spellEnd"/>
+      <w:r>
+        <w:t>]\b/}, {"</w:t>
+      </w:r>
+      <w:proofErr w:type="spellStart"/>
+      <w:r>
+        <w:t>tags.v</w:t>
+      </w:r>
+      <w:proofErr w:type="spellEnd"/>
+      <w:r>
+        <w:t>": {$not: /[</w:t>
+      </w:r>
+      <w:proofErr w:type="spellStart"/>
+      <w:r>
+        <w:t>NESWnesw</w:t>
+      </w:r>
+      <w:proofErr w:type="spellEnd"/>
+      <w:r>
+        <w:t>] Street$/}}, {"</w:t>
+      </w:r>
+      <w:proofErr w:type="spellStart"/>
+      <w:r>
+        <w:t>tags.v</w:t>
+      </w:r>
+      <w:proofErr w:type="spellEnd"/>
+      <w:r>
+        <w:t>": {$not: /'[</w:t>
+      </w:r>
+      <w:proofErr w:type="spellStart"/>
+      <w:r>
+        <w:t>NESWnesw</w:t>
+      </w:r>
+      <w:proofErr w:type="spellEnd"/>
+      <w:r>
+        <w:t>]/}}]}}, {$group: {"_id": "</w:t>
+      </w:r>
+      <w:proofErr w:type="spellStart"/>
+      <w:r>
+        <w:t>tags.k</w:t>
+      </w:r>
+      <w:proofErr w:type="spellEnd"/>
+      <w:r>
+        <w:t>", "count": {$sum: 1}}}])</w:t>
+      </w:r>
+    </w:p>
+    <w:p>
+      <w:pPr>
+        <w:spacing w:after="0"/>
+      </w:pPr>
+      <w:proofErr w:type="gramStart"/>
+      <w:r>
+        <w:t>{ "</w:t>
+      </w:r>
+      <w:proofErr w:type="gramEnd"/>
+      <w:r>
+        <w:t>_id" : "</w:t>
+      </w:r>
+      <w:proofErr w:type="spellStart"/>
+      <w:r>
+        <w:t>tags.k</w:t>
+      </w:r>
+      <w:proofErr w:type="spellEnd"/>
+      <w:r>
+        <w:t>", "count" : 51 }</w:t>
+      </w:r>
+    </w:p>
+    <w:p>
+      <w:pPr>
+        <w:spacing w:after="0"/>
+      </w:pPr>
+      <w:r>
+        <w:t xml:space="preserve">&gt; </w:t>
+      </w:r>
+      <w:proofErr w:type="spellStart"/>
+      <w:r>
+        <w:t>db.ways.aggregate</w:t>
+      </w:r>
+      <w:proofErr w:type="spellEnd"/>
+      <w:r>
+        <w:t>([{$unwind: "$tags"}, {$match: {$or: [{"</w:t>
+      </w:r>
+      <w:proofErr w:type="spellStart"/>
+      <w:r>
+        <w:t>tags.k</w:t>
+      </w:r>
+      <w:proofErr w:type="spellEnd"/>
+      <w:r>
+        <w:t>": /^</w:t>
+      </w:r>
+      <w:proofErr w:type="spellStart"/>
+      <w:r>
+        <w:t>addr:str</w:t>
+      </w:r>
+      <w:proofErr w:type="spellEnd"/>
+      <w:r>
+        <w:t>/},{"</w:t>
+      </w:r>
+      <w:proofErr w:type="spellStart"/>
+      <w:r>
+        <w:t>tags.k</w:t>
+      </w:r>
+      <w:proofErr w:type="spellEnd"/>
+      <w:r>
+        <w:t>": /^</w:t>
+      </w:r>
+      <w:proofErr w:type="spellStart"/>
+      <w:r>
+        <w:t>addr:hou</w:t>
+      </w:r>
+      <w:proofErr w:type="spellEnd"/>
+      <w:r>
+        <w:t>/}]}}, {$match: {$and: [{"</w:t>
+      </w:r>
+      <w:proofErr w:type="spellStart"/>
+      <w:r>
+        <w:t>tags.v</w:t>
+      </w:r>
+      <w:proofErr w:type="spellEnd"/>
+      <w:r>
+        <w:t>": /\b[</w:t>
+      </w:r>
+      <w:proofErr w:type="spellStart"/>
+      <w:r>
+        <w:t>NESWnesw</w:t>
+      </w:r>
+      <w:proofErr w:type="spellEnd"/>
+      <w:r>
+        <w:t>]\b/}, {"</w:t>
+      </w:r>
+      <w:proofErr w:type="spellStart"/>
+      <w:r>
+        <w:t>tags.v</w:t>
+      </w:r>
+      <w:proofErr w:type="spellEnd"/>
+      <w:r>
+        <w:t>": {$not: /[</w:t>
+      </w:r>
+      <w:proofErr w:type="spellStart"/>
+      <w:r>
+        <w:t>NESWnesw</w:t>
+      </w:r>
+      <w:proofErr w:type="spellEnd"/>
+      <w:r>
+        <w:t>] Street$/}}, {"</w:t>
+      </w:r>
+      <w:proofErr w:type="spellStart"/>
+      <w:r>
+        <w:t>tags.v</w:t>
+      </w:r>
+      <w:proofErr w:type="spellEnd"/>
+      <w:r>
+        <w:t>": {$not: /'[</w:t>
+      </w:r>
+      <w:proofErr w:type="spellStart"/>
+      <w:r>
+        <w:t>NESWnesw</w:t>
+      </w:r>
+      <w:proofErr w:type="spellEnd"/>
+      <w:r>
+        <w:t>]/}}]}}, {$group: {"_id": "</w:t>
+      </w:r>
+      <w:proofErr w:type="spellStart"/>
+      <w:r>
+        <w:t>tags.k</w:t>
+      </w:r>
+      <w:proofErr w:type="spellEnd"/>
+      <w:r>
+        <w:t>", "count": {$sum: 1}}}])</w:t>
+      </w:r>
+    </w:p>
+    <w:p>
+      <w:pPr>
+        <w:spacing w:after="0"/>
+      </w:pPr>
+      <w:proofErr w:type="gramStart"/>
+      <w:r>
+        <w:t>{ "</w:t>
+      </w:r>
+      <w:proofErr w:type="gramEnd"/>
+      <w:r>
+        <w:t>_id" : "</w:t>
+      </w:r>
+      <w:proofErr w:type="spellStart"/>
+      <w:r>
+        <w:t>tags.k</w:t>
+      </w:r>
+      <w:proofErr w:type="spellEnd"/>
+      <w:r>
+        <w:t>", "count" : 126 }</w:t>
       </w:r>
     </w:p>
     <w:p>
@@ -2420,15 +4483,92 @@
         <w:spacing w:after="0"/>
       </w:pPr>
       <w:r>
-        <w:t>&gt; db.ways.aggregate([{$unwind: "$tags"}, {$match: {$or: [{"tags.k": /^addr:str/},{"tags.k": /^addr:hou/}]}}, {$match: {"tags.v": /'[NESWnesw]/}}, {$group: {"_id": "tags.k", "count": {$sum: 1}}}])</w:t>
-      </w:r>
-    </w:p>
-    <w:p>
-      <w:pPr>
-        <w:spacing w:after="0"/>
-      </w:pPr>
-      <w:r>
-        <w:t>{ "_id" : "tags.k", "count" : 112 }</w:t>
+        <w:t xml:space="preserve">&gt; </w:t>
+      </w:r>
+      <w:proofErr w:type="spellStart"/>
+      <w:r>
+        <w:t>db.ways.aggregate</w:t>
+      </w:r>
+      <w:proofErr w:type="spellEnd"/>
+      <w:r>
+        <w:t>([{$unwind: "$tags"}, {$match: {$or: [{"</w:t>
+      </w:r>
+      <w:proofErr w:type="spellStart"/>
+      <w:r>
+        <w:t>tags.k</w:t>
+      </w:r>
+      <w:proofErr w:type="spellEnd"/>
+      <w:r>
+        <w:t>": /^</w:t>
+      </w:r>
+      <w:proofErr w:type="spellStart"/>
+      <w:r>
+        <w:t>addr:str</w:t>
+      </w:r>
+      <w:proofErr w:type="spellEnd"/>
+      <w:r>
+        <w:t>/},{"</w:t>
+      </w:r>
+      <w:proofErr w:type="spellStart"/>
+      <w:r>
+        <w:t>tags.k</w:t>
+      </w:r>
+      <w:proofErr w:type="spellEnd"/>
+      <w:r>
+        <w:t>": /^</w:t>
+      </w:r>
+      <w:proofErr w:type="spellStart"/>
+      <w:r>
+        <w:t>addr:hou</w:t>
+      </w:r>
+      <w:proofErr w:type="spellEnd"/>
+      <w:r>
+        <w:t>/}]}}, {$match: {"</w:t>
+      </w:r>
+      <w:proofErr w:type="spellStart"/>
+      <w:r>
+        <w:t>tags.v</w:t>
+      </w:r>
+      <w:proofErr w:type="spellEnd"/>
+      <w:r>
+        <w:t>": /'[</w:t>
+      </w:r>
+      <w:proofErr w:type="spellStart"/>
+      <w:r>
+        <w:t>NESWnesw</w:t>
+      </w:r>
+      <w:proofErr w:type="spellEnd"/>
+      <w:r>
+        <w:t>]/}}, {$group: {"_id": "</w:t>
+      </w:r>
+      <w:proofErr w:type="spellStart"/>
+      <w:r>
+        <w:t>tags.k</w:t>
+      </w:r>
+      <w:proofErr w:type="spellEnd"/>
+      <w:r>
+        <w:t>", "count": {$sum: 1}}}])</w:t>
+      </w:r>
+    </w:p>
+    <w:p>
+      <w:pPr>
+        <w:spacing w:after="0"/>
+      </w:pPr>
+      <w:proofErr w:type="gramStart"/>
+      <w:r>
+        <w:t>{ "</w:t>
+      </w:r>
+      <w:proofErr w:type="gramEnd"/>
+      <w:r>
+        <w:t>_id" : "</w:t>
+      </w:r>
+      <w:proofErr w:type="spellStart"/>
+      <w:r>
+        <w:t>tags.k</w:t>
+      </w:r>
+      <w:proofErr w:type="spellEnd"/>
+      <w:r>
+        <w:t>", "count" : 112 }</w:t>
       </w:r>
     </w:p>
     <w:p>
@@ -2452,15 +4592,108 @@
         <w:spacing w:after="0"/>
       </w:pPr>
       <w:r>
-        <w:t>&gt; db.ways.aggregate([{$unwind: "$tags"}, {$match: {$or: [{"tags.k": /^addr:str/},{"tags.k": /^addr:hou/}]}}, {$match: {$and: [{"tags.v": /\b[NESWnesw]\b/}, {"tags.v": {$not: /[NESWnesw] Street$/}}]}}, {$group: {"_id": "tags.k", "count": {$sum: 1}}}])</w:t>
-      </w:r>
-    </w:p>
-    <w:p>
-      <w:pPr>
-        <w:spacing w:after="0"/>
-      </w:pPr>
-      <w:r>
-        <w:t>{ "_id" : "tags.k", "count" : 238 }</w:t>
+        <w:t xml:space="preserve">&gt; </w:t>
+      </w:r>
+      <w:proofErr w:type="spellStart"/>
+      <w:r>
+        <w:t>db.ways.aggregate</w:t>
+      </w:r>
+      <w:proofErr w:type="spellEnd"/>
+      <w:r>
+        <w:t>([{$unwind: "$tags"}, {$match: {$or: [{"</w:t>
+      </w:r>
+      <w:proofErr w:type="spellStart"/>
+      <w:r>
+        <w:t>tags.k</w:t>
+      </w:r>
+      <w:proofErr w:type="spellEnd"/>
+      <w:r>
+        <w:t>": /^</w:t>
+      </w:r>
+      <w:proofErr w:type="spellStart"/>
+      <w:r>
+        <w:t>addr:str</w:t>
+      </w:r>
+      <w:proofErr w:type="spellEnd"/>
+      <w:r>
+        <w:t>/},{"</w:t>
+      </w:r>
+      <w:proofErr w:type="spellStart"/>
+      <w:r>
+        <w:t>tags.k</w:t>
+      </w:r>
+      <w:proofErr w:type="spellEnd"/>
+      <w:r>
+        <w:t>": /^</w:t>
+      </w:r>
+      <w:proofErr w:type="spellStart"/>
+      <w:r>
+        <w:t>addr:hou</w:t>
+      </w:r>
+      <w:proofErr w:type="spellEnd"/>
+      <w:r>
+        <w:t>/}]}}, {$match: {$and: [{"</w:t>
+      </w:r>
+      <w:proofErr w:type="spellStart"/>
+      <w:r>
+        <w:t>tags.v</w:t>
+      </w:r>
+      <w:proofErr w:type="spellEnd"/>
+      <w:r>
+        <w:t>": /\b[</w:t>
+      </w:r>
+      <w:proofErr w:type="spellStart"/>
+      <w:r>
+        <w:t>NESWnesw</w:t>
+      </w:r>
+      <w:proofErr w:type="spellEnd"/>
+      <w:r>
+        <w:t>]\b/}, {"</w:t>
+      </w:r>
+      <w:proofErr w:type="spellStart"/>
+      <w:r>
+        <w:t>tags.v</w:t>
+      </w:r>
+      <w:proofErr w:type="spellEnd"/>
+      <w:r>
+        <w:t>": {$not: /[</w:t>
+      </w:r>
+      <w:proofErr w:type="spellStart"/>
+      <w:r>
+        <w:t>NESWnesw</w:t>
+      </w:r>
+      <w:proofErr w:type="spellEnd"/>
+      <w:r>
+        <w:t>] Street$/}}]}}, {$group: {"_id": "</w:t>
+      </w:r>
+      <w:proofErr w:type="spellStart"/>
+      <w:r>
+        <w:t>tags.k</w:t>
+      </w:r>
+      <w:proofErr w:type="spellEnd"/>
+      <w:r>
+        <w:t>", "count": {$sum: 1}}}])</w:t>
+      </w:r>
+    </w:p>
+    <w:p>
+      <w:pPr>
+        <w:spacing w:after="0"/>
+      </w:pPr>
+      <w:proofErr w:type="gramStart"/>
+      <w:r>
+        <w:t>{ "</w:t>
+      </w:r>
+      <w:proofErr w:type="gramEnd"/>
+      <w:r>
+        <w:t>_id" : "</w:t>
+      </w:r>
+      <w:proofErr w:type="spellStart"/>
+      <w:r>
+        <w:t>tags.k</w:t>
+      </w:r>
+      <w:proofErr w:type="spellEnd"/>
+      <w:r>
+        <w:t>", "count" : 238 }</w:t>
       </w:r>
     </w:p>
     <w:p>
@@ -2481,15 +4714,124 @@
         <w:spacing w:after="0"/>
       </w:pPr>
       <w:r>
-        <w:t>&gt; db.ways.aggregate([{$unwind: "$tags"}, {$match: {$or: [{"tags.k": /^addr:str/},{"tags.k": /^addr:hou/}]}}, {$match: {$and: [{"tags.v": /\b[NESWnesw]\b/}, {"tags.v": {$not: /[NESWnesw] Street$/}}, {"tags.v": {$not: /'[NESWnesw]/}}]}}, {$group: {"_id": "tags.k", "count": {$sum: 1}}}])</w:t>
-      </w:r>
-    </w:p>
-    <w:p>
-      <w:pPr>
-        <w:spacing w:after="0"/>
-      </w:pPr>
-      <w:r>
-        <w:t>{ "_id" : "tags.k", "count" : 126 }</w:t>
+        <w:t xml:space="preserve">&gt; </w:t>
+      </w:r>
+      <w:proofErr w:type="spellStart"/>
+      <w:r>
+        <w:t>db.ways.aggregate</w:t>
+      </w:r>
+      <w:proofErr w:type="spellEnd"/>
+      <w:r>
+        <w:t>([{$unwind: "$tags"}, {$match: {$or: [{"</w:t>
+      </w:r>
+      <w:proofErr w:type="spellStart"/>
+      <w:r>
+        <w:t>tags.k</w:t>
+      </w:r>
+      <w:proofErr w:type="spellEnd"/>
+      <w:r>
+        <w:t>": /^</w:t>
+      </w:r>
+      <w:proofErr w:type="spellStart"/>
+      <w:r>
+        <w:t>addr:str</w:t>
+      </w:r>
+      <w:proofErr w:type="spellEnd"/>
+      <w:r>
+        <w:t>/},{"</w:t>
+      </w:r>
+      <w:proofErr w:type="spellStart"/>
+      <w:r>
+        <w:t>tags.k</w:t>
+      </w:r>
+      <w:proofErr w:type="spellEnd"/>
+      <w:r>
+        <w:t>": /^</w:t>
+      </w:r>
+      <w:proofErr w:type="spellStart"/>
+      <w:r>
+        <w:t>addr:hou</w:t>
+      </w:r>
+      <w:proofErr w:type="spellEnd"/>
+      <w:r>
+        <w:t>/}]}}, {$match: {$and: [{"</w:t>
+      </w:r>
+      <w:proofErr w:type="spellStart"/>
+      <w:r>
+        <w:t>tags.v</w:t>
+      </w:r>
+      <w:proofErr w:type="spellEnd"/>
+      <w:r>
+        <w:t>": /\b[</w:t>
+      </w:r>
+      <w:proofErr w:type="spellStart"/>
+      <w:r>
+        <w:t>NESWnesw</w:t>
+      </w:r>
+      <w:proofErr w:type="spellEnd"/>
+      <w:r>
+        <w:t>]\b/}, {"</w:t>
+      </w:r>
+      <w:proofErr w:type="spellStart"/>
+      <w:r>
+        <w:t>tags.v</w:t>
+      </w:r>
+      <w:proofErr w:type="spellEnd"/>
+      <w:r>
+        <w:t>": {$not: /[</w:t>
+      </w:r>
+      <w:proofErr w:type="spellStart"/>
+      <w:r>
+        <w:t>NESWnesw</w:t>
+      </w:r>
+      <w:proofErr w:type="spellEnd"/>
+      <w:r>
+        <w:t>] Street$/}}, {"</w:t>
+      </w:r>
+      <w:proofErr w:type="spellStart"/>
+      <w:r>
+        <w:t>tags.v</w:t>
+      </w:r>
+      <w:proofErr w:type="spellEnd"/>
+      <w:r>
+        <w:t>": {$not: /'[</w:t>
+      </w:r>
+      <w:proofErr w:type="spellStart"/>
+      <w:r>
+        <w:t>NESWnesw</w:t>
+      </w:r>
+      <w:proofErr w:type="spellEnd"/>
+      <w:r>
+        <w:t>]/}}]}}, {$group: {"_id": "</w:t>
+      </w:r>
+      <w:proofErr w:type="spellStart"/>
+      <w:r>
+        <w:t>tags.k</w:t>
+      </w:r>
+      <w:proofErr w:type="spellEnd"/>
+      <w:r>
+        <w:t>", "count": {$sum: 1}}}])</w:t>
+      </w:r>
+    </w:p>
+    <w:p>
+      <w:pPr>
+        <w:spacing w:after="0"/>
+      </w:pPr>
+      <w:proofErr w:type="gramStart"/>
+      <w:r>
+        <w:t>{ "</w:t>
+      </w:r>
+      <w:proofErr w:type="gramEnd"/>
+      <w:r>
+        <w:t>_id" : "</w:t>
+      </w:r>
+      <w:proofErr w:type="spellStart"/>
+      <w:r>
+        <w:t>tags.k</w:t>
+      </w:r>
+      <w:proofErr w:type="spellEnd"/>
+      <w:r>
+        <w:t>", "count" : 126 }</w:t>
       </w:r>
     </w:p>
     <w:p>
@@ -2523,55 +4865,426 @@
       <w:r>
         <w:t>Based on our investigation, it’s not common in our data set but does exist.</w:t>
       </w:r>
-      <w:bookmarkStart w:id="0" w:name="_GoBack"/>
-      <w:bookmarkEnd w:id="0"/>
-    </w:p>
-    <w:p>
-      <w:pPr>
-        <w:spacing w:after="0"/>
-      </w:pPr>
-      <w:r>
-        <w:t>&gt; db.ways.aggregate([{$unwind: "$tags"}, {$match: {$or: [{"tags.k": /^addr:str/},{"tags.k": /^addr:hou/}]}}, {$match: {$and: [{"tags.v": /\d[NESWnesw]\b/}, {"tags.v": {$not: /[NESWnesw] Street$/}}, {"tags.v": {$not: /'[NESWnesw]/}}]}}, {$group: {"_id": "tags.k", "count": {$sum: 1}}}])</w:t>
-      </w:r>
-    </w:p>
-    <w:p>
-      <w:pPr>
-        <w:spacing w:after="0"/>
-      </w:pPr>
-      <w:r>
-        <w:t>{ "_id" : "tags.k", "count" : 2 }</w:t>
-      </w:r>
-    </w:p>
-    <w:p>
-      <w:pPr>
-        <w:spacing w:after="0"/>
-      </w:pPr>
-      <w:r>
-        <w:t>&gt; db.node.aggregate([{$unwind: "$tags"}, {$match: {$or: [{"tags.k": /^addr:str/},{"tags.k": /^addr:hou/}]}}, {$match: {$and: [{"tags.v": /\d[NESWnesw]\b/}, {"tags.v": {$not: /[NESWnesw] Street$/}}, {"tags.v": {$not: /'[NESWnesw]/}}]}}, {$group: {"_id": "tags.k", "count": {$sum: 1}}}])</w:t>
-      </w:r>
-    </w:p>
-    <w:p>
-      <w:pPr>
-        <w:spacing w:after="0"/>
-      </w:pPr>
-      <w:r>
-        <w:t>&gt; db.ways.aggregate([{$unwind: "$tags"}, {$match: {$or: [{"tags.k": /^addr:str/},{"tags.k": /^addr:hou/}]}}, {$match: {$and: [{"tags.v": /\d[NESWnesw]\b/}, {"tags.v": {$not: /[NESWnesw] Street$/}}, {"tags.v": {$not: /'[NESWnesw]/}}]}}])</w:t>
-      </w:r>
-    </w:p>
-    <w:p>
-      <w:pPr>
-        <w:spacing w:after="0"/>
-      </w:pPr>
-      <w:r>
-        <w:t>{ "_id" : ObjectId("5bd4e7084aa1030f38c298dd"), "type" : "way", "tags" : { "k" : "addr:housenumber", "v" : "356s" }, "nd_ref" : [ "4519759043", "4519759044", "4519759045", "4519759046", "4519759043" ], "id" : "455584436", "version" : "1", "timestamp" : "2016-11-24T23:44:05Z", "changeset" : "43934060", "uid" : "1518893", "user" : "morpher" }</w:t>
-      </w:r>
-    </w:p>
-    <w:p>
-      <w:pPr>
-        <w:spacing w:after="0"/>
-      </w:pPr>
-      <w:r>
-        <w:t>{ "_id" : ObjectId("5bd4e7084aa1030f38c29929"), "type" : "way", "tags" : { "k" : "addr:housenumber", "v" : "509E" }, "nd_ref" : [ "4582257998", "4582258001", "4582258002", "4582258003", "4582258004", "4582258005", "4584903669", "4582258000", "4582257999", "4582257998" ], "id" : "462897281", "version" : "6", "timestamp" : "2018-09-28T00:45:51Z", "changeset" : "62993723", "uid" : "6618675", "user" : "keithalleman" }</w:t>
+    </w:p>
+    <w:p>
+      <w:pPr>
+        <w:spacing w:after="0"/>
+      </w:pPr>
+      <w:r>
+        <w:t xml:space="preserve">&gt; </w:t>
+      </w:r>
+      <w:proofErr w:type="spellStart"/>
+      <w:r>
+        <w:t>db.ways.aggregate</w:t>
+      </w:r>
+      <w:proofErr w:type="spellEnd"/>
+      <w:r>
+        <w:t>([{$unwind: "$tags"}, {$match: {$or: [{"</w:t>
+      </w:r>
+      <w:proofErr w:type="spellStart"/>
+      <w:r>
+        <w:t>tags.k</w:t>
+      </w:r>
+      <w:proofErr w:type="spellEnd"/>
+      <w:r>
+        <w:t>": /^</w:t>
+      </w:r>
+      <w:proofErr w:type="spellStart"/>
+      <w:r>
+        <w:t>addr:str</w:t>
+      </w:r>
+      <w:proofErr w:type="spellEnd"/>
+      <w:r>
+        <w:t>/},{"</w:t>
+      </w:r>
+      <w:proofErr w:type="spellStart"/>
+      <w:r>
+        <w:t>tags.k</w:t>
+      </w:r>
+      <w:proofErr w:type="spellEnd"/>
+      <w:r>
+        <w:t>": /^</w:t>
+      </w:r>
+      <w:proofErr w:type="spellStart"/>
+      <w:r>
+        <w:t>addr:hou</w:t>
+      </w:r>
+      <w:proofErr w:type="spellEnd"/>
+      <w:r>
+        <w:t>/}]}}, {$match: {$and: [{"</w:t>
+      </w:r>
+      <w:proofErr w:type="spellStart"/>
+      <w:r>
+        <w:t>tags.v</w:t>
+      </w:r>
+      <w:proofErr w:type="spellEnd"/>
+      <w:r>
+        <w:t>": /\d[</w:t>
+      </w:r>
+      <w:proofErr w:type="spellStart"/>
+      <w:r>
+        <w:t>NESWnesw</w:t>
+      </w:r>
+      <w:proofErr w:type="spellEnd"/>
+      <w:r>
+        <w:t>]\b/}, {"</w:t>
+      </w:r>
+      <w:proofErr w:type="spellStart"/>
+      <w:r>
+        <w:t>tags.v</w:t>
+      </w:r>
+      <w:proofErr w:type="spellEnd"/>
+      <w:r>
+        <w:t>": {$not: /[</w:t>
+      </w:r>
+      <w:proofErr w:type="spellStart"/>
+      <w:r>
+        <w:t>NESWnesw</w:t>
+      </w:r>
+      <w:proofErr w:type="spellEnd"/>
+      <w:r>
+        <w:t>] Street$/}}, {"</w:t>
+      </w:r>
+      <w:proofErr w:type="spellStart"/>
+      <w:r>
+        <w:t>tags.v</w:t>
+      </w:r>
+      <w:proofErr w:type="spellEnd"/>
+      <w:r>
+        <w:t>": {$not: /'[</w:t>
+      </w:r>
+      <w:proofErr w:type="spellStart"/>
+      <w:r>
+        <w:t>NESWnesw</w:t>
+      </w:r>
+      <w:proofErr w:type="spellEnd"/>
+      <w:r>
+        <w:t>]/}}]}}, {$group: {"_id": "</w:t>
+      </w:r>
+      <w:proofErr w:type="spellStart"/>
+      <w:r>
+        <w:t>tags.k</w:t>
+      </w:r>
+      <w:proofErr w:type="spellEnd"/>
+      <w:r>
+        <w:t>", "count": {$sum: 1}}}])</w:t>
+      </w:r>
+    </w:p>
+    <w:p>
+      <w:pPr>
+        <w:spacing w:after="0"/>
+      </w:pPr>
+      <w:proofErr w:type="gramStart"/>
+      <w:r>
+        <w:t>{ "</w:t>
+      </w:r>
+      <w:proofErr w:type="gramEnd"/>
+      <w:r>
+        <w:t>_id" : "</w:t>
+      </w:r>
+      <w:proofErr w:type="spellStart"/>
+      <w:r>
+        <w:t>tags.k</w:t>
+      </w:r>
+      <w:proofErr w:type="spellEnd"/>
+      <w:r>
+        <w:t>", "count" : 2 }</w:t>
+      </w:r>
+    </w:p>
+    <w:p>
+      <w:pPr>
+        <w:spacing w:after="0"/>
+      </w:pPr>
+      <w:r>
+        <w:t xml:space="preserve">&gt; </w:t>
+      </w:r>
+      <w:proofErr w:type="spellStart"/>
+      <w:r>
+        <w:t>db.node.aggregate</w:t>
+      </w:r>
+      <w:proofErr w:type="spellEnd"/>
+      <w:r>
+        <w:t>([{$unwind: "$tags"}, {$match: {$or: [{"</w:t>
+      </w:r>
+      <w:proofErr w:type="spellStart"/>
+      <w:r>
+        <w:t>tags.k</w:t>
+      </w:r>
+      <w:proofErr w:type="spellEnd"/>
+      <w:r>
+        <w:t>": /^</w:t>
+      </w:r>
+      <w:proofErr w:type="spellStart"/>
+      <w:r>
+        <w:t>addr:str</w:t>
+      </w:r>
+      <w:proofErr w:type="spellEnd"/>
+      <w:r>
+        <w:t>/},{"</w:t>
+      </w:r>
+      <w:proofErr w:type="spellStart"/>
+      <w:r>
+        <w:t>tags.k</w:t>
+      </w:r>
+      <w:proofErr w:type="spellEnd"/>
+      <w:r>
+        <w:t>": /^</w:t>
+      </w:r>
+      <w:proofErr w:type="spellStart"/>
+      <w:r>
+        <w:t>addr:hou</w:t>
+      </w:r>
+      <w:proofErr w:type="spellEnd"/>
+      <w:r>
+        <w:t>/}]}}, {$match: {$and: [{"</w:t>
+      </w:r>
+      <w:proofErr w:type="spellStart"/>
+      <w:r>
+        <w:t>tags.v</w:t>
+      </w:r>
+      <w:proofErr w:type="spellEnd"/>
+      <w:r>
+        <w:t>": /\d[</w:t>
+      </w:r>
+      <w:proofErr w:type="spellStart"/>
+      <w:r>
+        <w:t>NESWnesw</w:t>
+      </w:r>
+      <w:proofErr w:type="spellEnd"/>
+      <w:r>
+        <w:t>]\b/}, {"</w:t>
+      </w:r>
+      <w:proofErr w:type="spellStart"/>
+      <w:r>
+        <w:t>tags.v</w:t>
+      </w:r>
+      <w:proofErr w:type="spellEnd"/>
+      <w:r>
+        <w:t>": {$not: /[</w:t>
+      </w:r>
+      <w:proofErr w:type="spellStart"/>
+      <w:r>
+        <w:t>NESWnesw</w:t>
+      </w:r>
+      <w:proofErr w:type="spellEnd"/>
+      <w:r>
+        <w:t>] Street$/}}, {"</w:t>
+      </w:r>
+      <w:proofErr w:type="spellStart"/>
+      <w:r>
+        <w:t>tags.v</w:t>
+      </w:r>
+      <w:proofErr w:type="spellEnd"/>
+      <w:r>
+        <w:t>": {$not: /'[</w:t>
+      </w:r>
+      <w:proofErr w:type="spellStart"/>
+      <w:r>
+        <w:t>NESWnesw</w:t>
+      </w:r>
+      <w:proofErr w:type="spellEnd"/>
+      <w:r>
+        <w:t>]/}}]}}, {$group: {"_id": "</w:t>
+      </w:r>
+      <w:proofErr w:type="spellStart"/>
+      <w:r>
+        <w:t>tags.k</w:t>
+      </w:r>
+      <w:proofErr w:type="spellEnd"/>
+      <w:r>
+        <w:t>", "count": {$sum: 1}}}])</w:t>
+      </w:r>
+    </w:p>
+    <w:p>
+      <w:pPr>
+        <w:spacing w:after="0"/>
+      </w:pPr>
+      <w:r>
+        <w:t xml:space="preserve">&gt; </w:t>
+      </w:r>
+      <w:proofErr w:type="spellStart"/>
+      <w:r>
+        <w:t>db.ways.aggregate</w:t>
+      </w:r>
+      <w:proofErr w:type="spellEnd"/>
+      <w:r>
+        <w:t>([{$unwind: "$tags"}, {$match: {$or: [{"</w:t>
+      </w:r>
+      <w:proofErr w:type="spellStart"/>
+      <w:r>
+        <w:t>tags.k</w:t>
+      </w:r>
+      <w:proofErr w:type="spellEnd"/>
+      <w:r>
+        <w:t>": /^</w:t>
+      </w:r>
+      <w:proofErr w:type="spellStart"/>
+      <w:r>
+        <w:t>addr:str</w:t>
+      </w:r>
+      <w:proofErr w:type="spellEnd"/>
+      <w:r>
+        <w:t>/},{"</w:t>
+      </w:r>
+      <w:proofErr w:type="spellStart"/>
+      <w:r>
+        <w:t>tags.k</w:t>
+      </w:r>
+      <w:proofErr w:type="spellEnd"/>
+      <w:r>
+        <w:t>": /^</w:t>
+      </w:r>
+      <w:proofErr w:type="spellStart"/>
+      <w:r>
+        <w:t>addr:hou</w:t>
+      </w:r>
+      <w:proofErr w:type="spellEnd"/>
+      <w:r>
+        <w:t>/}]}}, {$match: {$and: [{"</w:t>
+      </w:r>
+      <w:proofErr w:type="spellStart"/>
+      <w:r>
+        <w:t>tags.v</w:t>
+      </w:r>
+      <w:proofErr w:type="spellEnd"/>
+      <w:r>
+        <w:t>": /\d[</w:t>
+      </w:r>
+      <w:proofErr w:type="spellStart"/>
+      <w:r>
+        <w:t>NESWnesw</w:t>
+      </w:r>
+      <w:proofErr w:type="spellEnd"/>
+      <w:r>
+        <w:t>]\b/}, {"</w:t>
+      </w:r>
+      <w:proofErr w:type="spellStart"/>
+      <w:r>
+        <w:t>tags.v</w:t>
+      </w:r>
+      <w:proofErr w:type="spellEnd"/>
+      <w:r>
+        <w:t>": {$not: /[</w:t>
+      </w:r>
+      <w:proofErr w:type="spellStart"/>
+      <w:r>
+        <w:t>NESWnesw</w:t>
+      </w:r>
+      <w:proofErr w:type="spellEnd"/>
+      <w:r>
+        <w:t>] Street$/}}, {"</w:t>
+      </w:r>
+      <w:proofErr w:type="spellStart"/>
+      <w:r>
+        <w:t>tags.v</w:t>
+      </w:r>
+      <w:proofErr w:type="spellEnd"/>
+      <w:r>
+        <w:t>": {$not: /'[</w:t>
+      </w:r>
+      <w:proofErr w:type="spellStart"/>
+      <w:r>
+        <w:t>NESWnesw</w:t>
+      </w:r>
+      <w:proofErr w:type="spellEnd"/>
+      <w:r>
+        <w:t>]/}}]}}])</w:t>
+      </w:r>
+    </w:p>
+    <w:p>
+      <w:pPr>
+        <w:spacing w:after="0"/>
+      </w:pPr>
+      <w:r>
+        <w:t xml:space="preserve">{ "_id" : </w:t>
+      </w:r>
+      <w:proofErr w:type="spellStart"/>
+      <w:r>
+        <w:t>ObjectId</w:t>
+      </w:r>
+      <w:proofErr w:type="spellEnd"/>
+      <w:r>
+        <w:t>("5bd4e7084aa1030f38c298dd"), "type" : "way", "tags" : { "k" : "</w:t>
+      </w:r>
+      <w:proofErr w:type="spellStart"/>
+      <w:r>
+        <w:t>addr:housenumber</w:t>
+      </w:r>
+      <w:proofErr w:type="spellEnd"/>
+      <w:r>
+        <w:t>", "v" : "356s" }, "</w:t>
+      </w:r>
+      <w:proofErr w:type="spellStart"/>
+      <w:r>
+        <w:t>nd_ref</w:t>
+      </w:r>
+      <w:proofErr w:type="spellEnd"/>
+      <w:r>
+        <w:t>" : [ "4519759043", "4519759044", "4519759045", "4519759046", "4519759043" ], "id" : "455584436", "version" : "1", "timestamp" : "2016-11-24T23:44:05Z", "changeset" : "43934060", "</w:t>
+      </w:r>
+      <w:proofErr w:type="spellStart"/>
+      <w:r>
+        <w:t>uid</w:t>
+      </w:r>
+      <w:proofErr w:type="spellEnd"/>
+      <w:r>
+        <w:t>" : "1518893", "user" : "</w:t>
+      </w:r>
+      <w:proofErr w:type="spellStart"/>
+      <w:r>
+        <w:t>morpher</w:t>
+      </w:r>
+      <w:proofErr w:type="spellEnd"/>
+      <w:r>
+        <w:t>" }</w:t>
+      </w:r>
+    </w:p>
+    <w:p>
+      <w:pPr>
+        <w:spacing w:after="0"/>
+      </w:pPr>
+      <w:r>
+        <w:t xml:space="preserve">{ "_id" : </w:t>
+      </w:r>
+      <w:proofErr w:type="spellStart"/>
+      <w:r>
+        <w:t>ObjectId</w:t>
+      </w:r>
+      <w:proofErr w:type="spellEnd"/>
+      <w:r>
+        <w:t>("5bd4e7084aa1030f38c29929"), "type" : "way", "tags" : { "k" : "</w:t>
+      </w:r>
+      <w:proofErr w:type="spellStart"/>
+      <w:r>
+        <w:t>addr:housenumber</w:t>
+      </w:r>
+      <w:proofErr w:type="spellEnd"/>
+      <w:r>
+        <w:t>", "v" : "509E" }, "</w:t>
+      </w:r>
+      <w:proofErr w:type="spellStart"/>
+      <w:r>
+        <w:t>nd_ref</w:t>
+      </w:r>
+      <w:proofErr w:type="spellEnd"/>
+      <w:r>
+        <w:t>" : [ "4582257998", "4582258001", "4582258002", "4582258003", "4582258004", "4582258005", "4584903669", "4582258000", "4582257999", "4582257998" ], "id" : "462897281", "version" : "6", "timestamp" : "2018-09-28T00:45:51Z", "changeset" : "62993723", "</w:t>
+      </w:r>
+      <w:proofErr w:type="spellStart"/>
+      <w:r>
+        <w:t>uid</w:t>
+      </w:r>
+      <w:proofErr w:type="spellEnd"/>
+      <w:r>
+        <w:t>" : "6618675", "user" : "</w:t>
+      </w:r>
+      <w:proofErr w:type="spellStart"/>
+      <w:r>
+        <w:t>keithalleman</w:t>
+      </w:r>
+      <w:proofErr w:type="spellEnd"/>
+      <w:r>
+        <w:t>" }</w:t>
       </w:r>
     </w:p>
     <w:p>

</xml_diff>